<commit_message>
Parse item stats from GZDoom 3.5.0 and onwards
With item statistics now saved in save games for GZDoom, they are now
read on Doom Launcher. Old binary save files should remain compatible,
but no items would be parsed from them.
</commit_message>
<xml_diff>
--- a/DoomLauncher/Help.docx
+++ b/DoomLauncher/Help.docx
@@ -1,11 +1,11 @@
 
 <file path=word/document.xml><?xml version="1.0" encoding="utf-8"?>
-<w:document xmlns:wpc="http://schemas.microsoft.com/office/word/2010/wordprocessingCanvas" xmlns:cx="http://schemas.microsoft.com/office/drawing/2014/chartex" xmlns:cx1="http://schemas.microsoft.com/office/drawing/2015/9/8/chartex" xmlns:mc="http://schemas.openxmlformats.org/markup-compatibility/2006" xmlns:o="urn:schemas-microsoft-com:office:office" xmlns:r="http://schemas.openxmlformats.org/officeDocument/2006/relationships" xmlns:m="http://schemas.openxmlformats.org/officeDocument/2006/math" xmlns:v="urn:schemas-microsoft-com:vml" xmlns:wp14="http://schemas.microsoft.com/office/word/2010/wordprocessingDrawing" xmlns:wp="http://schemas.openxmlformats.org/drawingml/2006/wordprocessingDrawing" xmlns:w10="urn:schemas-microsoft-com:office:word" xmlns:w="http://schemas.openxmlformats.org/wordprocessingml/2006/main" xmlns:w14="http://schemas.microsoft.com/office/word/2010/wordml" xmlns:w15="http://schemas.microsoft.com/office/word/2012/wordml" xmlns:w16se="http://schemas.microsoft.com/office/word/2015/wordml/symex" xmlns:wpg="http://schemas.microsoft.com/office/word/2010/wordprocessingGroup" xmlns:wpi="http://schemas.microsoft.com/office/word/2010/wordprocessingInk" xmlns:wne="http://schemas.microsoft.com/office/word/2006/wordml" xmlns:wps="http://schemas.microsoft.com/office/word/2010/wordprocessingShape" mc:Ignorable="w14 w15 w16se wp14">
+<w:document xmlns:wpc="http://schemas.microsoft.com/office/word/2010/wordprocessingCanvas" xmlns:cx="http://schemas.microsoft.com/office/drawing/2014/chartex" xmlns:cx1="http://schemas.microsoft.com/office/drawing/2015/9/8/chartex" xmlns:mc="http://schemas.openxmlformats.org/markup-compatibility/2006" xmlns:o="urn:schemas-microsoft-com:office:office" xmlns:r="http://schemas.openxmlformats.org/officeDocument/2006/relationships" xmlns:m="http://schemas.openxmlformats.org/officeDocument/2006/math" xmlns:v="urn:schemas-microsoft-com:vml" xmlns:wp14="http://schemas.microsoft.com/office/word/2010/wordprocessingDrawing" xmlns:wp="http://schemas.openxmlformats.org/drawingml/2006/wordprocessingDrawing" xmlns:w10="urn:schemas-microsoft-com:office:word" xmlns:w="http://schemas.openxmlformats.org/wordprocessingml/2006/main" xmlns:w14="http://schemas.microsoft.com/office/word/2010/wordml" xmlns:w15="http://schemas.microsoft.com/office/word/2012/wordml" xmlns:w16se="http://schemas.microsoft.com/office/word/2015/wordml/symex" xmlns:wpg="http://schemas.microsoft.com/office/word/2010/wordprocessingGroup" xmlns:wpi="http://schemas.microsoft.com/office/word/2010/wordprocessingInk" xmlns:wne="http://schemas.microsoft.com/office/word/2006/wordml" xmlns:wps="http://schemas.microsoft.com/office/word/2010/wordprocessingShape" xmlns:a="http://schemas.openxmlformats.org/drawingml/2006/main" xmlns:pic="http://schemas.openxmlformats.org/drawingml/2006/picture" xmlns:a14="http://schemas.microsoft.com/office/drawing/2010/main" mc:Ignorable="w14 w15 w16se wp14">
   <w:body>
     <w:sdt>
       <w:sdtPr>
         <w:rPr>
-          <w:rFonts w:asciiTheme="minorHAnsi" w:eastAsiaTheme="minorHAnsi" w:hAnsiTheme="minorHAnsi" w:cstheme="minorBidi"/>
+          <w:rFonts w:asciiTheme="minorHAnsi" w:hAnsiTheme="minorHAnsi" w:eastAsiaTheme="minorHAnsi" w:cstheme="minorBidi"/>
           <w:color w:val="auto"/>
           <w:sz w:val="22"/>
           <w:szCs w:val="22"/>
@@ -24,7 +24,7 @@
         </w:rPr>
       </w:sdtEndPr>
       <w:sdtContent>
-        <w:p>
+        <w:p xmlns:wp14="http://schemas.microsoft.com/office/word/2010/wordml" wp14:textId="77777777">
           <w:pPr>
             <w:pStyle w:val="TOCHeading"/>
           </w:pPr>
@@ -32,7 +32,7 @@
             <w:t>Contents</w:t>
           </w:r>
         </w:p>
-        <w:p>
+        <w:p xmlns:wp14="http://schemas.microsoft.com/office/word/2010/wordml" wp14:textId="77777777">
           <w:pPr>
             <w:pStyle w:val="TOC1"/>
             <w:tabs>
@@ -52,7 +52,7 @@
           <w:r>
             <w:fldChar w:fldCharType="separate"/>
           </w:r>
-          <w:hyperlink w:anchor="_Toc503622975" w:history="1">
+          <w:hyperlink w:history="1" w:anchor="_Toc503622975">
             <w:r>
               <w:rPr>
                 <w:rStyle w:val="Hyperlink"/>
@@ -110,7 +110,7 @@
             </w:r>
           </w:hyperlink>
         </w:p>
-        <w:p>
+        <w:p xmlns:wp14="http://schemas.microsoft.com/office/word/2010/wordml" wp14:textId="77777777">
           <w:pPr>
             <w:pStyle w:val="TOC2"/>
             <w:tabs>
@@ -121,7 +121,7 @@
               <w:noProof/>
             </w:rPr>
           </w:pPr>
-          <w:hyperlink w:anchor="_Toc503622976" w:history="1">
+          <w:hyperlink w:history="1" w:anchor="_Toc503622976">
             <w:r>
               <w:rPr>
                 <w:rStyle w:val="Hyperlink"/>
@@ -179,7 +179,7 @@
             </w:r>
           </w:hyperlink>
         </w:p>
-        <w:p>
+        <w:p xmlns:wp14="http://schemas.microsoft.com/office/word/2010/wordml" wp14:textId="77777777">
           <w:pPr>
             <w:pStyle w:val="TOC2"/>
             <w:tabs>
@@ -190,7 +190,7 @@
               <w:noProof/>
             </w:rPr>
           </w:pPr>
-          <w:hyperlink w:anchor="_Toc503622977" w:history="1">
+          <w:hyperlink w:history="1" w:anchor="_Toc503622977">
             <w:r>
               <w:rPr>
                 <w:rStyle w:val="Hyperlink"/>
@@ -248,7 +248,7 @@
             </w:r>
           </w:hyperlink>
         </w:p>
-        <w:p>
+        <w:p xmlns:wp14="http://schemas.microsoft.com/office/word/2010/wordml" wp14:textId="77777777">
           <w:pPr>
             <w:pStyle w:val="TOC1"/>
             <w:tabs>
@@ -259,7 +259,7 @@
               <w:noProof/>
             </w:rPr>
           </w:pPr>
-          <w:hyperlink w:anchor="_Toc503622978" w:history="1">
+          <w:hyperlink w:history="1" w:anchor="_Toc503622978">
             <w:r>
               <w:rPr>
                 <w:rStyle w:val="Hyperlink"/>
@@ -317,7 +317,7 @@
             </w:r>
           </w:hyperlink>
         </w:p>
-        <w:p>
+        <w:p xmlns:wp14="http://schemas.microsoft.com/office/word/2010/wordml" wp14:textId="77777777">
           <w:pPr>
             <w:pStyle w:val="TOC2"/>
             <w:tabs>
@@ -328,7 +328,7 @@
               <w:noProof/>
             </w:rPr>
           </w:pPr>
-          <w:hyperlink w:anchor="_Toc503622979" w:history="1">
+          <w:hyperlink w:history="1" w:anchor="_Toc503622979">
             <w:r>
               <w:rPr>
                 <w:rStyle w:val="Hyperlink"/>
@@ -386,7 +386,7 @@
             </w:r>
           </w:hyperlink>
         </w:p>
-        <w:p>
+        <w:p xmlns:wp14="http://schemas.microsoft.com/office/word/2010/wordml" wp14:textId="77777777">
           <w:pPr>
             <w:pStyle w:val="TOC2"/>
             <w:tabs>
@@ -397,7 +397,7 @@
               <w:noProof/>
             </w:rPr>
           </w:pPr>
-          <w:hyperlink w:anchor="_Toc503622980" w:history="1">
+          <w:hyperlink w:history="1" w:anchor="_Toc503622980">
             <w:r>
               <w:rPr>
                 <w:rStyle w:val="Hyperlink"/>
@@ -455,7 +455,7 @@
             </w:r>
           </w:hyperlink>
         </w:p>
-        <w:p>
+        <w:p xmlns:wp14="http://schemas.microsoft.com/office/word/2010/wordml" wp14:textId="77777777">
           <w:pPr>
             <w:pStyle w:val="TOC1"/>
             <w:tabs>
@@ -466,7 +466,7 @@
               <w:noProof/>
             </w:rPr>
           </w:pPr>
-          <w:hyperlink w:anchor="_Toc503622981" w:history="1">
+          <w:hyperlink w:history="1" w:anchor="_Toc503622981">
             <w:r>
               <w:rPr>
                 <w:rStyle w:val="Hyperlink"/>
@@ -524,7 +524,7 @@
             </w:r>
           </w:hyperlink>
         </w:p>
-        <w:p>
+        <w:p xmlns:wp14="http://schemas.microsoft.com/office/word/2010/wordml" wp14:textId="77777777">
           <w:pPr>
             <w:pStyle w:val="TOC1"/>
             <w:tabs>
@@ -535,7 +535,7 @@
               <w:noProof/>
             </w:rPr>
           </w:pPr>
-          <w:hyperlink w:anchor="_Toc503622982" w:history="1">
+          <w:hyperlink w:history="1" w:anchor="_Toc503622982">
             <w:r>
               <w:rPr>
                 <w:rStyle w:val="Hyperlink"/>
@@ -593,7 +593,7 @@
             </w:r>
           </w:hyperlink>
         </w:p>
-        <w:p>
+        <w:p xmlns:wp14="http://schemas.microsoft.com/office/word/2010/wordml" wp14:textId="77777777">
           <w:pPr>
             <w:pStyle w:val="TOC1"/>
             <w:tabs>
@@ -604,7 +604,7 @@
               <w:noProof/>
             </w:rPr>
           </w:pPr>
-          <w:hyperlink w:anchor="_Toc503622983" w:history="1">
+          <w:hyperlink w:history="1" w:anchor="_Toc503622983">
             <w:r>
               <w:rPr>
                 <w:rStyle w:val="Hyperlink"/>
@@ -662,7 +662,7 @@
             </w:r>
           </w:hyperlink>
         </w:p>
-        <w:p>
+        <w:p xmlns:wp14="http://schemas.microsoft.com/office/word/2010/wordml" wp14:textId="77777777">
           <w:pPr>
             <w:pStyle w:val="TOC2"/>
             <w:tabs>
@@ -673,7 +673,7 @@
               <w:noProof/>
             </w:rPr>
           </w:pPr>
-          <w:hyperlink w:anchor="_Toc503622984" w:history="1">
+          <w:hyperlink w:history="1" w:anchor="_Toc503622984">
             <w:r>
               <w:rPr>
                 <w:rStyle w:val="Hyperlink"/>
@@ -731,7 +731,7 @@
             </w:r>
           </w:hyperlink>
         </w:p>
-        <w:p>
+        <w:p xmlns:wp14="http://schemas.microsoft.com/office/word/2010/wordml" wp14:textId="77777777">
           <w:pPr>
             <w:pStyle w:val="TOC2"/>
             <w:tabs>
@@ -742,7 +742,7 @@
               <w:noProof/>
             </w:rPr>
           </w:pPr>
-          <w:hyperlink w:anchor="_Toc503622985" w:history="1">
+          <w:hyperlink w:history="1" w:anchor="_Toc503622985">
             <w:r>
               <w:rPr>
                 <w:rStyle w:val="Hyperlink"/>
@@ -800,7 +800,7 @@
             </w:r>
           </w:hyperlink>
         </w:p>
-        <w:p>
+        <w:p xmlns:wp14="http://schemas.microsoft.com/office/word/2010/wordml" wp14:textId="77777777">
           <w:pPr>
             <w:pStyle w:val="TOC2"/>
             <w:tabs>
@@ -811,7 +811,7 @@
               <w:noProof/>
             </w:rPr>
           </w:pPr>
-          <w:hyperlink w:anchor="_Toc503622986" w:history="1">
+          <w:hyperlink w:history="1" w:anchor="_Toc503622986">
             <w:r>
               <w:rPr>
                 <w:rStyle w:val="Hyperlink"/>
@@ -869,7 +869,7 @@
             </w:r>
           </w:hyperlink>
         </w:p>
-        <w:p>
+        <w:p xmlns:wp14="http://schemas.microsoft.com/office/word/2010/wordml" wp14:textId="77777777">
           <w:pPr>
             <w:pStyle w:val="TOC2"/>
             <w:tabs>
@@ -880,7 +880,7 @@
               <w:noProof/>
             </w:rPr>
           </w:pPr>
-          <w:hyperlink w:anchor="_Toc503622987" w:history="1">
+          <w:hyperlink w:history="1" w:anchor="_Toc503622987">
             <w:r>
               <w:rPr>
                 <w:rStyle w:val="Hyperlink"/>
@@ -938,7 +938,7 @@
             </w:r>
           </w:hyperlink>
         </w:p>
-        <w:p>
+        <w:p xmlns:wp14="http://schemas.microsoft.com/office/word/2010/wordml" wp14:textId="77777777">
           <w:pPr>
             <w:pStyle w:val="TOC2"/>
             <w:tabs>
@@ -949,7 +949,7 @@
               <w:noProof/>
             </w:rPr>
           </w:pPr>
-          <w:hyperlink w:anchor="_Toc503622988" w:history="1">
+          <w:hyperlink w:history="1" w:anchor="_Toc503622988">
             <w:r>
               <w:rPr>
                 <w:rStyle w:val="Hyperlink"/>
@@ -1007,7 +1007,7 @@
             </w:r>
           </w:hyperlink>
         </w:p>
-        <w:p>
+        <w:p xmlns:wp14="http://schemas.microsoft.com/office/word/2010/wordml" wp14:textId="77777777">
           <w:pPr>
             <w:pStyle w:val="TOC1"/>
             <w:tabs>
@@ -1018,7 +1018,7 @@
               <w:noProof/>
             </w:rPr>
           </w:pPr>
-          <w:hyperlink w:anchor="_Toc503622989" w:history="1">
+          <w:hyperlink w:history="1" w:anchor="_Toc503622989">
             <w:r>
               <w:rPr>
                 <w:rStyle w:val="Hyperlink"/>
@@ -1076,7 +1076,7 @@
             </w:r>
           </w:hyperlink>
         </w:p>
-        <w:p>
+        <w:p xmlns:wp14="http://schemas.microsoft.com/office/word/2010/wordml" wp14:textId="77777777">
           <w:pPr>
             <w:pStyle w:val="TOC1"/>
             <w:tabs>
@@ -1087,7 +1087,7 @@
               <w:noProof/>
             </w:rPr>
           </w:pPr>
-          <w:hyperlink w:anchor="_Toc503622990" w:history="1">
+          <w:hyperlink w:history="1" w:anchor="_Toc503622990">
             <w:r>
               <w:rPr>
                 <w:rStyle w:val="Hyperlink"/>
@@ -1145,7 +1145,7 @@
             </w:r>
           </w:hyperlink>
         </w:p>
-        <w:p>
+        <w:p xmlns:wp14="http://schemas.microsoft.com/office/word/2010/wordml" wp14:textId="77777777">
           <w:pPr>
             <w:pStyle w:val="TOC1"/>
             <w:tabs>
@@ -1156,7 +1156,7 @@
               <w:noProof/>
             </w:rPr>
           </w:pPr>
-          <w:hyperlink w:anchor="_Toc503622991" w:history="1">
+          <w:hyperlink w:history="1" w:anchor="_Toc503622991">
             <w:r>
               <w:rPr>
                 <w:rStyle w:val="Hyperlink"/>
@@ -1214,7 +1214,7 @@
             </w:r>
           </w:hyperlink>
         </w:p>
-        <w:p>
+        <w:p xmlns:wp14="http://schemas.microsoft.com/office/word/2010/wordml" wp14:textId="77777777">
           <w:pPr>
             <w:pStyle w:val="TOC1"/>
             <w:tabs>
@@ -1225,7 +1225,7 @@
               <w:noProof/>
             </w:rPr>
           </w:pPr>
-          <w:hyperlink w:anchor="_Toc503622992" w:history="1">
+          <w:hyperlink w:history="1" w:anchor="_Toc503622992">
             <w:r>
               <w:rPr>
                 <w:rStyle w:val="Hyperlink"/>
@@ -1283,7 +1283,7 @@
             </w:r>
           </w:hyperlink>
         </w:p>
-        <w:p>
+        <w:p xmlns:wp14="http://schemas.microsoft.com/office/word/2010/wordml" wp14:textId="77777777">
           <w:pPr>
             <w:pStyle w:val="TOC1"/>
             <w:tabs>
@@ -1294,7 +1294,7 @@
               <w:noProof/>
             </w:rPr>
           </w:pPr>
-          <w:hyperlink w:anchor="_Toc503622993" w:history="1">
+          <w:hyperlink w:history="1" w:anchor="_Toc503622993">
             <w:r>
               <w:rPr>
                 <w:rStyle w:val="Hyperlink"/>
@@ -1352,7 +1352,7 @@
             </w:r>
           </w:hyperlink>
         </w:p>
-        <w:p>
+        <w:p xmlns:wp14="http://schemas.microsoft.com/office/word/2010/wordml" wp14:textId="77777777">
           <w:pPr>
             <w:pStyle w:val="TOC1"/>
             <w:tabs>
@@ -1363,7 +1363,7 @@
               <w:noProof/>
             </w:rPr>
           </w:pPr>
-          <w:hyperlink w:anchor="_Toc503622994" w:history="1">
+          <w:hyperlink w:history="1" w:anchor="_Toc503622994">
             <w:r>
               <w:rPr>
                 <w:rStyle w:val="Hyperlink"/>
@@ -1421,7 +1421,7 @@
             </w:r>
           </w:hyperlink>
         </w:p>
-        <w:p>
+        <w:p xmlns:wp14="http://schemas.microsoft.com/office/word/2010/wordml" wp14:textId="77777777">
           <w:pPr>
             <w:pStyle w:val="TOC1"/>
             <w:tabs>
@@ -1432,7 +1432,7 @@
               <w:noProof/>
             </w:rPr>
           </w:pPr>
-          <w:hyperlink w:anchor="_Toc503622995" w:history="1">
+          <w:hyperlink w:history="1" w:anchor="_Toc503622995">
             <w:r>
               <w:rPr>
                 <w:rStyle w:val="Hyperlink"/>
@@ -1490,7 +1490,7 @@
             </w:r>
           </w:hyperlink>
         </w:p>
-        <w:p>
+        <w:p xmlns:wp14="http://schemas.microsoft.com/office/word/2010/wordml" wp14:textId="77777777">
           <w:pPr>
             <w:pStyle w:val="TOC2"/>
             <w:tabs>
@@ -1501,7 +1501,7 @@
               <w:noProof/>
             </w:rPr>
           </w:pPr>
-          <w:hyperlink w:anchor="_Toc503622996" w:history="1">
+          <w:hyperlink w:history="1" w:anchor="_Toc503622996">
             <w:r>
               <w:rPr>
                 <w:rStyle w:val="Hyperlink"/>
@@ -1559,7 +1559,7 @@
             </w:r>
           </w:hyperlink>
         </w:p>
-        <w:p>
+        <w:p xmlns:wp14="http://schemas.microsoft.com/office/word/2010/wordml" wp14:textId="77777777">
           <w:pPr>
             <w:pStyle w:val="TOC2"/>
             <w:tabs>
@@ -1570,7 +1570,7 @@
               <w:noProof/>
             </w:rPr>
           </w:pPr>
-          <w:hyperlink w:anchor="_Toc503622997" w:history="1">
+          <w:hyperlink w:history="1" w:anchor="_Toc503622997">
             <w:r>
               <w:rPr>
                 <w:rStyle w:val="Hyperlink"/>
@@ -1628,7 +1628,7 @@
             </w:r>
           </w:hyperlink>
         </w:p>
-        <w:p>
+        <w:p xmlns:wp14="http://schemas.microsoft.com/office/word/2010/wordml" wp14:textId="77777777">
           <w:pPr>
             <w:pStyle w:val="TOC1"/>
             <w:tabs>
@@ -1639,7 +1639,7 @@
               <w:noProof/>
             </w:rPr>
           </w:pPr>
-          <w:hyperlink w:anchor="_Toc503622998" w:history="1">
+          <w:hyperlink w:history="1" w:anchor="_Toc503622998">
             <w:r>
               <w:rPr>
                 <w:rStyle w:val="Hyperlink"/>
@@ -1697,7 +1697,7 @@
             </w:r>
           </w:hyperlink>
         </w:p>
-        <w:p>
+        <w:p xmlns:wp14="http://schemas.microsoft.com/office/word/2010/wordml" wp14:textId="77777777">
           <w:pPr>
             <w:pStyle w:val="TOC2"/>
             <w:tabs>
@@ -1708,7 +1708,7 @@
               <w:noProof/>
             </w:rPr>
           </w:pPr>
-          <w:hyperlink w:anchor="_Toc503622999" w:history="1">
+          <w:hyperlink w:history="1" w:anchor="_Toc503622999">
             <w:r>
               <w:rPr>
                 <w:rStyle w:val="Hyperlink"/>
@@ -1766,7 +1766,7 @@
             </w:r>
           </w:hyperlink>
         </w:p>
-        <w:p>
+        <w:p xmlns:wp14="http://schemas.microsoft.com/office/word/2010/wordml" wp14:textId="77777777">
           <w:pPr>
             <w:pStyle w:val="TOC2"/>
             <w:tabs>
@@ -1777,7 +1777,7 @@
               <w:noProof/>
             </w:rPr>
           </w:pPr>
-          <w:hyperlink w:anchor="_Toc503623000" w:history="1">
+          <w:hyperlink w:history="1" w:anchor="_Toc503623000">
             <w:r>
               <w:rPr>
                 <w:rStyle w:val="Hyperlink"/>
@@ -1835,7 +1835,7 @@
             </w:r>
           </w:hyperlink>
         </w:p>
-        <w:p>
+        <w:p xmlns:wp14="http://schemas.microsoft.com/office/word/2010/wordml" wp14:textId="77777777">
           <w:pPr>
             <w:pStyle w:val="TOC2"/>
             <w:tabs>
@@ -1846,7 +1846,7 @@
               <w:noProof/>
             </w:rPr>
           </w:pPr>
-          <w:hyperlink w:anchor="_Toc503623001" w:history="1">
+          <w:hyperlink w:history="1" w:anchor="_Toc503623001">
             <w:r>
               <w:rPr>
                 <w:rStyle w:val="Hyperlink"/>
@@ -1904,7 +1904,7 @@
             </w:r>
           </w:hyperlink>
         </w:p>
-        <w:p>
+        <w:p xmlns:wp14="http://schemas.microsoft.com/office/word/2010/wordml" wp14:textId="77777777">
           <w:pPr>
             <w:pStyle w:val="TOC2"/>
             <w:tabs>
@@ -1915,7 +1915,7 @@
               <w:noProof/>
             </w:rPr>
           </w:pPr>
-          <w:hyperlink w:anchor="_Toc503623002" w:history="1">
+          <w:hyperlink w:history="1" w:anchor="_Toc503623002">
             <w:r>
               <w:rPr>
                 <w:rStyle w:val="Hyperlink"/>
@@ -1973,7 +1973,7 @@
             </w:r>
           </w:hyperlink>
         </w:p>
-        <w:p>
+        <w:p xmlns:wp14="http://schemas.microsoft.com/office/word/2010/wordml" wp14:textId="77777777">
           <w:pPr>
             <w:pStyle w:val="TOC2"/>
             <w:tabs>
@@ -1984,7 +1984,7 @@
               <w:noProof/>
             </w:rPr>
           </w:pPr>
-          <w:hyperlink w:anchor="_Toc503623003" w:history="1">
+          <w:hyperlink w:history="1" w:anchor="_Toc503623003">
             <w:r>
               <w:rPr>
                 <w:rStyle w:val="Hyperlink"/>
@@ -2042,7 +2042,7 @@
             </w:r>
           </w:hyperlink>
         </w:p>
-        <w:p>
+        <w:p xmlns:wp14="http://schemas.microsoft.com/office/word/2010/wordml" wp14:textId="77777777">
           <w:pPr>
             <w:pStyle w:val="TOC1"/>
             <w:tabs>
@@ -2053,7 +2053,7 @@
               <w:noProof/>
             </w:rPr>
           </w:pPr>
-          <w:hyperlink w:anchor="_Toc503623004" w:history="1">
+          <w:hyperlink w:history="1" w:anchor="_Toc503623004">
             <w:r>
               <w:rPr>
                 <w:rStyle w:val="Hyperlink"/>
@@ -2111,7 +2111,7 @@
             </w:r>
           </w:hyperlink>
         </w:p>
-        <w:p>
+        <w:p xmlns:wp14="http://schemas.microsoft.com/office/word/2010/wordml" wp14:textId="77777777">
           <w:pPr>
             <w:pStyle w:val="TOC1"/>
             <w:tabs>
@@ -2122,7 +2122,7 @@
               <w:noProof/>
             </w:rPr>
           </w:pPr>
-          <w:hyperlink w:anchor="_Toc503623005" w:history="1">
+          <w:hyperlink w:history="1" w:anchor="_Toc503623005">
             <w:r>
               <w:rPr>
                 <w:rStyle w:val="Hyperlink"/>
@@ -2180,7 +2180,7 @@
             </w:r>
           </w:hyperlink>
         </w:p>
-        <w:p>
+        <w:p xmlns:wp14="http://schemas.microsoft.com/office/word/2010/wordml" wp14:textId="77777777">
           <w:pPr>
             <w:pStyle w:val="TOC1"/>
             <w:tabs>
@@ -2191,7 +2191,7 @@
               <w:noProof/>
             </w:rPr>
           </w:pPr>
-          <w:hyperlink w:anchor="_Toc503623006" w:history="1">
+          <w:hyperlink w:history="1" w:anchor="_Toc503623006">
             <w:r>
               <w:rPr>
                 <w:rStyle w:val="Hyperlink"/>
@@ -2249,7 +2249,7 @@
             </w:r>
           </w:hyperlink>
         </w:p>
-        <w:p>
+        <w:p xmlns:wp14="http://schemas.microsoft.com/office/word/2010/wordml" wp14:textId="77777777">
           <w:r>
             <w:rPr>
               <w:b/>
@@ -2261,36 +2261,36 @@
         </w:p>
       </w:sdtContent>
     </w:sdt>
-    <w:p>
+    <w:p xmlns:wp14="http://schemas.microsoft.com/office/word/2010/wordml" wp14:textId="77777777">
       <w:pPr>
         <w:pStyle w:val="Heading1"/>
       </w:pPr>
-      <w:bookmarkStart w:id="0" w:name="_Toc503622975"/>
+      <w:bookmarkStart w:name="_Toc503622975" w:id="0"/>
       <w:r>
         <w:lastRenderedPageBreak/>
         <w:t>Getting Started</w:t>
       </w:r>
       <w:bookmarkEnd w:id="0"/>
     </w:p>
-    <w:p>
+    <w:p xmlns:wp14="http://schemas.microsoft.com/office/word/2010/wordml" wp14:textId="77777777">
       <w:pPr>
         <w:pStyle w:val="Heading2"/>
       </w:pPr>
-      <w:bookmarkStart w:id="1" w:name="_Source_Ports"/>
-      <w:bookmarkStart w:id="2" w:name="_Toc503622976"/>
+      <w:bookmarkStart w:name="_Source_Ports" w:id="1"/>
+      <w:bookmarkStart w:name="_Toc503622976" w:id="2"/>
       <w:bookmarkEnd w:id="1"/>
       <w:r>
         <w:t>Source Ports</w:t>
       </w:r>
       <w:bookmarkEnd w:id="2"/>
     </w:p>
-    <w:p>
+    <w:p xmlns:wp14="http://schemas.microsoft.com/office/word/2010/wordml" wp14:textId="77777777">
       <w:r>
         <w:rPr>
           <w:noProof/>
         </w:rPr>
         <w:drawing>
-          <wp:inline distT="0" distB="0" distL="0" distR="0">
+          <wp:inline xmlns:wp14="http://schemas.microsoft.com/office/word/2010/wordprocessingDrawing" distT="0" distB="0" distL="0" distR="0" wp14:anchorId="144DBC75" wp14:editId="7777777">
             <wp:extent cx="6858000" cy="5183505"/>
             <wp:effectExtent l="0" t="0" r="0" b="0"/>
             <wp:docPr id="3" name="Picture 3"/>
@@ -2332,13 +2332,13 @@
         </w:drawing>
       </w:r>
     </w:p>
-    <w:p>
+    <w:p xmlns:wp14="http://schemas.microsoft.com/office/word/2010/wordml" wp14:textId="77777777">
       <w:r>
         <w:t>When opening Doom Launcher for the first time a prompt will display to add Source Ports. Click the New button in the bottom left and then click Browse to select the executable to your Source Port.</w:t>
       </w:r>
     </w:p>
-    <w:p>
-      <w:hyperlink r:id="rId7" w:history="1">
+    <w:p xmlns:wp14="http://schemas.microsoft.com/office/word/2010/wordml" wp14:textId="77777777">
+      <w:hyperlink w:history="1" r:id="rId7">
         <w:r>
           <w:rPr>
             <w:rStyle w:val="Hyperlink"/>
@@ -2349,7 +2349,7 @@
       <w:r>
         <w:t xml:space="preserve"> - </w:t>
       </w:r>
-      <w:hyperlink r:id="rId8" w:history="1">
+      <w:hyperlink w:history="1" r:id="rId8">
         <w:r>
           <w:rPr>
             <w:rStyle w:val="Hyperlink"/>
@@ -2358,7 +2358,7 @@
         </w:r>
       </w:hyperlink>
     </w:p>
-    <w:p>
+    <w:p xmlns:wp14="http://schemas.microsoft.com/office/word/2010/wordml" wp14:textId="77777777">
       <w:pPr>
         <w:pStyle w:val="ListParagraph"/>
         <w:numPr>
@@ -2370,7 +2370,7 @@
         <w:t>Name: The display name for the Source Port.</w:t>
       </w:r>
     </w:p>
-    <w:p>
+    <w:p xmlns:wp14="http://schemas.microsoft.com/office/word/2010/wordml" wp14:textId="77777777">
       <w:pPr>
         <w:pStyle w:val="ListParagraph"/>
         <w:numPr>
@@ -2382,7 +2382,7 @@
         <w:t>Executable: The path to the executable.</w:t>
       </w:r>
     </w:p>
-    <w:p>
+    <w:p xmlns:wp14="http://schemas.microsoft.com/office/word/2010/wordml" wp14:textId="77777777">
       <w:pPr>
         <w:pStyle w:val="ListParagraph"/>
         <w:numPr>
@@ -2410,7 +2410,7 @@
         <w:t>.</w:t>
       </w:r>
     </w:p>
-    <w:p>
+    <w:p xmlns:wp14="http://schemas.microsoft.com/office/word/2010/wordml" wp14:textId="77777777">
       <w:pPr>
         <w:pStyle w:val="ListParagraph"/>
         <w:numPr>
@@ -2450,31 +2450,31 @@
         <w:t>.</w:t>
       </w:r>
     </w:p>
-    <w:p/>
-    <w:p/>
-    <w:p>
+    <w:p xmlns:wp14="http://schemas.microsoft.com/office/word/2010/wordml" wp14:textId="77777777"/>
+    <w:p xmlns:wp14="http://schemas.microsoft.com/office/word/2010/wordml" wp14:textId="77777777"/>
+    <w:p xmlns:wp14="http://schemas.microsoft.com/office/word/2010/wordml" wp14:textId="77777777">
       <w:r>
         <w:br w:type="page"/>
       </w:r>
     </w:p>
-    <w:p>
+    <w:p xmlns:wp14="http://schemas.microsoft.com/office/word/2010/wordml" wp14:textId="77777777">
       <w:pPr>
         <w:pStyle w:val="Heading2"/>
       </w:pPr>
-      <w:bookmarkStart w:id="3" w:name="_Toc503622977"/>
+      <w:bookmarkStart w:name="_Toc503622977" w:id="3"/>
       <w:r>
         <w:lastRenderedPageBreak/>
         <w:t>IWADs</w:t>
       </w:r>
       <w:bookmarkEnd w:id="3"/>
     </w:p>
-    <w:p>
+    <w:p xmlns:wp14="http://schemas.microsoft.com/office/word/2010/wordml" wp14:textId="77777777">
       <w:r>
         <w:rPr>
           <w:noProof/>
         </w:rPr>
         <w:drawing>
-          <wp:inline distT="0" distB="0" distL="0" distR="0">
+          <wp:inline xmlns:wp14="http://schemas.microsoft.com/office/word/2010/wordprocessingDrawing" distT="0" distB="0" distL="0" distR="0" wp14:anchorId="4C18858E" wp14:editId="7777777">
             <wp:extent cx="6858000" cy="5183505"/>
             <wp:effectExtent l="0" t="0" r="0" b="0"/>
             <wp:docPr id="1" name="Picture 1"/>
@@ -2516,7 +2516,7 @@
         </w:drawing>
       </w:r>
     </w:p>
-    <w:p>
+    <w:p xmlns:wp14="http://schemas.microsoft.com/office/word/2010/wordml" wp14:textId="77777777">
       <w:r>
         <w:t xml:space="preserve">The next prompt will be for selecting IWADs. You can select one or more IWADs for Doom Launcher to use. If you do not have any </w:t>
       </w:r>
@@ -2537,8 +2537,8 @@
         <w:t>.</w:t>
       </w:r>
     </w:p>
-    <w:p>
-      <w:hyperlink r:id="rId10" w:history="1">
+    <w:p xmlns:wp14="http://schemas.microsoft.com/office/word/2010/wordml" wp14:textId="77777777">
+      <w:hyperlink w:history="1" r:id="rId10">
         <w:r>
           <w:rPr>
             <w:rStyle w:val="Hyperlink"/>
@@ -2549,7 +2549,7 @@
       <w:r>
         <w:t xml:space="preserve"> - </w:t>
       </w:r>
-      <w:hyperlink r:id="rId11" w:history="1">
+      <w:hyperlink w:history="1" r:id="rId11">
         <w:r>
           <w:rPr>
             <w:rStyle w:val="Hyperlink"/>
@@ -2558,29 +2558,29 @@
         </w:r>
       </w:hyperlink>
     </w:p>
-    <w:p>
+    <w:p xmlns:wp14="http://schemas.microsoft.com/office/word/2010/wordml" wp14:textId="77777777">
       <w:r>
         <w:br w:type="page"/>
       </w:r>
     </w:p>
-    <w:p>
+    <w:p xmlns:wp14="http://schemas.microsoft.com/office/word/2010/wordml" wp14:textId="77777777">
       <w:pPr>
         <w:pStyle w:val="Heading1"/>
       </w:pPr>
-      <w:bookmarkStart w:id="4" w:name="_Toc503622978"/>
+      <w:bookmarkStart w:name="_Toc503622978" w:id="4"/>
       <w:r>
         <w:lastRenderedPageBreak/>
         <w:t>The Main Screen</w:t>
       </w:r>
       <w:bookmarkEnd w:id="4"/>
     </w:p>
-    <w:p>
+    <w:p xmlns:wp14="http://schemas.microsoft.com/office/word/2010/wordml" wp14:textId="77777777">
       <w:r>
         <w:rPr>
           <w:noProof/>
         </w:rPr>
         <w:drawing>
-          <wp:inline distT="0" distB="0" distL="0" distR="0">
+          <wp:inline xmlns:wp14="http://schemas.microsoft.com/office/word/2010/wordprocessingDrawing" distT="0" distB="0" distL="0" distR="0" wp14:anchorId="6F16E22E" wp14:editId="7777777">
             <wp:extent cx="6858000" cy="5110480"/>
             <wp:effectExtent l="0" t="0" r="0" b="0"/>
             <wp:docPr id="6" name="Picture 6"/>
@@ -2622,12 +2622,12 @@
         </w:drawing>
       </w:r>
     </w:p>
-    <w:p>
+    <w:p xmlns:wp14="http://schemas.microsoft.com/office/word/2010/wordml" wp14:textId="77777777">
       <w:r>
         <w:t>By default, Doom Launcher will have four tabs:</w:t>
       </w:r>
     </w:p>
-    <w:p>
+    <w:p xmlns:wp14="http://schemas.microsoft.com/office/word/2010/wordml" wp14:textId="77777777">
       <w:pPr>
         <w:pStyle w:val="ListParagraph"/>
         <w:numPr>
@@ -2645,7 +2645,7 @@
         <w:t>: Displays the most recently downloaded files in your library.</w:t>
       </w:r>
     </w:p>
-    <w:p>
+    <w:p xmlns:wp14="http://schemas.microsoft.com/office/word/2010/wordml" wp14:textId="77777777">
       <w:pPr>
         <w:pStyle w:val="ListParagraph"/>
         <w:numPr>
@@ -2663,7 +2663,7 @@
         <w:t>: Displays all the files in your library.</w:t>
       </w:r>
     </w:p>
-    <w:p>
+    <w:p xmlns:wp14="http://schemas.microsoft.com/office/word/2010/wordml" wp14:textId="77777777">
       <w:pPr>
         <w:pStyle w:val="ListParagraph"/>
         <w:numPr>
@@ -2691,7 +2691,7 @@
         <w:t xml:space="preserve"> files are in this tab. E.g. Doom II</w:t>
       </w:r>
     </w:p>
-    <w:p>
+    <w:p xmlns:wp14="http://schemas.microsoft.com/office/word/2010/wordml" wp14:textId="77777777">
       <w:pPr>
         <w:pStyle w:val="ListParagraph"/>
         <w:numPr>
@@ -2709,22 +2709,22 @@
         <w:t>: Automatically connects to Id Games and displays the most recent files.</w:t>
       </w:r>
     </w:p>
-    <w:p>
+    <w:p xmlns:wp14="http://schemas.microsoft.com/office/word/2010/wordml" wp14:textId="77777777">
       <w:pPr>
         <w:pStyle w:val="Heading2"/>
       </w:pPr>
-      <w:bookmarkStart w:id="5" w:name="_Toc503622979"/>
+      <w:bookmarkStart w:name="_Toc503622979" w:id="5"/>
       <w:r>
         <w:t>Column Sorting / Ordering</w:t>
       </w:r>
       <w:bookmarkEnd w:id="5"/>
     </w:p>
-    <w:p>
+    <w:p xmlns:wp14="http://schemas.microsoft.com/office/word/2010/wordml" wp14:textId="77777777">
       <w:r>
         <w:t>Clicking a column will sort the column.</w:t>
       </w:r>
     </w:p>
-    <w:p>
+    <w:p xmlns:wp14="http://schemas.microsoft.com/office/word/2010/wordml" wp14:textId="77777777">
       <w:r>
         <w:t>Holding click and dragging a column will change the position of a column. Doom Launcher wil</w:t>
       </w:r>
@@ -2732,17 +2732,17 @@
         <w:t>l save all column order and sorting changes.</w:t>
       </w:r>
     </w:p>
-    <w:p>
+    <w:p xmlns:wp14="http://schemas.microsoft.com/office/word/2010/wordml" wp14:textId="77777777">
       <w:pPr>
         <w:pStyle w:val="Heading2"/>
       </w:pPr>
-      <w:bookmarkStart w:id="6" w:name="_Toc503622980"/>
+      <w:bookmarkStart w:name="_Toc503622980" w:id="6"/>
       <w:r>
         <w:t>Search</w:t>
       </w:r>
       <w:bookmarkEnd w:id="6"/>
     </w:p>
-    <w:p>
+    <w:p xmlns:wp14="http://schemas.microsoft.com/office/word/2010/wordml" wp14:textId="77777777">
       <w:r>
         <w:t xml:space="preserve">Entering text in the Search Text field and clicking search will filter the results in the current tab view. Selecting the down arrow next to the Search Text field will display the available fields to search. Checking the Auto Search text box will automatically display the results as text </w:t>
       </w:r>
@@ -2755,30 +2755,30 @@
         <w:t>.</w:t>
       </w:r>
     </w:p>
-    <w:p/>
-    <w:p>
+    <w:p xmlns:wp14="http://schemas.microsoft.com/office/word/2010/wordml" wp14:textId="77777777"/>
+    <w:p xmlns:wp14="http://schemas.microsoft.com/office/word/2010/wordml" wp14:textId="77777777">
       <w:r>
         <w:br w:type="page"/>
       </w:r>
     </w:p>
-    <w:p>
+    <w:p xmlns:wp14="http://schemas.microsoft.com/office/word/2010/wordml" wp14:textId="77777777">
       <w:pPr>
         <w:pStyle w:val="Heading1"/>
       </w:pPr>
-      <w:bookmarkStart w:id="7" w:name="_Toc503622981"/>
+      <w:bookmarkStart w:name="_Toc503622981" w:id="7"/>
       <w:r>
         <w:lastRenderedPageBreak/>
         <w:t>Adding Files to your Library</w:t>
       </w:r>
       <w:bookmarkEnd w:id="7"/>
     </w:p>
-    <w:p>
+    <w:p xmlns:wp14="http://schemas.microsoft.com/office/word/2010/wordml" wp14:textId="77777777">
       <w:r>
         <w:rPr>
           <w:noProof/>
         </w:rPr>
         <w:drawing>
-          <wp:inline distT="0" distB="0" distL="0" distR="0">
+          <wp:inline xmlns:wp14="http://schemas.microsoft.com/office/word/2010/wordprocessingDrawing" distT="0" distB="0" distL="0" distR="0" wp14:anchorId="03466770" wp14:editId="7777777">
             <wp:extent cx="6858000" cy="4202430"/>
             <wp:effectExtent l="0" t="0" r="0" b="7620"/>
             <wp:docPr id="5" name="Picture 5"/>
@@ -2820,12 +2820,12 @@
         </w:drawing>
       </w:r>
     </w:p>
-    <w:p>
+    <w:p xmlns:wp14="http://schemas.microsoft.com/office/word/2010/wordml" wp14:textId="77777777">
       <w:r>
         <w:t>There are two ways to add files to Doom Launcher from your computer:</w:t>
       </w:r>
     </w:p>
-    <w:p>
+    <w:p xmlns:wp14="http://schemas.microsoft.com/office/word/2010/wordml" wp14:textId="77777777">
       <w:pPr>
         <w:pStyle w:val="ListParagraph"/>
         <w:numPr>
@@ -2842,7 +2842,7 @@
       </w:r>
       <w:proofErr w:type="spellEnd"/>
     </w:p>
-    <w:p>
+    <w:p xmlns:wp14="http://schemas.microsoft.com/office/word/2010/wordml" wp14:textId="77777777">
       <w:pPr>
         <w:pStyle w:val="ListParagraph"/>
         <w:numPr>
@@ -2860,17 +2860,17 @@
         <w:t>Recent or Local tab</w:t>
       </w:r>
     </w:p>
-    <w:p>
+    <w:p xmlns:wp14="http://schemas.microsoft.com/office/word/2010/wordml" wp14:textId="77777777">
       <w:pPr>
         <w:pStyle w:val="Heading1"/>
       </w:pPr>
-      <w:bookmarkStart w:id="8" w:name="_Toc503622982"/>
+      <w:bookmarkStart w:name="_Toc503622982" w:id="8"/>
       <w:r>
         <w:t>Importing ZDL Files</w:t>
       </w:r>
       <w:bookmarkEnd w:id="8"/>
     </w:p>
-    <w:p>
+    <w:p xmlns:wp14="http://schemas.microsoft.com/office/word/2010/wordml" wp14:textId="77777777">
       <w:pPr>
         <w:pStyle w:val="NoSpacing"/>
       </w:pPr>
@@ -2900,37 +2900,37 @@
         <w:t xml:space="preserve"> file or right click and send to Doom Launcher.</w:t>
       </w:r>
     </w:p>
-    <w:p>
+    <w:p xmlns:wp14="http://schemas.microsoft.com/office/word/2010/wordml" wp14:textId="77777777">
       <w:pPr>
         <w:pStyle w:val="Heading1"/>
       </w:pPr>
       <w:r>
         <w:br w:type="page"/>
       </w:r>
-      <w:bookmarkStart w:id="9" w:name="_Toc503622983"/>
+      <w:bookmarkStart w:name="_Toc503622983" w:id="9"/>
       <w:r>
         <w:lastRenderedPageBreak/>
         <w:t>Launching</w:t>
       </w:r>
       <w:bookmarkEnd w:id="9"/>
     </w:p>
-    <w:p>
+    <w:p xmlns:wp14="http://schemas.microsoft.com/office/word/2010/wordml" wp14:textId="77777777">
       <w:pPr>
         <w:pStyle w:val="Heading2"/>
       </w:pPr>
-      <w:bookmarkStart w:id="10" w:name="_Toc503622984"/>
+      <w:bookmarkStart w:name="_Toc503622984" w:id="10"/>
       <w:r>
         <w:t>Main Launch Screen</w:t>
       </w:r>
       <w:bookmarkEnd w:id="10"/>
     </w:p>
-    <w:p>
+    <w:p xmlns:wp14="http://schemas.microsoft.com/office/word/2010/wordml" wp14:textId="77777777">
       <w:r>
         <w:rPr>
           <w:noProof/>
         </w:rPr>
         <w:drawing>
-          <wp:inline distT="0" distB="0" distL="0" distR="0">
+          <wp:inline xmlns:wp14="http://schemas.microsoft.com/office/word/2010/wordprocessingDrawing" distT="0" distB="0" distL="0" distR="0" wp14:anchorId="5042547F" wp14:editId="7777777">
             <wp:extent cx="4991797" cy="4505954"/>
             <wp:effectExtent l="0" t="0" r="0" b="9525"/>
             <wp:docPr id="12" name="Picture 12"/>
@@ -2972,7 +2972,7 @@
         </w:drawing>
       </w:r>
     </w:p>
-    <w:p>
+    <w:p xmlns:wp14="http://schemas.microsoft.com/office/word/2010/wordml" wp14:textId="77777777">
       <w:pPr>
         <w:pStyle w:val="ListParagraph"/>
         <w:numPr>
@@ -2990,7 +2990,7 @@
         <w:t>: The Source Port to launch.</w:t>
       </w:r>
     </w:p>
-    <w:p>
+    <w:p xmlns:wp14="http://schemas.microsoft.com/office/word/2010/wordml" wp14:textId="77777777">
       <w:pPr>
         <w:pStyle w:val="ListParagraph"/>
         <w:numPr>
@@ -3008,7 +3008,7 @@
         <w:t>: The IWAD to load.</w:t>
       </w:r>
     </w:p>
-    <w:p>
+    <w:p xmlns:wp14="http://schemas.microsoft.com/office/word/2010/wordml" wp14:textId="77777777">
       <w:pPr>
         <w:pStyle w:val="ListParagraph"/>
         <w:numPr>
@@ -3026,7 +3026,7 @@
         <w:t>: Automatically warps to the selected map if the checkbox is checked.</w:t>
       </w:r>
     </w:p>
-    <w:p>
+    <w:p xmlns:wp14="http://schemas.microsoft.com/office/word/2010/wordml" wp14:textId="77777777">
       <w:pPr>
         <w:pStyle w:val="ListParagraph"/>
         <w:numPr>
@@ -3044,7 +3044,7 @@
         <w:t>: Desired skill when warping to a selected map.</w:t>
       </w:r>
     </w:p>
-    <w:p>
+    <w:p xmlns:wp14="http://schemas.microsoft.com/office/word/2010/wordml" wp14:textId="77777777">
       <w:pPr>
         <w:pStyle w:val="ListParagraph"/>
         <w:numPr>
@@ -3071,7 +3071,7 @@
         <w:t>: Automatically plays the selected demo if the check box is checked. Doom Launcher keeps track of demos by port. Changing the selected port in the drop down will display all demos associated with the port for this file.</w:t>
       </w:r>
     </w:p>
-    <w:p>
+    <w:p xmlns:wp14="http://schemas.microsoft.com/office/word/2010/wordml" wp14:textId="77777777">
       <w:pPr>
         <w:pStyle w:val="ListParagraph"/>
         <w:numPr>
@@ -3089,7 +3089,7 @@
         <w:t>: Records a demo with the typed name.</w:t>
       </w:r>
     </w:p>
-    <w:p>
+    <w:p xmlns:wp14="http://schemas.microsoft.com/office/word/2010/wordml" wp14:textId="77777777">
       <w:pPr>
         <w:pStyle w:val="ListParagraph"/>
         <w:numPr>
@@ -3118,7 +3118,7 @@
         <w:t>: Custom parameters to add.</w:t>
       </w:r>
     </w:p>
-    <w:p>
+    <w:p xmlns:wp14="http://schemas.microsoft.com/office/word/2010/wordml" wp14:textId="77777777">
       <w:pPr>
         <w:pStyle w:val="ListParagraph"/>
         <w:numPr>
@@ -3147,7 +3147,7 @@
       <w:r>
         <w:t xml:space="preserve"> For more info see </w:t>
       </w:r>
-      <w:hyperlink w:anchor="_Statistics" w:history="1">
+      <w:hyperlink w:history="1" w:anchor="_Statistics">
         <w:r>
           <w:rPr>
             <w:rStyle w:val="Hyperlink"/>
@@ -3156,7 +3156,7 @@
         </w:r>
       </w:hyperlink>
     </w:p>
-    <w:p>
+    <w:p xmlns:wp14="http://schemas.microsoft.com/office/word/2010/wordml" wp14:textId="77777777">
       <w:pPr>
         <w:pStyle w:val="ListParagraph"/>
         <w:numPr>
@@ -3191,7 +3191,7 @@
       <w:r>
         <w:t>: Will d</w:t>
       </w:r>
-      <w:bookmarkStart w:id="11" w:name="_GoBack"/>
+      <w:bookmarkStart w:name="_GoBack" w:id="11"/>
       <w:bookmarkEnd w:id="11"/>
       <w:r>
         <w:t>isplay the parameters generated by Doom Launcher in a window when launching.</w:t>
@@ -3215,7 +3215,7 @@
         <w:t xml:space="preserve"> to display the launch parameters.</w:t>
       </w:r>
     </w:p>
-    <w:p>
+    <w:p xmlns:wp14="http://schemas.microsoft.com/office/word/2010/wordml" wp14:textId="77777777">
       <w:pPr>
         <w:pStyle w:val="ListParagraph"/>
         <w:numPr>
@@ -3248,7 +3248,7 @@
         <w:t xml:space="preserve">: Maintains a list of files for launching. </w:t>
       </w:r>
     </w:p>
-    <w:p>
+    <w:p xmlns:wp14="http://schemas.microsoft.com/office/word/2010/wordml" wp14:textId="77777777">
       <w:pPr>
         <w:pStyle w:val="ListParagraph"/>
         <w:numPr>
@@ -3284,7 +3284,7 @@
         <w:t>: Displays all files available in the zip file for loading. The Supported Extensions option in the Source Port dialog automatically selects the files with a matching extension.</w:t>
       </w:r>
     </w:p>
-    <w:p>
+    <w:p xmlns:wp14="http://schemas.microsoft.com/office/word/2010/wordml" wp14:textId="77777777">
       <w:pPr>
         <w:pStyle w:val="ListParagraph"/>
         <w:numPr>
@@ -3311,7 +3311,7 @@
         <w:t>: Automatically saves the settings in the dialog box when clicking OK.</w:t>
       </w:r>
     </w:p>
-    <w:p>
+    <w:p xmlns:wp14="http://schemas.microsoft.com/office/word/2010/wordml" wp14:textId="77777777">
       <w:pPr>
         <w:pStyle w:val="ListParagraph"/>
         <w:numPr>
@@ -3347,30 +3347,30 @@
         <w:br w:type="page"/>
       </w:r>
     </w:p>
-    <w:p/>
-    <w:p>
+    <w:p xmlns:wp14="http://schemas.microsoft.com/office/word/2010/wordml" wp14:textId="77777777"/>
+    <w:p xmlns:wp14="http://schemas.microsoft.com/office/word/2010/wordml" wp14:textId="77777777">
       <w:pPr>
         <w:pStyle w:val="Heading2"/>
       </w:pPr>
-      <w:bookmarkStart w:id="12" w:name="_Toc503622985"/>
+      <w:bookmarkStart w:name="_Toc503622985" w:id="12"/>
       <w:r>
         <w:t>Adding Additional Files</w:t>
       </w:r>
       <w:bookmarkEnd w:id="12"/>
     </w:p>
-    <w:p>
+    <w:p xmlns:wp14="http://schemas.microsoft.com/office/word/2010/wordml" wp14:textId="77777777">
       <w:r>
         <w:t>To add an additional file to load click the Add File button.</w:t>
       </w:r>
     </w:p>
-    <w:p/>
-    <w:p>
+    <w:p xmlns:wp14="http://schemas.microsoft.com/office/word/2010/wordml" wp14:textId="77777777"/>
+    <w:p xmlns:wp14="http://schemas.microsoft.com/office/word/2010/wordml" wp14:textId="77777777">
       <w:r>
         <w:rPr>
           <w:noProof/>
         </w:rPr>
         <w:drawing>
-          <wp:inline distT="0" distB="0" distL="0" distR="0">
+          <wp:inline xmlns:wp14="http://schemas.microsoft.com/office/word/2010/wordprocessingDrawing" distT="0" distB="0" distL="0" distR="0" wp14:anchorId="29826778" wp14:editId="7777777">
             <wp:extent cx="6858000" cy="4934585"/>
             <wp:effectExtent l="0" t="0" r="0" b="0"/>
             <wp:docPr id="9" name="Picture 9"/>
@@ -3412,34 +3412,34 @@
         </w:drawing>
       </w:r>
     </w:p>
-    <w:p>
+    <w:p xmlns:wp14="http://schemas.microsoft.com/office/word/2010/wordml" wp14:textId="77777777">
       <w:r>
         <w:br w:type="page"/>
       </w:r>
     </w:p>
-    <w:p/>
-    <w:p>
+    <w:p xmlns:wp14="http://schemas.microsoft.com/office/word/2010/wordml" wp14:textId="77777777"/>
+    <w:p xmlns:wp14="http://schemas.microsoft.com/office/word/2010/wordml" wp14:textId="77777777">
       <w:pPr>
         <w:pStyle w:val="Heading2"/>
       </w:pPr>
-      <w:bookmarkStart w:id="13" w:name="_Toc503622986"/>
+      <w:bookmarkStart w:name="_Toc503622986" w:id="13"/>
       <w:r>
         <w:t>Selecting Individual Files</w:t>
       </w:r>
       <w:bookmarkEnd w:id="13"/>
     </w:p>
-    <w:p>
+    <w:p xmlns:wp14="http://schemas.microsoft.com/office/word/2010/wordml" wp14:textId="77777777">
       <w:r>
         <w:t>To select individual files inside the archives to load click Select Individual Files.</w:t>
       </w:r>
     </w:p>
-    <w:p>
+    <w:p xmlns:wp14="http://schemas.microsoft.com/office/word/2010/wordml" wp14:textId="77777777">
       <w:r>
         <w:rPr>
           <w:noProof/>
         </w:rPr>
         <w:drawing>
-          <wp:inline distT="0" distB="0" distL="0" distR="0">
+          <wp:inline xmlns:wp14="http://schemas.microsoft.com/office/word/2010/wordprocessingDrawing" distT="0" distB="0" distL="0" distR="0" wp14:anchorId="3D17027D" wp14:editId="7777777">
             <wp:extent cx="2724530" cy="2800741"/>
             <wp:effectExtent l="0" t="0" r="0" b="0"/>
             <wp:docPr id="4" name="Picture 4"/>
@@ -3481,7 +3481,7 @@
         </w:drawing>
       </w:r>
     </w:p>
-    <w:p>
+    <w:p xmlns:wp14="http://schemas.microsoft.com/office/word/2010/wordml" wp14:textId="77777777">
       <w:pPr>
         <w:pStyle w:val="ListParagraph"/>
         <w:numPr>
@@ -3502,7 +3502,7 @@
         <w:t xml:space="preserve"> Selects/unselects all files.</w:t>
       </w:r>
     </w:p>
-    <w:p>
+    <w:p xmlns:wp14="http://schemas.microsoft.com/office/word/2010/wordml" wp14:textId="77777777">
       <w:pPr>
         <w:pStyle w:val="ListParagraph"/>
         <w:numPr>
@@ -3523,21 +3523,21 @@
         <w:t xml:space="preserve"> Displays only extensions matching the Supported Extensions option in the Source Ports dialog.</w:t>
       </w:r>
     </w:p>
-    <w:p>
+    <w:p xmlns:wp14="http://schemas.microsoft.com/office/word/2010/wordml" wp14:textId="77777777">
       <w:pPr>
         <w:pStyle w:val="Heading2"/>
       </w:pPr>
-      <w:bookmarkStart w:id="14" w:name="_Toc503622987"/>
+      <w:bookmarkStart w:name="_Toc503622987" w:id="14"/>
       <w:r>
         <w:t>Recording Demos</w:t>
       </w:r>
       <w:bookmarkEnd w:id="14"/>
     </w:p>
-    <w:p>
+    <w:p xmlns:wp14="http://schemas.microsoft.com/office/word/2010/wordml" wp14:textId="77777777">
       <w:r>
         <w:t xml:space="preserve">To record a demo, check the Record check box and enter a name for the demo. When complete, Doom Launcher will add an entry in the Demos tab. To share the Demo file, right click to copy to your clipboard and paste anywhere you like. See </w:t>
       </w:r>
-      <w:hyperlink w:anchor="_File_Tracking_and" w:history="1">
+      <w:hyperlink w:history="1" w:anchor="_File_Tracking_and">
         <w:r>
           <w:rPr>
             <w:rStyle w:val="Hyperlink"/>
@@ -3549,17 +3549,17 @@
         <w:t xml:space="preserve"> for more details.</w:t>
       </w:r>
     </w:p>
-    <w:p>
+    <w:p xmlns:wp14="http://schemas.microsoft.com/office/word/2010/wordml" wp14:textId="77777777">
       <w:pPr>
         <w:pStyle w:val="Heading2"/>
       </w:pPr>
-      <w:bookmarkStart w:id="15" w:name="_Toc503622988"/>
+      <w:bookmarkStart w:name="_Toc503622988" w:id="15"/>
       <w:r>
         <w:t>Adding and Playing Demos</w:t>
       </w:r>
       <w:bookmarkEnd w:id="15"/>
     </w:p>
-    <w:p>
+    <w:p xmlns:wp14="http://schemas.microsoft.com/office/word/2010/wordml" wp14:textId="77777777">
       <w:r>
         <w:t>Clicking Open Demo File</w:t>
       </w:r>
@@ -3593,11 +3593,11 @@
         <w:t xml:space="preserve"> is the only port supported for this automatic feature.</w:t>
       </w:r>
     </w:p>
-    <w:p>
+    <w:p xmlns:wp14="http://schemas.microsoft.com/office/word/2010/wordml" wp14:textId="77777777">
       <w:r>
         <w:t xml:space="preserve">For full demo management, see </w:t>
       </w:r>
-      <w:hyperlink w:anchor="_Adding_Demos_and" w:history="1">
+      <w:hyperlink w:history="1" w:anchor="_Adding_Demos_and">
         <w:r>
           <w:rPr>
             <w:rStyle w:val="Hyperlink"/>
@@ -3609,29 +3609,29 @@
         <w:t xml:space="preserve"> for more details.</w:t>
       </w:r>
     </w:p>
-    <w:p>
+    <w:p xmlns:wp14="http://schemas.microsoft.com/office/word/2010/wordml" wp14:textId="77777777">
       <w:r>
         <w:br w:type="page"/>
       </w:r>
     </w:p>
-    <w:p/>
-    <w:p>
+    <w:p xmlns:wp14="http://schemas.microsoft.com/office/word/2010/wordml" wp14:textId="77777777"/>
+    <w:p xmlns:wp14="http://schemas.microsoft.com/office/word/2010/wordml" wp14:textId="77777777">
       <w:pPr>
         <w:pStyle w:val="Heading1"/>
       </w:pPr>
-      <w:bookmarkStart w:id="16" w:name="_Toc503622989"/>
+      <w:bookmarkStart w:name="_Toc503622989" w:id="16"/>
       <w:r>
         <w:t>The Main Menu</w:t>
       </w:r>
       <w:bookmarkEnd w:id="16"/>
     </w:p>
-    <w:p>
+    <w:p xmlns:wp14="http://schemas.microsoft.com/office/word/2010/wordml" wp14:textId="77777777">
       <w:r>
         <w:rPr>
           <w:noProof/>
         </w:rPr>
         <w:drawing>
-          <wp:inline distT="0" distB="0" distL="0" distR="0">
+          <wp:inline xmlns:wp14="http://schemas.microsoft.com/office/word/2010/wordprocessingDrawing" distT="0" distB="0" distL="0" distR="0" wp14:anchorId="57835641" wp14:editId="7777777">
             <wp:extent cx="6858000" cy="5148580"/>
             <wp:effectExtent l="0" t="0" r="0" b="0"/>
             <wp:docPr id="19" name="Picture 19"/>
@@ -3673,7 +3673,7 @@
         </w:drawing>
       </w:r>
     </w:p>
-    <w:p>
+    <w:p xmlns:wp14="http://schemas.microsoft.com/office/word/2010/wordml" wp14:textId="77777777">
       <w:pPr>
         <w:pStyle w:val="ListParagraph"/>
         <w:numPr>
@@ -3703,7 +3703,7 @@
         <w:t xml:space="preserve"> Opens a file browse dialog to select files to add to Doom Launcher.</w:t>
       </w:r>
     </w:p>
-    <w:p>
+    <w:p xmlns:wp14="http://schemas.microsoft.com/office/word/2010/wordml" wp14:textId="77777777">
       <w:pPr>
         <w:pStyle w:val="ListParagraph"/>
         <w:numPr>
@@ -3733,7 +3733,7 @@
         <w:t xml:space="preserve"> Opens a file browse dialog to select files to add to Doom Launcher.</w:t>
       </w:r>
     </w:p>
-    <w:p>
+    <w:p xmlns:wp14="http://schemas.microsoft.com/office/word/2010/wordml" wp14:textId="77777777">
       <w:pPr>
         <w:pStyle w:val="ListParagraph"/>
         <w:numPr>
@@ -3763,7 +3763,7 @@
         <w:t xml:space="preserve"> Opens the Source Ports dialog.</w:t>
       </w:r>
     </w:p>
-    <w:p>
+    <w:p xmlns:wp14="http://schemas.microsoft.com/office/word/2010/wordml" wp14:textId="77777777">
       <w:pPr>
         <w:pStyle w:val="ListParagraph"/>
         <w:numPr>
@@ -3784,7 +3784,7 @@
         <w:t xml:space="preserve"> Opens the Utilities dialog.</w:t>
       </w:r>
     </w:p>
-    <w:p>
+    <w:p xmlns:wp14="http://schemas.microsoft.com/office/word/2010/wordml" wp14:textId="77777777">
       <w:pPr>
         <w:pStyle w:val="ListParagraph"/>
         <w:numPr>
@@ -3805,7 +3805,7 @@
         <w:t xml:space="preserve"> Opens the Settings dialog.</w:t>
       </w:r>
     </w:p>
-    <w:p>
+    <w:p xmlns:wp14="http://schemas.microsoft.com/office/word/2010/wordml" wp14:textId="77777777">
       <w:pPr>
         <w:pStyle w:val="ListParagraph"/>
         <w:numPr>
@@ -3835,7 +3835,7 @@
         <w:t xml:space="preserve"> Opens the Tags dialog.</w:t>
       </w:r>
     </w:p>
-    <w:p>
+    <w:p xmlns:wp14="http://schemas.microsoft.com/office/word/2010/wordml" wp14:textId="77777777">
       <w:pPr>
         <w:pStyle w:val="ListParagraph"/>
         <w:numPr>
@@ -3856,7 +3856,7 @@
         <w:t xml:space="preserve"> Opens the Launch dialog.</w:t>
       </w:r>
     </w:p>
-    <w:p>
+    <w:p xmlns:wp14="http://schemas.microsoft.com/office/word/2010/wordml" wp14:textId="77777777">
       <w:pPr>
         <w:pStyle w:val="ListParagraph"/>
         <w:numPr>
@@ -3886,7 +3886,7 @@
         <w:t xml:space="preserve"> Opens the Launch dialog with a random file selected from the library.</w:t>
       </w:r>
     </w:p>
-    <w:p>
+    <w:p xmlns:wp14="http://schemas.microsoft.com/office/word/2010/wordml" wp14:textId="77777777">
       <w:pPr>
         <w:pStyle w:val="ListParagraph"/>
         <w:numPr>
@@ -3918,7 +3918,7 @@
         <w:t xml:space="preserve"> Checks the files in the database against the files in the local file system for dealing with discrepancies.</w:t>
       </w:r>
     </w:p>
-    <w:p>
+    <w:p xmlns:wp14="http://schemas.microsoft.com/office/word/2010/wordml" wp14:textId="77777777">
       <w:pPr>
         <w:pStyle w:val="ListParagraph"/>
         <w:numPr>
@@ -3956,7 +3956,7 @@
       <w:r>
         <w:t xml:space="preserve"> Opens dialog for automatically generating a text file for the archive. See </w:t>
       </w:r>
-      <w:hyperlink w:anchor="_Generating_Text_Files" w:history="1">
+      <w:hyperlink w:history="1" w:anchor="_Generating_Text_Files">
         <w:r>
           <w:rPr>
             <w:rStyle w:val="Hyperlink"/>
@@ -3968,7 +3968,7 @@
         <w:t xml:space="preserve"> for more info.</w:t>
       </w:r>
     </w:p>
-    <w:p>
+    <w:p xmlns:wp14="http://schemas.microsoft.com/office/word/2010/wordml" wp14:textId="77777777">
       <w:pPr>
         <w:pStyle w:val="ListParagraph"/>
         <w:numPr>
@@ -3998,7 +3998,7 @@
         <w:t xml:space="preserve"> Displays the cumulative statistics of all files in the current tab.</w:t>
       </w:r>
     </w:p>
-    <w:p>
+    <w:p xmlns:wp14="http://schemas.microsoft.com/office/word/2010/wordml" wp14:textId="77777777">
       <w:pPr>
         <w:pStyle w:val="ListParagraph"/>
         <w:numPr>
@@ -4027,7 +4027,7 @@
         <w:t xml:space="preserve"> dialog.</w:t>
       </w:r>
     </w:p>
-    <w:p>
+    <w:p xmlns:wp14="http://schemas.microsoft.com/office/word/2010/wordml" wp14:textId="77777777">
       <w:pPr>
         <w:pStyle w:val="ListParagraph"/>
         <w:numPr>
@@ -4048,29 +4048,29 @@
         <w:t xml:space="preserve"> Opens the Help document.</w:t>
       </w:r>
     </w:p>
-    <w:p>
+    <w:p xmlns:wp14="http://schemas.microsoft.com/office/word/2010/wordml" wp14:textId="77777777">
       <w:r>
         <w:br w:type="page"/>
       </w:r>
     </w:p>
-    <w:p>
+    <w:p xmlns:wp14="http://schemas.microsoft.com/office/word/2010/wordml" wp14:textId="77777777">
       <w:pPr>
         <w:pStyle w:val="Heading1"/>
       </w:pPr>
-      <w:bookmarkStart w:id="17" w:name="_Toc503622990"/>
+      <w:bookmarkStart w:name="_Toc503622990" w:id="17"/>
       <w:r>
         <w:lastRenderedPageBreak/>
         <w:t>Context Menu</w:t>
       </w:r>
       <w:bookmarkEnd w:id="17"/>
     </w:p>
-    <w:p>
+    <w:p xmlns:wp14="http://schemas.microsoft.com/office/word/2010/wordml" wp14:textId="77777777">
       <w:r>
         <w:rPr>
           <w:noProof/>
         </w:rPr>
         <w:drawing>
-          <wp:inline distT="0" distB="0" distL="0" distR="0">
+          <wp:inline xmlns:wp14="http://schemas.microsoft.com/office/word/2010/wordprocessingDrawing" distT="0" distB="0" distL="0" distR="0" wp14:anchorId="45A6EC96" wp14:editId="7777777">
             <wp:extent cx="6858000" cy="5138420"/>
             <wp:effectExtent l="0" t="0" r="0" b="5080"/>
             <wp:docPr id="18" name="Picture 18"/>
@@ -4112,12 +4112,12 @@
         </w:drawing>
       </w:r>
     </w:p>
-    <w:p>
+    <w:p xmlns:wp14="http://schemas.microsoft.com/office/word/2010/wordml" wp14:textId="77777777">
       <w:r>
         <w:t>Right clicking a file will display the context menu.</w:t>
       </w:r>
     </w:p>
-    <w:p>
+    <w:p xmlns:wp14="http://schemas.microsoft.com/office/word/2010/wordml" wp14:textId="77777777">
       <w:pPr>
         <w:pStyle w:val="ListParagraph"/>
         <w:numPr>
@@ -4138,7 +4138,7 @@
         <w:t xml:space="preserve"> Opens the text file in the archive. If more than one text file exists, a prompt will open with all text files in the archive.</w:t>
       </w:r>
     </w:p>
-    <w:p>
+    <w:p xmlns:wp14="http://schemas.microsoft.com/office/word/2010/wordml" wp14:textId="77777777">
       <w:pPr>
         <w:pStyle w:val="ListParagraph"/>
         <w:numPr>
@@ -4159,7 +4159,7 @@
         <w:t xml:space="preserve"> Opens the zip archive.</w:t>
       </w:r>
     </w:p>
-    <w:p>
+    <w:p xmlns:wp14="http://schemas.microsoft.com/office/word/2010/wordml" wp14:textId="77777777">
       <w:pPr>
         <w:pStyle w:val="ListParagraph"/>
         <w:numPr>
@@ -4180,7 +4180,7 @@
         <w:t xml:space="preserve"> Opens the launch dialog.</w:t>
       </w:r>
     </w:p>
-    <w:p>
+    <w:p xmlns:wp14="http://schemas.microsoft.com/office/word/2010/wordml" wp14:textId="77777777">
       <w:pPr>
         <w:pStyle w:val="ListParagraph"/>
         <w:numPr>
@@ -4201,7 +4201,7 @@
         <w:t xml:space="preserve"> Opens the edit dialog for editing the details of the archive.</w:t>
       </w:r>
     </w:p>
-    <w:p>
+    <w:p xmlns:wp14="http://schemas.microsoft.com/office/word/2010/wordml" wp14:textId="77777777">
       <w:pPr>
         <w:pStyle w:val="ListParagraph"/>
         <w:numPr>
@@ -4232,7 +4232,7 @@
       <w:r>
         <w:t xml:space="preserve"> See </w:t>
       </w:r>
-      <w:hyperlink w:anchor="_Metadata" w:history="1">
+      <w:hyperlink w:history="1" w:anchor="_Metadata">
         <w:r>
           <w:rPr>
             <w:rStyle w:val="Hyperlink"/>
@@ -4244,7 +4244,7 @@
         <w:t xml:space="preserve"> for more info.</w:t>
       </w:r>
     </w:p>
-    <w:p>
+    <w:p xmlns:wp14="http://schemas.microsoft.com/office/word/2010/wordml" wp14:textId="77777777">
       <w:pPr>
         <w:pStyle w:val="ListParagraph"/>
         <w:numPr>
@@ -4265,7 +4265,7 @@
         <w:t xml:space="preserve"> Displays a list of user defined tags to associate with the archive.</w:t>
       </w:r>
     </w:p>
-    <w:p>
+    <w:p xmlns:wp14="http://schemas.microsoft.com/office/word/2010/wordml" wp14:textId="77777777">
       <w:pPr>
         <w:pStyle w:val="ListParagraph"/>
         <w:numPr>
@@ -4295,7 +4295,7 @@
         <w:t xml:space="preserve"> Displays a list of user defined tags to remove from the archive.</w:t>
       </w:r>
     </w:p>
-    <w:p>
+    <w:p xmlns:wp14="http://schemas.microsoft.com/office/word/2010/wordml" wp14:textId="77777777">
       <w:pPr>
         <w:pStyle w:val="ListParagraph"/>
         <w:numPr>
@@ -4316,7 +4316,7 @@
         <w:t xml:space="preserve"> Displays a list of user defined utilities to open.</w:t>
       </w:r>
     </w:p>
-    <w:p>
+    <w:p xmlns:wp14="http://schemas.microsoft.com/office/word/2010/wordml" wp14:textId="77777777">
       <w:pPr>
         <w:pStyle w:val="ListParagraph"/>
         <w:numPr>
@@ -4337,7 +4337,7 @@
         <w:t xml:space="preserve"> Deletes the archive.</w:t>
       </w:r>
     </w:p>
-    <w:p>
+    <w:p xmlns:wp14="http://schemas.microsoft.com/office/word/2010/wordml" wp14:textId="77777777">
       <w:pPr>
         <w:pStyle w:val="ListParagraph"/>
         <w:numPr>
@@ -4363,7 +4363,7 @@
         <w:t xml:space="preserve"> the physical archive on the computer.</w:t>
       </w:r>
     </w:p>
-    <w:p>
+    <w:p xmlns:wp14="http://schemas.microsoft.com/office/word/2010/wordml" wp14:textId="77777777">
       <w:pPr>
         <w:pStyle w:val="ListParagraph"/>
         <w:numPr>
@@ -4404,7 +4404,7 @@
       <w:r>
         <w:t xml:space="preserve"> See </w:t>
       </w:r>
-      <w:hyperlink w:anchor="_Generating_Text_Files" w:history="1">
+      <w:hyperlink w:history="1" w:anchor="_Generating_Text_Files">
         <w:r>
           <w:rPr>
             <w:rStyle w:val="Hyperlink"/>
@@ -4416,7 +4416,7 @@
         <w:t xml:space="preserve"> for more info.</w:t>
       </w:r>
     </w:p>
-    <w:p>
+    <w:p xmlns:wp14="http://schemas.microsoft.com/office/word/2010/wordml" wp14:textId="77777777">
       <w:pPr>
         <w:pStyle w:val="ListParagraph"/>
         <w:numPr>
@@ -4446,7 +4446,7 @@
         <w:t xml:space="preserve"> Displays the cumulative statistics of all files in the current tab.</w:t>
       </w:r>
     </w:p>
-    <w:p>
+    <w:p xmlns:wp14="http://schemas.microsoft.com/office/word/2010/wordml" wp14:textId="77777777">
       <w:pPr>
         <w:pStyle w:val="ListParagraph"/>
         <w:numPr>
@@ -4476,21 +4476,21 @@
         <w:t xml:space="preserve"> Creates a shortcut to launch the file on the desktop.</w:t>
       </w:r>
     </w:p>
-    <w:p>
+    <w:p xmlns:wp14="http://schemas.microsoft.com/office/word/2010/wordml" wp14:textId="77777777">
       <w:pPr>
         <w:pStyle w:val="Heading1"/>
       </w:pPr>
       <w:r>
         <w:br w:type="page"/>
       </w:r>
-      <w:bookmarkStart w:id="18" w:name="_Toc503622991"/>
+      <w:bookmarkStart w:name="_Toc503622991" w:id="18"/>
       <w:r>
         <w:lastRenderedPageBreak/>
         <w:t>Utilities</w:t>
       </w:r>
       <w:bookmarkEnd w:id="18"/>
     </w:p>
-    <w:p>
+    <w:p xmlns:wp14="http://schemas.microsoft.com/office/word/2010/wordml" wp14:textId="77777777">
       <w:r>
         <w:t>Utilities are a quick way to open and inspect files in Doom Launcher.</w:t>
       </w:r>
@@ -4533,13 +4533,13 @@
         <w:t xml:space="preserve"> The Utilities screen is very similar to the Source Ports screen with an additional File Option, which is an optional switch for the file parameter. Most utilities will not require a file option. </w:t>
       </w:r>
     </w:p>
-    <w:p>
+    <w:p xmlns:wp14="http://schemas.microsoft.com/office/word/2010/wordml" wp14:textId="77777777">
       <w:r>
         <w:rPr>
           <w:noProof/>
         </w:rPr>
         <w:drawing>
-          <wp:inline distT="0" distB="0" distL="0" distR="0">
+          <wp:inline xmlns:wp14="http://schemas.microsoft.com/office/word/2010/wordprocessingDrawing" distT="0" distB="0" distL="0" distR="0" wp14:anchorId="11A3401F" wp14:editId="7777777">
             <wp:extent cx="3410426" cy="1952898"/>
             <wp:effectExtent l="0" t="0" r="0" b="9525"/>
             <wp:docPr id="7" name="Picture 7"/>
@@ -4581,7 +4581,7 @@
         </w:drawing>
       </w:r>
     </w:p>
-    <w:p>
+    <w:p xmlns:wp14="http://schemas.microsoft.com/office/word/2010/wordml" wp14:textId="77777777">
       <w:pPr>
         <w:pStyle w:val="ListParagraph"/>
         <w:numPr>
@@ -4599,7 +4599,7 @@
         <w:t>: Display name for the utility.</w:t>
       </w:r>
     </w:p>
-    <w:p>
+    <w:p xmlns:wp14="http://schemas.microsoft.com/office/word/2010/wordml" wp14:textId="77777777">
       <w:pPr>
         <w:pStyle w:val="ListParagraph"/>
         <w:numPr>
@@ -4617,7 +4617,7 @@
         <w:t>: The executable to launch for the utility.</w:t>
       </w:r>
     </w:p>
-    <w:p>
+    <w:p xmlns:wp14="http://schemas.microsoft.com/office/word/2010/wordml" wp14:textId="77777777">
       <w:pPr>
         <w:pStyle w:val="ListParagraph"/>
         <w:numPr>
@@ -4650,7 +4650,7 @@
         <w:t>Extensions that the utility will support. Doom Launcher will default to .wad, .pk3, and .pk7.</w:t>
       </w:r>
     </w:p>
-    <w:p>
+    <w:p xmlns:wp14="http://schemas.microsoft.com/office/word/2010/wordml" wp14:textId="77777777">
       <w:pPr>
         <w:pStyle w:val="ListParagraph"/>
         <w:numPr>
@@ -4677,24 +4677,24 @@
         <w:t>: Optional parameter to prefix the file parameter.</w:t>
       </w:r>
     </w:p>
-    <w:p>
+    <w:p xmlns:wp14="http://schemas.microsoft.com/office/word/2010/wordml" wp14:textId="77777777">
       <w:r>
         <w:br w:type="page"/>
       </w:r>
     </w:p>
-    <w:p/>
-    <w:p>
+    <w:p xmlns:wp14="http://schemas.microsoft.com/office/word/2010/wordml" wp14:textId="77777777"/>
+    <w:p xmlns:wp14="http://schemas.microsoft.com/office/word/2010/wordml" wp14:textId="77777777">
       <w:r>
         <w:t>Right clicking a file and selecting a utility will open a dialog for selecting files in the archive to open.</w:t>
       </w:r>
     </w:p>
-    <w:p>
+    <w:p xmlns:wp14="http://schemas.microsoft.com/office/word/2010/wordml" wp14:textId="77777777">
       <w:r>
         <w:rPr>
           <w:noProof/>
         </w:rPr>
         <w:drawing>
-          <wp:inline distT="0" distB="0" distL="0" distR="0">
+          <wp:inline xmlns:wp14="http://schemas.microsoft.com/office/word/2010/wordprocessingDrawing" distT="0" distB="0" distL="0" distR="0" wp14:anchorId="1C0D7EA8" wp14:editId="7777777">
             <wp:extent cx="3010320" cy="3743847"/>
             <wp:effectExtent l="0" t="0" r="0" b="9525"/>
             <wp:docPr id="10" name="Picture 10"/>
@@ -4736,7 +4736,7 @@
         </w:drawing>
       </w:r>
     </w:p>
-    <w:p>
+    <w:p xmlns:wp14="http://schemas.microsoft.com/office/word/2010/wordml" wp14:textId="77777777">
       <w:pPr>
         <w:pStyle w:val="ListParagraph"/>
         <w:numPr>
@@ -4754,7 +4754,7 @@
         <w:t>: Will display only the supported extensions for the utility defined by the Supported Extensions option of the utility.</w:t>
       </w:r>
     </w:p>
-    <w:p>
+    <w:p xmlns:wp14="http://schemas.microsoft.com/office/word/2010/wordml" wp14:textId="77777777">
       <w:pPr>
         <w:pStyle w:val="ListParagraph"/>
         <w:numPr>
@@ -4772,7 +4772,7 @@
         <w:t>: Displays the contents of pk3 files.</w:t>
       </w:r>
     </w:p>
-    <w:p>
+    <w:p xmlns:wp14="http://schemas.microsoft.com/office/word/2010/wordml" wp14:textId="77777777">
       <w:pPr>
         <w:pStyle w:val="ListParagraph"/>
         <w:numPr>
@@ -4793,7 +4793,7 @@
         <w:t xml:space="preserve"> Clicking search will filter the results to items that contain the search text.</w:t>
       </w:r>
     </w:p>
-    <w:p>
+    <w:p xmlns:wp14="http://schemas.microsoft.com/office/word/2010/wordml" wp14:textId="77777777">
       <w:pPr>
         <w:pStyle w:val="ListParagraph"/>
         <w:numPr>
@@ -4805,18 +4805,18 @@
         <w:br w:type="page"/>
       </w:r>
     </w:p>
-    <w:p>
+    <w:p xmlns:wp14="http://schemas.microsoft.com/office/word/2010/wordml" wp14:textId="77777777">
       <w:pPr>
         <w:pStyle w:val="Heading1"/>
       </w:pPr>
-      <w:bookmarkStart w:id="19" w:name="_Toc503622992"/>
+      <w:bookmarkStart w:name="_Toc503622992" w:id="19"/>
       <w:r>
         <w:lastRenderedPageBreak/>
         <w:t>Tags</w:t>
       </w:r>
       <w:bookmarkEnd w:id="19"/>
     </w:p>
-    <w:p>
+    <w:p xmlns:wp14="http://schemas.microsoft.com/office/word/2010/wordml" wp14:textId="77777777">
       <w:r>
         <w:t>Tags are a way</w:t>
       </w:r>
@@ -4836,23 +4836,23 @@
         <w:t>and Manage Tags will open the screen managing tags.</w:t>
       </w:r>
     </w:p>
-    <w:p>
+    <w:p xmlns:wp14="http://schemas.microsoft.com/office/word/2010/wordml" wp14:textId="77777777">
       <w:r>
         <w:t>Right click a file and select Tag and the tag name to tag the file.</w:t>
       </w:r>
     </w:p>
-    <w:p>
+    <w:p xmlns:wp14="http://schemas.microsoft.com/office/word/2010/wordml" wp14:textId="77777777">
       <w:r>
         <w:t>Rich click a file and select Remove Tag and the tag name to remove.</w:t>
       </w:r>
     </w:p>
-    <w:p>
+    <w:p xmlns:wp14="http://schemas.microsoft.com/office/word/2010/wordml" wp14:textId="77777777">
       <w:r>
         <w:rPr>
           <w:noProof/>
         </w:rPr>
         <w:drawing>
-          <wp:inline distT="0" distB="0" distL="0" distR="0">
+          <wp:inline xmlns:wp14="http://schemas.microsoft.com/office/word/2010/wordprocessingDrawing" distT="0" distB="0" distL="0" distR="0" wp14:anchorId="0F5304E7" wp14:editId="7777777">
             <wp:extent cx="3677163" cy="2800741"/>
             <wp:effectExtent l="0" t="0" r="0" b="0"/>
             <wp:docPr id="2" name="Picture 2"/>
@@ -4898,7 +4898,7 @@
           <w:noProof/>
         </w:rPr>
         <w:drawing>
-          <wp:inline distT="0" distB="0" distL="0" distR="0">
+          <wp:inline xmlns:wp14="http://schemas.microsoft.com/office/word/2010/wordprocessingDrawing" distT="0" distB="0" distL="0" distR="0" wp14:anchorId="5FF30558" wp14:editId="7777777">
             <wp:extent cx="2038635" cy="1800476"/>
             <wp:effectExtent l="0" t="0" r="0" b="0"/>
             <wp:docPr id="8" name="Picture 8"/>
@@ -4940,7 +4940,7 @@
         </w:drawing>
       </w:r>
     </w:p>
-    <w:p>
+    <w:p xmlns:wp14="http://schemas.microsoft.com/office/word/2010/wordml" wp14:textId="77777777">
       <w:pPr>
         <w:pStyle w:val="ListParagraph"/>
         <w:numPr>
@@ -4958,7 +4958,7 @@
         <w:t>: The name of the tag</w:t>
       </w:r>
     </w:p>
-    <w:p>
+    <w:p xmlns:wp14="http://schemas.microsoft.com/office/word/2010/wordml" wp14:textId="77777777">
       <w:pPr>
         <w:pStyle w:val="ListParagraph"/>
         <w:numPr>
@@ -4991,7 +4991,7 @@
         <w:t>.</w:t>
       </w:r>
     </w:p>
-    <w:p>
+    <w:p xmlns:wp14="http://schemas.microsoft.com/office/word/2010/wordml" wp14:textId="77777777">
       <w:pPr>
         <w:pStyle w:val="ListParagraph"/>
         <w:numPr>
@@ -5024,29 +5024,29 @@
         <w:t>.</w:t>
       </w:r>
     </w:p>
-    <w:p>
+    <w:p xmlns:wp14="http://schemas.microsoft.com/office/word/2010/wordml" wp14:textId="77777777">
       <w:pPr>
         <w:pStyle w:val="Heading1"/>
       </w:pPr>
-      <w:bookmarkStart w:id="20" w:name="_Metadata"/>
+      <w:bookmarkStart w:name="_Metadata" w:id="20"/>
       <w:bookmarkEnd w:id="20"/>
       <w:r>
         <w:br w:type="page"/>
       </w:r>
-      <w:bookmarkStart w:id="21" w:name="_Toc503622993"/>
+      <w:bookmarkStart w:name="_Toc503622993" w:id="21"/>
       <w:r>
         <w:lastRenderedPageBreak/>
         <w:t>Metadata</w:t>
       </w:r>
       <w:bookmarkEnd w:id="21"/>
     </w:p>
-    <w:p>
+    <w:p xmlns:wp14="http://schemas.microsoft.com/office/word/2010/wordml" wp14:textId="77777777">
       <w:r>
         <w:rPr>
           <w:noProof/>
         </w:rPr>
         <w:drawing>
-          <wp:inline distT="0" distB="0" distL="0" distR="0">
+          <wp:inline xmlns:wp14="http://schemas.microsoft.com/office/word/2010/wordprocessingDrawing" distT="0" distB="0" distL="0" distR="0" wp14:anchorId="73A5E3DF" wp14:editId="7777777">
             <wp:extent cx="3438525" cy="4154884"/>
             <wp:effectExtent l="0" t="0" r="0" b="0"/>
             <wp:docPr id="16" name="Picture 16"/>
@@ -5088,7 +5088,7 @@
         </w:drawing>
       </w:r>
     </w:p>
-    <w:p>
+    <w:p xmlns:wp14="http://schemas.microsoft.com/office/word/2010/wordml" wp14:textId="77777777">
       <w:r>
         <w:t>Right clicking a file, or multiple files and selecting Update Metadata will automatically sear</w:t>
       </w:r>
@@ -5125,17 +5125,17 @@
         <w:t>.</w:t>
       </w:r>
     </w:p>
-    <w:p>
+    <w:p xmlns:wp14="http://schemas.microsoft.com/office/word/2010/wordml" wp14:textId="77777777">
       <w:r>
         <w:br w:type="page"/>
       </w:r>
     </w:p>
-    <w:p>
+    <w:p xmlns:wp14="http://schemas.microsoft.com/office/word/2010/wordml" wp14:textId="77777777">
       <w:pPr>
         <w:pStyle w:val="Heading1"/>
       </w:pPr>
-      <w:bookmarkStart w:id="22" w:name="_Generating_Text_Files"/>
-      <w:bookmarkStart w:id="23" w:name="_Toc503622994"/>
+      <w:bookmarkStart w:name="_Generating_Text_Files" w:id="22"/>
+      <w:bookmarkStart w:name="_Toc503622994" w:id="23"/>
       <w:bookmarkEnd w:id="22"/>
       <w:r>
         <w:lastRenderedPageBreak/>
@@ -5143,13 +5143,13 @@
       </w:r>
       <w:bookmarkEnd w:id="23"/>
     </w:p>
-    <w:p>
+    <w:p xmlns:wp14="http://schemas.microsoft.com/office/word/2010/wordml" wp14:textId="77777777">
       <w:r>
         <w:rPr>
           <w:noProof/>
         </w:rPr>
         <w:drawing>
-          <wp:inline distT="0" distB="0" distL="0" distR="0">
+          <wp:inline xmlns:wp14="http://schemas.microsoft.com/office/word/2010/wordprocessingDrawing" distT="0" distB="0" distL="0" distR="0" wp14:anchorId="1AD2B94A" wp14:editId="7777777">
             <wp:extent cx="3972479" cy="5001323"/>
             <wp:effectExtent l="0" t="0" r="9525" b="8890"/>
             <wp:docPr id="17" name="Picture 17"/>
@@ -5191,7 +5191,7 @@
         </w:drawing>
       </w:r>
     </w:p>
-    <w:p>
+    <w:p xmlns:wp14="http://schemas.microsoft.com/office/word/2010/wordml" wp14:textId="77777777">
       <w:pPr>
         <w:pStyle w:val="NoSpacing"/>
       </w:pPr>
@@ -5213,7 +5213,7 @@
         <w:t xml:space="preserve"> To generate a text file right click a file and select Generate Text File.</w:t>
       </w:r>
     </w:p>
-    <w:p>
+    <w:p xmlns:wp14="http://schemas.microsoft.com/office/word/2010/wordml" wp14:textId="77777777">
       <w:pPr>
         <w:pStyle w:val="NoSpacing"/>
       </w:pPr>
@@ -5221,30 +5221,30 @@
         <w:br w:type="page"/>
       </w:r>
     </w:p>
-    <w:p/>
-    <w:p>
+    <w:p xmlns:wp14="http://schemas.microsoft.com/office/word/2010/wordml" wp14:textId="77777777"/>
+    <w:p xmlns:wp14="http://schemas.microsoft.com/office/word/2010/wordml" wp14:textId="77777777">
       <w:pPr>
         <w:pStyle w:val="Heading1"/>
       </w:pPr>
-      <w:bookmarkStart w:id="24" w:name="_Toc503622995"/>
+      <w:bookmarkStart w:name="_Toc503622995" w:id="24"/>
       <w:r>
         <w:t>Settings</w:t>
       </w:r>
       <w:bookmarkEnd w:id="24"/>
     </w:p>
-    <w:p>
+    <w:p xmlns:wp14="http://schemas.microsoft.com/office/word/2010/wordml" wp14:textId="77777777">
       <w:pPr>
         <w:pStyle w:val="Heading2"/>
       </w:pPr>
-      <w:bookmarkStart w:id="25" w:name="_Configuration"/>
-      <w:bookmarkStart w:id="26" w:name="_Toc503622996"/>
+      <w:bookmarkStart w:name="_Configuration" w:id="25"/>
+      <w:bookmarkStart w:name="_Toc503622996" w:id="26"/>
       <w:bookmarkEnd w:id="25"/>
       <w:r>
         <w:t>Configuration</w:t>
       </w:r>
       <w:bookmarkEnd w:id="26"/>
     </w:p>
-    <w:p>
+    <w:p xmlns:wp14="http://schemas.microsoft.com/office/word/2010/wordml" wp14:textId="77777777">
       <w:pPr>
         <w:pStyle w:val="ListParagraph"/>
         <w:numPr>
@@ -5267,7 +5267,7 @@
         <w:t>.</w:t>
       </w:r>
     </w:p>
-    <w:p>
+    <w:p xmlns:wp14="http://schemas.microsoft.com/office/word/2010/wordml" wp14:textId="77777777">
       <w:pPr>
         <w:pStyle w:val="ListParagraph"/>
         <w:numPr>
@@ -5290,7 +5290,7 @@
         <w:t>.</w:t>
       </w:r>
     </w:p>
-    <w:p>
+    <w:p xmlns:wp14="http://schemas.microsoft.com/office/word/2010/wordml" wp14:textId="77777777">
       <w:pPr>
         <w:pStyle w:val="ListParagraph"/>
         <w:numPr>
@@ -5313,7 +5313,7 @@
         <w:t>.</w:t>
       </w:r>
     </w:p>
-    <w:p>
+    <w:p xmlns:wp14="http://schemas.microsoft.com/office/word/2010/wordml" wp14:textId="77777777">
       <w:pPr>
         <w:pStyle w:val="ListParagraph"/>
         <w:numPr>
@@ -5331,7 +5331,7 @@
         <w:t>This field is to capture screenshots from source ports that do not use their local directory.</w:t>
       </w:r>
     </w:p>
-    <w:p>
+    <w:p xmlns:wp14="http://schemas.microsoft.com/office/word/2010/wordml" wp14:textId="77777777">
       <w:pPr>
         <w:pStyle w:val="ListParagraph"/>
         <w:numPr>
@@ -5346,17 +5346,17 @@
         <w:t xml:space="preserve"> Where all game archives are stored for Doom Launcher.</w:t>
       </w:r>
     </w:p>
-    <w:p>
+    <w:p xmlns:wp14="http://schemas.microsoft.com/office/word/2010/wordml" wp14:textId="77777777">
       <w:pPr>
         <w:pStyle w:val="Heading2"/>
       </w:pPr>
-      <w:bookmarkStart w:id="27" w:name="_Toc503622997"/>
+      <w:bookmarkStart w:name="_Toc503622997" w:id="27"/>
       <w:r>
         <w:t>Launch Settings</w:t>
       </w:r>
       <w:bookmarkEnd w:id="27"/>
     </w:p>
-    <w:p>
+    <w:p xmlns:wp14="http://schemas.microsoft.com/office/word/2010/wordml" wp14:textId="77777777">
       <w:pPr>
         <w:pStyle w:val="ListParagraph"/>
         <w:numPr>
@@ -5371,7 +5371,7 @@
         <w:t>Default port to select when launching a file.</w:t>
       </w:r>
     </w:p>
-    <w:p>
+    <w:p xmlns:wp14="http://schemas.microsoft.com/office/word/2010/wordml" wp14:textId="77777777">
       <w:pPr>
         <w:pStyle w:val="ListParagraph"/>
         <w:numPr>
@@ -5386,7 +5386,7 @@
         <w:t>Default IWAD to select when launching a file.</w:t>
       </w:r>
     </w:p>
-    <w:p>
+    <w:p xmlns:wp14="http://schemas.microsoft.com/office/word/2010/wordml" wp14:textId="77777777">
       <w:pPr>
         <w:pStyle w:val="ListParagraph"/>
         <w:numPr>
@@ -5401,17 +5401,17 @@
         <w:t>Default skill to select when launching a file.</w:t>
       </w:r>
     </w:p>
-    <w:p>
+    <w:p xmlns:wp14="http://schemas.microsoft.com/office/word/2010/wordml" wp14:textId="77777777">
       <w:r>
         <w:br w:type="page"/>
       </w:r>
     </w:p>
-    <w:p>
+    <w:p xmlns:wp14="http://schemas.microsoft.com/office/word/2010/wordml" wp14:textId="77777777">
       <w:pPr>
         <w:pStyle w:val="Heading1"/>
       </w:pPr>
-      <w:bookmarkStart w:id="28" w:name="_File_Tracking_and"/>
-      <w:bookmarkStart w:id="29" w:name="_Toc503622998"/>
+      <w:bookmarkStart w:name="_File_Tracking_and" w:id="28"/>
+      <w:bookmarkStart w:name="_Toc503622998" w:id="29"/>
       <w:bookmarkEnd w:id="28"/>
       <w:r>
         <w:lastRenderedPageBreak/>
@@ -5419,18 +5419,18 @@
       </w:r>
       <w:bookmarkEnd w:id="29"/>
     </w:p>
-    <w:p>
+    <w:p xmlns:wp14="http://schemas.microsoft.com/office/word/2010/wordml" wp14:textId="77777777">
       <w:r>
         <w:t>Doom Launcher associates files with archives such as screenshots, demos, save games, and statistics.</w:t>
       </w:r>
     </w:p>
-    <w:p>
+    <w:p xmlns:wp14="http://schemas.microsoft.com/office/word/2010/wordml" wp14:textId="77777777">
       <w:r>
         <w:rPr>
           <w:noProof/>
         </w:rPr>
         <w:drawing>
-          <wp:inline distT="0" distB="0" distL="0" distR="0">
+          <wp:inline xmlns:wp14="http://schemas.microsoft.com/office/word/2010/wordprocessingDrawing" distT="0" distB="0" distL="0" distR="0" wp14:anchorId="291269A7" wp14:editId="7777777">
             <wp:extent cx="6858000" cy="5975350"/>
             <wp:effectExtent l="0" t="0" r="0" b="6350"/>
             <wp:docPr id="20" name="Picture 20"/>
@@ -5472,22 +5472,22 @@
         </w:drawing>
       </w:r>
     </w:p>
-    <w:p>
+    <w:p xmlns:wp14="http://schemas.microsoft.com/office/word/2010/wordml" wp14:textId="77777777">
       <w:pPr>
         <w:pStyle w:val="Heading2"/>
       </w:pPr>
-      <w:bookmarkStart w:id="30" w:name="_Toc503622999"/>
+      <w:bookmarkStart w:name="_Toc503622999" w:id="30"/>
       <w:r>
         <w:t>Context Menu</w:t>
       </w:r>
       <w:bookmarkEnd w:id="30"/>
     </w:p>
-    <w:p>
+    <w:p xmlns:wp14="http://schemas.microsoft.com/office/word/2010/wordml" wp14:textId="77777777">
       <w:r>
         <w:t>Right click anywhere in the file list to bring up the context menu.</w:t>
       </w:r>
     </w:p>
-    <w:p>
+    <w:p xmlns:wp14="http://schemas.microsoft.com/office/word/2010/wordml" wp14:textId="77777777">
       <w:pPr>
         <w:pStyle w:val="ListParagraph"/>
         <w:numPr>
@@ -5508,7 +5508,7 @@
         <w:t xml:space="preserve"> Copies the selected file to the clipboard.</w:t>
       </w:r>
     </w:p>
-    <w:p>
+    <w:p xmlns:wp14="http://schemas.microsoft.com/office/word/2010/wordml" wp14:textId="77777777">
       <w:pPr>
         <w:pStyle w:val="ListParagraph"/>
         <w:numPr>
@@ -5538,7 +5538,7 @@
         <w:t xml:space="preserve"> Copies all the files in the current view.</w:t>
       </w:r>
     </w:p>
-    <w:p>
+    <w:p xmlns:wp14="http://schemas.microsoft.com/office/word/2010/wordml" wp14:textId="77777777">
       <w:pPr>
         <w:pStyle w:val="ListParagraph"/>
         <w:numPr>
@@ -5559,7 +5559,7 @@
         <w:t xml:space="preserve"> Deletes the selected file.</w:t>
       </w:r>
     </w:p>
-    <w:p>
+    <w:p xmlns:wp14="http://schemas.microsoft.com/office/word/2010/wordml" wp14:textId="77777777">
       <w:pPr>
         <w:pStyle w:val="ListParagraph"/>
         <w:numPr>
@@ -5589,7 +5589,7 @@
         <w:t xml:space="preserve"> Opens a file browse dialog to select a new file to add from the computer.</w:t>
       </w:r>
     </w:p>
-    <w:p>
+    <w:p xmlns:wp14="http://schemas.microsoft.com/office/word/2010/wordml" wp14:textId="77777777">
       <w:pPr>
         <w:pStyle w:val="ListParagraph"/>
         <w:numPr>
@@ -5619,7 +5619,7 @@
         <w:t xml:space="preserve"> Opens the file.</w:t>
       </w:r>
     </w:p>
-    <w:p>
+    <w:p xmlns:wp14="http://schemas.microsoft.com/office/word/2010/wordml" wp14:textId="77777777">
       <w:pPr>
         <w:pStyle w:val="ListParagraph"/>
         <w:numPr>
@@ -5640,7 +5640,7 @@
         <w:t xml:space="preserve"> Edits the details of the file, description and source port.</w:t>
       </w:r>
     </w:p>
-    <w:p>
+    <w:p xmlns:wp14="http://schemas.microsoft.com/office/word/2010/wordml" wp14:textId="77777777">
       <w:pPr>
         <w:pStyle w:val="ListParagraph"/>
         <w:numPr>
@@ -5670,7 +5670,7 @@
         <w:t xml:space="preserve"> Moves the file up in priority.</w:t>
       </w:r>
     </w:p>
-    <w:p>
+    <w:p xmlns:wp14="http://schemas.microsoft.com/office/word/2010/wordml" wp14:textId="77777777">
       <w:pPr>
         <w:pStyle w:val="ListParagraph"/>
         <w:numPr>
@@ -5700,7 +5700,7 @@
         <w:t xml:space="preserve"> Moves the file down I priority.</w:t>
       </w:r>
     </w:p>
-    <w:p>
+    <w:p xmlns:wp14="http://schemas.microsoft.com/office/word/2010/wordml" wp14:textId="77777777">
       <w:pPr>
         <w:pStyle w:val="ListParagraph"/>
         <w:numPr>
@@ -5730,11 +5730,11 @@
         <w:t xml:space="preserve"> Sets the file to the top. In Screenshots this will be the larger image displayed on the right.</w:t>
       </w:r>
     </w:p>
-    <w:p>
+    <w:p xmlns:wp14="http://schemas.microsoft.com/office/word/2010/wordml" wp14:textId="77777777">
       <w:pPr>
         <w:pStyle w:val="Heading2"/>
       </w:pPr>
-      <w:bookmarkStart w:id="31" w:name="_Toc503623000"/>
+      <w:bookmarkStart w:name="_Toc503623000" w:id="31"/>
       <w:r>
         <w:lastRenderedPageBreak/>
         <w:t xml:space="preserve">Sharing </w:t>
@@ -5744,7 +5744,7 @@
       </w:r>
       <w:bookmarkEnd w:id="31"/>
     </w:p>
-    <w:p>
+    <w:p xmlns:wp14="http://schemas.microsoft.com/office/word/2010/wordml" wp14:textId="77777777">
       <w:r>
         <w:t>To share files such as screenshots or recorded demos, right click the file and select Copy to copy to your clipboard. Then paste the file</w:t>
       </w:r>
@@ -5755,12 +5755,12 @@
         <w:t xml:space="preserve"> anywhere on your computer.</w:t>
       </w:r>
     </w:p>
-    <w:p>
+    <w:p xmlns:wp14="http://schemas.microsoft.com/office/word/2010/wordml" wp14:textId="77777777">
       <w:pPr>
         <w:pStyle w:val="Heading2"/>
       </w:pPr>
-      <w:bookmarkStart w:id="32" w:name="_Adding_Demos_and"/>
-      <w:bookmarkStart w:id="33" w:name="_Toc503623001"/>
+      <w:bookmarkStart w:name="_Adding_Demos_and" w:id="32"/>
+      <w:bookmarkStart w:name="_Toc503623001" w:id="33"/>
       <w:bookmarkEnd w:id="32"/>
       <w:r>
         <w:t xml:space="preserve">Adding </w:t>
@@ -5770,13 +5770,13 @@
       </w:r>
       <w:bookmarkEnd w:id="33"/>
     </w:p>
-    <w:p>
+    <w:p xmlns:wp14="http://schemas.microsoft.com/office/word/2010/wordml" wp14:textId="77777777">
       <w:r>
         <w:rPr>
           <w:noProof/>
         </w:rPr>
         <w:drawing>
-          <wp:inline distT="0" distB="0" distL="0" distR="0">
+          <wp:inline xmlns:wp14="http://schemas.microsoft.com/office/word/2010/wordprocessingDrawing" distT="0" distB="0" distL="0" distR="0" wp14:anchorId="6E8DE328" wp14:editId="7777777">
             <wp:extent cx="3677163" cy="2800741"/>
             <wp:effectExtent l="0" t="0" r="0" b="0"/>
             <wp:docPr id="21" name="Picture 21"/>
@@ -5818,7 +5818,7 @@
         </w:drawing>
       </w:r>
     </w:p>
-    <w:p>
+    <w:p xmlns:wp14="http://schemas.microsoft.com/office/word/2010/wordml" wp14:textId="77777777">
       <w:r>
         <w:t xml:space="preserve">To </w:t>
       </w:r>
@@ -5850,17 +5850,17 @@
         <w:t xml:space="preserve"> When launching, selecting the appropriate Source Port will display the demo in the Play Demo drop down.</w:t>
       </w:r>
     </w:p>
-    <w:p>
+    <w:p xmlns:wp14="http://schemas.microsoft.com/office/word/2010/wordml" wp14:textId="77777777">
       <w:pPr>
         <w:pStyle w:val="Heading2"/>
       </w:pPr>
-      <w:bookmarkStart w:id="34" w:name="_Toc503623002"/>
+      <w:bookmarkStart w:name="_Toc503623002" w:id="34"/>
       <w:r>
         <w:t>Save Games</w:t>
       </w:r>
       <w:bookmarkEnd w:id="34"/>
     </w:p>
-    <w:p>
+    <w:p xmlns:wp14="http://schemas.microsoft.com/office/word/2010/wordml" wp14:textId="77777777">
       <w:r>
         <w:t xml:space="preserve">Doom Launcher automatically saves and save game files by source port. </w:t>
       </w:r>
@@ -5904,11 +5904,11 @@
         <w:t>.</w:t>
       </w:r>
     </w:p>
-    <w:p/>
-    <w:p>
-      <w:pPr>
-        <w:rPr>
-          <w:rFonts w:asciiTheme="majorHAnsi" w:eastAsiaTheme="majorEastAsia" w:hAnsiTheme="majorHAnsi" w:cstheme="majorBidi"/>
+    <w:p xmlns:wp14="http://schemas.microsoft.com/office/word/2010/wordml" wp14:textId="77777777"/>
+    <w:p xmlns:wp14="http://schemas.microsoft.com/office/word/2010/wordml" wp14:textId="77777777">
+      <w:pPr>
+        <w:rPr>
+          <w:rFonts w:asciiTheme="majorHAnsi" w:hAnsiTheme="majorHAnsi" w:eastAsiaTheme="majorEastAsia" w:cstheme="majorBidi"/>
           <w:color w:val="2E74B5" w:themeColor="accent1" w:themeShade="BF"/>
           <w:sz w:val="26"/>
           <w:szCs w:val="26"/>
@@ -5918,12 +5918,12 @@
         <w:br w:type="page"/>
       </w:r>
     </w:p>
-    <w:p>
+    <w:p xmlns:wp14="http://schemas.microsoft.com/office/word/2010/wordml" wp14:textId="77777777">
       <w:pPr>
         <w:pStyle w:val="Heading2"/>
       </w:pPr>
-      <w:bookmarkStart w:id="35" w:name="_Statistics"/>
-      <w:bookmarkStart w:id="36" w:name="_Toc503623003"/>
+      <w:bookmarkStart w:name="_Statistics" w:id="35"/>
+      <w:bookmarkStart w:name="_Toc503623003" w:id="36"/>
       <w:bookmarkEnd w:id="35"/>
       <w:r>
         <w:lastRenderedPageBreak/>
@@ -5931,13 +5931,13 @@
       </w:r>
       <w:bookmarkEnd w:id="36"/>
     </w:p>
-    <w:p>
+    <w:p xmlns:wp14="http://schemas.microsoft.com/office/word/2010/wordml" wp14:textId="77777777">
       <w:r>
         <w:rPr>
           <w:noProof/>
         </w:rPr>
         <w:drawing>
-          <wp:inline distT="0" distB="0" distL="0" distR="0">
+          <wp:inline xmlns:wp14="http://schemas.microsoft.com/office/word/2010/wordprocessingDrawing" distT="0" distB="0" distL="0" distR="0" wp14:anchorId="7A745E4A" wp14:editId="7777777">
             <wp:extent cx="6858000" cy="5173980"/>
             <wp:effectExtent l="0" t="0" r="0" b="7620"/>
             <wp:docPr id="14" name="Picture 14"/>
@@ -5979,7 +5979,7 @@
         </w:drawing>
       </w:r>
     </w:p>
-    <w:p>
+    <w:p xmlns:wp14="http://schemas.microsoft.com/office/word/2010/wordml" wp14:textId="77777777">
       <w:r>
         <w:t xml:space="preserve">When launching, the </w:t>
       </w:r>
@@ -5995,7 +5995,7 @@
         <w:t>.</w:t>
       </w:r>
     </w:p>
-    <w:p>
+    <w:p xmlns:wp14="http://schemas.microsoft.com/office/word/2010/wordml" wp14:textId="77777777">
       <w:r>
         <w:t>Supported ports for statistics</w:t>
       </w:r>
@@ -6003,46 +6003,102 @@
         <w:t>:</w:t>
       </w:r>
     </w:p>
-    <w:p>
+    <w:p xmlns:wp14="http://schemas.microsoft.com/office/word/2010/wordml" wp14:textId="52E2EC2E">
       <w:pPr>
         <w:pStyle w:val="ListParagraph"/>
         <w:numPr>
           <w:ilvl w:val="0"/>
           <w:numId w:val="15"/>
         </w:numPr>
+        <w:rPr>
+          <w:sz w:val="22"/>
+          <w:szCs w:val="22"/>
+        </w:rPr>
       </w:pPr>
       <w:proofErr w:type="spellStart"/>
       <w:r>
         <w:rPr>
-          <w:b/>
+          <w:b w:val="1"/>
+          <w:bCs w:val="1"/>
         </w:rPr>
         <w:t>ZDoom</w:t>
       </w:r>
       <w:proofErr w:type="spellEnd"/>
       <w:r>
-        <w:t xml:space="preserve">: </w:t>
-      </w:r>
-      <w:r>
-        <w:t xml:space="preserve">For all </w:t>
+        <w:rPr/>
+        <w:t xml:space="preserve">: For all </w:t>
       </w:r>
       <w:proofErr w:type="spellStart"/>
       <w:r>
+        <w:rPr/>
         <w:t>ZDoom</w:t>
       </w:r>
       <w:proofErr w:type="spellEnd"/>
       <w:r>
-        <w:t xml:space="preserve"> based ports. Uses save games to parse statistics. This means statistics </w:t>
-      </w:r>
-      <w:proofErr w:type="gramStart"/>
-      <w:r>
-        <w:t>cannot be read</w:t>
-      </w:r>
-      <w:proofErr w:type="gramEnd"/>
-      <w:r>
-        <w:t xml:space="preserve"> for the last level of an episode. Items are not available. Statistics will be recorded when the game is saved or when an auto save is generated.</w:t>
-      </w:r>
-    </w:p>
-    <w:p>
+        <w:rPr/>
+        <w:t xml:space="preserve"> based ports. Uses save games to parse statistics. This means statistics cannot be read for the last level of an episode. </w:t>
+      </w:r>
+      <w:r>
+        <w:rPr>
+          <w:noProof w:val="0"/>
+          <w:lang w:val="en-US"/>
+        </w:rPr>
+        <w:t xml:space="preserve">Items are not available on </w:t>
+      </w:r>
+      <w:proofErr w:type="spellStart"/>
+      <w:r>
+        <w:rPr>
+          <w:noProof w:val="0"/>
+          <w:lang w:val="en-US"/>
+        </w:rPr>
+        <w:t>ZDoom</w:t>
+      </w:r>
+      <w:proofErr w:type="spellEnd"/>
+      <w:r>
+        <w:rPr>
+          <w:noProof w:val="0"/>
+          <w:lang w:val="en-US"/>
+        </w:rPr>
+        <w:t xml:space="preserve">, </w:t>
+      </w:r>
+      <w:proofErr w:type="spellStart"/>
+      <w:r>
+        <w:rPr>
+          <w:noProof w:val="0"/>
+          <w:lang w:val="en-US"/>
+        </w:rPr>
+        <w:t>Zandronum</w:t>
+      </w:r>
+      <w:proofErr w:type="spellEnd"/>
+      <w:r>
+        <w:rPr>
+          <w:noProof w:val="0"/>
+          <w:lang w:val="en-US"/>
+        </w:rPr>
+        <w:t xml:space="preserve">, and versions of </w:t>
+      </w:r>
+      <w:proofErr w:type="spellStart"/>
+      <w:r>
+        <w:rPr>
+          <w:noProof w:val="0"/>
+          <w:lang w:val="en-US"/>
+        </w:rPr>
+        <w:t>GZDoom</w:t>
+      </w:r>
+      <w:proofErr w:type="spellEnd"/>
+      <w:r>
+        <w:rPr>
+          <w:noProof w:val="0"/>
+          <w:lang w:val="en-US"/>
+        </w:rPr>
+        <w:t xml:space="preserve"> prior to 3.5.0.</w:t>
+      </w:r>
+      <w:r>
+        <w:rPr/>
+        <w:t xml:space="preserve"> Statistics will be recorded when the game is saved or when an auto save is generated.</w:t>
+      </w:r>
+    </w:p>
+    <w:p xmlns:wp14="http://schemas.microsoft.com/office/word/2010/wordml" wp14:textId="77777777">
       <w:pPr>
         <w:pStyle w:val="ListParagraph"/>
         <w:numPr>
@@ -6073,7 +6129,7 @@
         <w:t xml:space="preserve"> parameter and parses the generated levelstat.txt. All statistics will be recorded when the game has exited.</w:t>
       </w:r>
     </w:p>
-    <w:p>
+    <w:p xmlns:wp14="http://schemas.microsoft.com/office/word/2010/wordml" wp14:textId="77777777">
       <w:pPr>
         <w:pStyle w:val="ListParagraph"/>
         <w:numPr>
@@ -6104,7 +6160,7 @@
         <w:t xml:space="preserve"> parameter and parses the generated stdout.txt. All statistics will be recorded when the game has exited.</w:t>
       </w:r>
     </w:p>
-    <w:p>
+    <w:p xmlns:wp14="http://schemas.microsoft.com/office/word/2010/wordml" wp14:textId="77777777">
       <w:r>
         <w:t>The bottom statistics tab will display the statistics for each individual map</w:t>
       </w:r>
@@ -6118,17 +6174,17 @@
         <w:t xml:space="preserve"> </w:t>
       </w:r>
     </w:p>
-    <w:p/>
-    <w:p>
+    <w:p xmlns:wp14="http://schemas.microsoft.com/office/word/2010/wordml" wp14:textId="77777777"/>
+    <w:p xmlns:wp14="http://schemas.microsoft.com/office/word/2010/wordml" wp14:textId="77777777">
       <w:r>
         <w:br w:type="page"/>
       </w:r>
     </w:p>
-    <w:p>
+    <w:p xmlns:wp14="http://schemas.microsoft.com/office/word/2010/wordml" wp14:textId="77777777">
       <w:pPr>
         <w:pStyle w:val="Heading1"/>
       </w:pPr>
-      <w:bookmarkStart w:id="37" w:name="_Toc503623004"/>
+      <w:bookmarkStart w:name="_Toc503623004" w:id="37"/>
       <w:r>
         <w:lastRenderedPageBreak/>
         <w:t xml:space="preserve">Downloading from </w:t>
@@ -6140,13 +6196,13 @@
       <w:bookmarkEnd w:id="37"/>
       <w:proofErr w:type="spellEnd"/>
     </w:p>
-    <w:p>
+    <w:p xmlns:wp14="http://schemas.microsoft.com/office/word/2010/wordml" wp14:textId="77777777">
       <w:r>
         <w:rPr>
           <w:noProof/>
         </w:rPr>
         <w:drawing>
-          <wp:inline distT="0" distB="0" distL="0" distR="0">
+          <wp:inline xmlns:wp14="http://schemas.microsoft.com/office/word/2010/wordprocessingDrawing" distT="0" distB="0" distL="0" distR="0" wp14:anchorId="7BADA79D" wp14:editId="7777777">
             <wp:extent cx="6858000" cy="5121275"/>
             <wp:effectExtent l="0" t="0" r="0" b="3175"/>
             <wp:docPr id="15" name="Picture 15"/>
@@ -6188,7 +6244,7 @@
         </w:drawing>
       </w:r>
     </w:p>
-    <w:p>
+    <w:p xmlns:wp14="http://schemas.microsoft.com/office/word/2010/wordml" wp14:textId="77777777">
       <w:r>
         <w:t xml:space="preserve">Doom Launcher directly integrates with </w:t>
       </w:r>
@@ -6213,7 +6269,7 @@
       <w:r>
         <w:t xml:space="preserve"> try changing the mirror in the </w:t>
       </w:r>
-      <w:hyperlink w:anchor="_Configuration" w:history="1">
+      <w:hyperlink w:history="1" w:anchor="_Configuration">
         <w:r>
           <w:rPr>
             <w:rStyle w:val="Hyperlink"/>
@@ -6225,7 +6281,7 @@
         <w:t>.</w:t>
       </w:r>
     </w:p>
-    <w:p>
+    <w:p xmlns:wp14="http://schemas.microsoft.com/office/word/2010/wordml" wp14:textId="77777777">
       <w:pPr>
         <w:pStyle w:val="ListParagraph"/>
         <w:numPr>
@@ -6246,7 +6302,7 @@
         <w:t xml:space="preserve"> Downloads the selected file.</w:t>
       </w:r>
     </w:p>
-    <w:p>
+    <w:p xmlns:wp14="http://schemas.microsoft.com/office/word/2010/wordml" wp14:textId="77777777">
       <w:pPr>
         <w:pStyle w:val="ListParagraph"/>
         <w:numPr>
@@ -6267,28 +6323,28 @@
         <w:t xml:space="preserve"> Opens the webpage for the selected file.</w:t>
       </w:r>
     </w:p>
-    <w:p>
+    <w:p xmlns:wp14="http://schemas.microsoft.com/office/word/2010/wordml" wp14:textId="77777777">
       <w:r>
         <w:br w:type="page"/>
       </w:r>
     </w:p>
-    <w:p>
+    <w:p xmlns:wp14="http://schemas.microsoft.com/office/word/2010/wordml" wp14:textId="77777777">
       <w:pPr>
         <w:pStyle w:val="Heading1"/>
       </w:pPr>
-      <w:bookmarkStart w:id="38" w:name="_Toc503623005"/>
+      <w:bookmarkStart w:name="_Toc503623005" w:id="38"/>
       <w:r>
         <w:lastRenderedPageBreak/>
         <w:t>Portability</w:t>
       </w:r>
       <w:bookmarkEnd w:id="38"/>
     </w:p>
-    <w:p>
+    <w:p xmlns:wp14="http://schemas.microsoft.com/office/word/2010/wordml" wp14:textId="77777777">
       <w:r>
         <w:t xml:space="preserve">Doom Launcher can work on a portable device such as a USB drive. </w:t>
       </w:r>
     </w:p>
-    <w:p>
+    <w:p xmlns:wp14="http://schemas.microsoft.com/office/word/2010/wordml" wp14:textId="77777777">
       <w:pPr>
         <w:pStyle w:val="ListParagraph"/>
         <w:numPr>
@@ -6308,7 +6364,7 @@
         <w:t xml:space="preserve"> folder to the Doom Launcher folder. </w:t>
       </w:r>
     </w:p>
-    <w:p>
+    <w:p xmlns:wp14="http://schemas.microsoft.com/office/word/2010/wordml" wp14:textId="77777777">
       <w:pPr>
         <w:pStyle w:val="ListParagraph"/>
         <w:numPr>
@@ -6336,7 +6392,7 @@
         <w:t>\</w:t>
       </w:r>
     </w:p>
-    <w:p>
+    <w:p xmlns:wp14="http://schemas.microsoft.com/office/word/2010/wordml" wp14:textId="77777777">
       <w:pPr>
         <w:pStyle w:val="ListParagraph"/>
         <w:numPr>
@@ -6356,7 +6412,7 @@
         <w:t xml:space="preserve"> directory.</w:t>
       </w:r>
     </w:p>
-    <w:p>
+    <w:p xmlns:wp14="http://schemas.microsoft.com/office/word/2010/wordml" wp14:textId="77777777">
       <w:pPr>
         <w:pStyle w:val="ListParagraph"/>
         <w:numPr>
@@ -6392,7 +6448,7 @@
         <w:t>\</w:t>
       </w:r>
     </w:p>
-    <w:p>
+    <w:p xmlns:wp14="http://schemas.microsoft.com/office/word/2010/wordml" wp14:textId="77777777">
       <w:pPr>
         <w:pStyle w:val="ListParagraph"/>
         <w:numPr>
@@ -6406,7 +6462,7 @@
       <w:r>
         <w:t xml:space="preserve"> the source ports in the </w:t>
       </w:r>
-      <w:hyperlink w:anchor="_Source_Ports" w:history="1">
+      <w:hyperlink w:history="1" w:anchor="_Source_Ports">
         <w:r>
           <w:rPr>
             <w:rStyle w:val="Hyperlink"/>
@@ -6418,7 +6474,7 @@
         <w:t xml:space="preserve"> dialog. Doom Launcher will recognize they are local file paths.</w:t>
       </w:r>
     </w:p>
-    <w:p>
+    <w:p xmlns:wp14="http://schemas.microsoft.com/office/word/2010/wordml" wp14:textId="77777777">
       <w:pPr>
         <w:jc w:val="center"/>
       </w:pPr>
@@ -6427,7 +6483,7 @@
           <w:noProof/>
         </w:rPr>
         <w:drawing>
-          <wp:inline distT="0" distB="0" distL="0" distR="0">
+          <wp:inline xmlns:wp14="http://schemas.microsoft.com/office/word/2010/wordprocessingDrawing" distT="0" distB="0" distL="0" distR="0" wp14:anchorId="382F29B8" wp14:editId="7777777">
             <wp:extent cx="5963482" cy="4515480"/>
             <wp:effectExtent l="0" t="0" r="0" b="0"/>
             <wp:docPr id="11" name="Picture 11"/>
@@ -6472,11 +6528,11 @@
         <w:br w:type="page"/>
       </w:r>
     </w:p>
-    <w:p>
+    <w:p xmlns:wp14="http://schemas.microsoft.com/office/word/2010/wordml" wp14:textId="77777777">
       <w:pPr>
         <w:pStyle w:val="Heading1"/>
       </w:pPr>
-      <w:bookmarkStart w:id="39" w:name="_Toc503623006"/>
+      <w:bookmarkStart w:name="_Toc503623006" w:id="39"/>
       <w:r>
         <w:lastRenderedPageBreak/>
         <w:t xml:space="preserve">Submitting Bugs </w:t>
@@ -6489,8 +6545,8 @@
       </w:r>
       <w:bookmarkEnd w:id="39"/>
     </w:p>
-    <w:p/>
-    <w:p>
+    <w:p xmlns:wp14="http://schemas.microsoft.com/office/word/2010/wordml" wp14:textId="77777777"/>
+    <w:p xmlns:wp14="http://schemas.microsoft.com/office/word/2010/wordml" wp14:textId="77777777">
       <w:proofErr w:type="spellStart"/>
       <w:r>
         <w:t>Doomworld</w:t>
@@ -6500,8 +6556,8 @@
         <w:t>:</w:t>
       </w:r>
     </w:p>
-    <w:p>
-      <w:hyperlink r:id="rId30" w:history="1">
+    <w:p xmlns:wp14="http://schemas.microsoft.com/office/word/2010/wordml" wp14:textId="77777777">
+      <w:hyperlink w:history="1" r:id="rId30">
         <w:r>
           <w:rPr>
             <w:rStyle w:val="Hyperlink"/>
@@ -6510,14 +6566,14 @@
         </w:r>
       </w:hyperlink>
     </w:p>
-    <w:p/>
-    <w:p>
+    <w:p xmlns:wp14="http://schemas.microsoft.com/office/word/2010/wordml" wp14:textId="77777777"/>
+    <w:p xmlns:wp14="http://schemas.microsoft.com/office/word/2010/wordml" wp14:textId="77777777">
       <w:r>
         <w:t>Realm667:</w:t>
       </w:r>
     </w:p>
-    <w:p>
-      <w:hyperlink r:id="rId31" w:history="1">
+    <w:p xmlns:wp14="http://schemas.microsoft.com/office/word/2010/wordml" wp14:textId="77777777">
+      <w:hyperlink w:history="1" r:id="rId31">
         <w:r>
           <w:rPr>
             <w:rStyle w:val="Hyperlink"/>
@@ -6526,9 +6582,9 @@
         </w:r>
       </w:hyperlink>
     </w:p>
-    <w:p/>
+    <w:p xmlns:wp14="http://schemas.microsoft.com/office/word/2010/wordml" wp14:textId="77777777"/>
     <w:sectPr>
-      <w:pgSz w:w="12240" w:h="15840"/>
+      <w:pgSz w:w="12240" w:h="15840" w:orient="portrait"/>
       <w:pgMar w:top="720" w:right="720" w:bottom="720" w:left="720" w:header="720" w:footer="720" w:gutter="0"/>
       <w:cols w:space="720"/>
       <w:docGrid w:linePitch="360"/>
@@ -6552,7 +6608,7 @@
         <w:ind w:left="720" w:hanging="360"/>
       </w:pPr>
       <w:rPr>
-        <w:rFonts w:ascii="Symbol" w:hAnsi="Symbol" w:hint="default"/>
+        <w:rFonts w:hint="default" w:ascii="Symbol" w:hAnsi="Symbol"/>
       </w:rPr>
     </w:lvl>
     <w:lvl w:ilvl="1" w:tplc="04090019" w:tentative="1">
@@ -6816,7 +6872,7 @@
         <w:ind w:left="720" w:hanging="360"/>
       </w:pPr>
       <w:rPr>
-        <w:rFonts w:ascii="Symbol" w:hAnsi="Symbol" w:hint="default"/>
+        <w:rFonts w:hint="default" w:ascii="Symbol" w:hAnsi="Symbol"/>
       </w:rPr>
     </w:lvl>
     <w:lvl w:ilvl="1" w:tplc="04090019" w:tentative="1">
@@ -7261,7 +7317,7 @@
         <w:ind w:left="720" w:hanging="360"/>
       </w:pPr>
       <w:rPr>
-        <w:rFonts w:ascii="Symbol" w:hAnsi="Symbol" w:hint="default"/>
+        <w:rFonts w:hint="default" w:ascii="Symbol" w:hAnsi="Symbol"/>
       </w:rPr>
     </w:lvl>
     <w:lvl w:ilvl="1" w:tplc="04090019" w:tentative="1">
@@ -7350,7 +7406,7 @@
         <w:ind w:left="720" w:hanging="360"/>
       </w:pPr>
       <w:rPr>
-        <w:rFonts w:ascii="Symbol" w:hAnsi="Symbol" w:hint="default"/>
+        <w:rFonts w:hint="default" w:ascii="Symbol" w:hAnsi="Symbol"/>
       </w:rPr>
     </w:lvl>
     <w:lvl w:ilvl="1" w:tplc="04090019" w:tentative="1">
@@ -7439,7 +7495,7 @@
         <w:ind w:left="720" w:hanging="360"/>
       </w:pPr>
       <w:rPr>
-        <w:rFonts w:ascii="Symbol" w:hAnsi="Symbol" w:hint="default"/>
+        <w:rFonts w:hint="default" w:ascii="Symbol" w:hAnsi="Symbol"/>
       </w:rPr>
     </w:lvl>
     <w:lvl w:ilvl="1" w:tplc="04090019" w:tentative="1">
@@ -7528,7 +7584,7 @@
         <w:ind w:left="720" w:hanging="360"/>
       </w:pPr>
       <w:rPr>
-        <w:rFonts w:ascii="Symbol" w:hAnsi="Symbol" w:hint="default"/>
+        <w:rFonts w:hint="default" w:ascii="Symbol" w:hAnsi="Symbol"/>
       </w:rPr>
     </w:lvl>
     <w:lvl w:ilvl="1" w:tplc="04090019" w:tentative="1">
@@ -7617,7 +7673,7 @@
         <w:ind w:left="720" w:hanging="360"/>
       </w:pPr>
       <w:rPr>
-        <w:rFonts w:ascii="Symbol" w:hAnsi="Symbol" w:hint="default"/>
+        <w:rFonts w:hint="default" w:ascii="Symbol" w:hAnsi="Symbol"/>
       </w:rPr>
     </w:lvl>
     <w:lvl w:ilvl="1" w:tplc="04090019" w:tentative="1">
@@ -7697,7 +7753,7 @@
     <w:nsid w:val="61EF5005"/>
     <w:multiLevelType w:val="hybridMultilevel"/>
     <w:tmpl w:val="BD62CDE8"/>
-    <w:lvl w:ilvl="0" w:tplc="04090001">
+    <w:lvl w:ilvl="0">
       <w:start w:val="1"/>
       <w:numFmt w:val="bullet"/>
       <w:lvlText w:val=""/>
@@ -7706,7 +7762,7 @@
         <w:ind w:left="1080" w:hanging="360"/>
       </w:pPr>
       <w:rPr>
-        <w:rFonts w:ascii="Symbol" w:hAnsi="Symbol" w:hint="default"/>
+        <w:rFonts w:hint="default" w:ascii="Symbol" w:hAnsi="Symbol"/>
       </w:rPr>
     </w:lvl>
     <w:lvl w:ilvl="1" w:tplc="04090019" w:tentative="1">
@@ -7795,7 +7851,7 @@
         <w:ind w:left="720" w:hanging="360"/>
       </w:pPr>
       <w:rPr>
-        <w:rFonts w:ascii="Symbol" w:hAnsi="Symbol" w:hint="default"/>
+        <w:rFonts w:hint="default" w:ascii="Symbol" w:hAnsi="Symbol"/>
       </w:rPr>
     </w:lvl>
     <w:lvl w:ilvl="1" w:tplc="04090019" w:tentative="1">
@@ -7884,7 +7940,7 @@
         <w:ind w:left="720" w:hanging="360"/>
       </w:pPr>
       <w:rPr>
-        <w:rFonts w:ascii="Symbol" w:hAnsi="Symbol" w:hint="default"/>
+        <w:rFonts w:hint="default" w:ascii="Symbol" w:hAnsi="Symbol"/>
       </w:rPr>
     </w:lvl>
     <w:lvl w:ilvl="1" w:tplc="04090019" w:tentative="1">
@@ -7973,7 +8029,7 @@
         <w:ind w:left="720" w:hanging="360"/>
       </w:pPr>
       <w:rPr>
-        <w:rFonts w:ascii="Symbol" w:hAnsi="Symbol" w:hint="default"/>
+        <w:rFonts w:hint="default" w:ascii="Symbol" w:hAnsi="Symbol"/>
       </w:rPr>
     </w:lvl>
     <w:lvl w:ilvl="1" w:tplc="04090019" w:tentative="1">
@@ -8062,7 +8118,7 @@
         <w:ind w:left="720" w:hanging="360"/>
       </w:pPr>
       <w:rPr>
-        <w:rFonts w:ascii="Symbol" w:hAnsi="Symbol" w:hint="default"/>
+        <w:rFonts w:hint="default" w:ascii="Symbol" w:hAnsi="Symbol"/>
       </w:rPr>
     </w:lvl>
     <w:lvl w:ilvl="1" w:tplc="04090019" w:tentative="1">
@@ -8151,7 +8207,7 @@
         <w:ind w:left="720" w:hanging="360"/>
       </w:pPr>
       <w:rPr>
-        <w:rFonts w:ascii="Symbol" w:hAnsi="Symbol" w:hint="default"/>
+        <w:rFonts w:hint="default" w:ascii="Symbol" w:hAnsi="Symbol"/>
       </w:rPr>
     </w:lvl>
     <w:lvl w:ilvl="1" w:tplc="04090019">
@@ -8240,7 +8296,7 @@
         <w:ind w:left="720" w:hanging="360"/>
       </w:pPr>
       <w:rPr>
-        <w:rFonts w:ascii="Symbol" w:hAnsi="Symbol" w:hint="default"/>
+        <w:rFonts w:hint="default" w:ascii="Symbol" w:hAnsi="Symbol"/>
       </w:rPr>
     </w:lvl>
     <w:lvl w:ilvl="1" w:tplc="04090019" w:tentative="1">
@@ -8380,11 +8436,11 @@
 </file>
 
 <file path=word/styles.xml><?xml version="1.0" encoding="utf-8"?>
-<w:styles xmlns:mc="http://schemas.openxmlformats.org/markup-compatibility/2006" xmlns:r="http://schemas.openxmlformats.org/officeDocument/2006/relationships" xmlns:w="http://schemas.openxmlformats.org/wordprocessingml/2006/main" xmlns:w14="http://schemas.microsoft.com/office/word/2010/wordml" xmlns:w15="http://schemas.microsoft.com/office/word/2012/wordml" xmlns:w16se="http://schemas.microsoft.com/office/word/2015/wordml/symex" mc:Ignorable="w14 w15 w16se">
+<w:styles xmlns:wp14="http://schemas.microsoft.com/office/word/2010/wordprocessingDrawing" xmlns:mc="http://schemas.openxmlformats.org/markup-compatibility/2006" xmlns:r="http://schemas.openxmlformats.org/officeDocument/2006/relationships" xmlns:w="http://schemas.openxmlformats.org/wordprocessingml/2006/main" xmlns:w14="http://schemas.microsoft.com/office/word/2010/wordml" xmlns:w15="http://schemas.microsoft.com/office/word/2012/wordml" xmlns:w16se="http://schemas.microsoft.com/office/word/2015/wordml/symex" mc:Ignorable="w14 w15 w16se wp14">
   <w:docDefaults>
     <w:rPrDefault>
       <w:rPr>
-        <w:rFonts w:asciiTheme="minorHAnsi" w:eastAsiaTheme="minorHAnsi" w:hAnsiTheme="minorHAnsi" w:cstheme="minorBidi"/>
+        <w:rFonts w:asciiTheme="minorHAnsi" w:hAnsiTheme="minorHAnsi" w:eastAsiaTheme="minorHAnsi" w:cstheme="minorBidi"/>
         <w:sz w:val="22"/>
         <w:szCs w:val="22"/>
         <w:lang w:val="en-US" w:eastAsia="en-US" w:bidi="ar-SA"/>
@@ -8399,14 +8455,14 @@
   <w:latentStyles w:defLockedState="0" w:defUIPriority="99" w:defSemiHidden="0" w:defUnhideWhenUsed="0" w:defQFormat="0" w:count="371">
     <w:lsdException w:name="Normal" w:uiPriority="0" w:qFormat="1"/>
     <w:lsdException w:name="heading 1" w:uiPriority="9" w:qFormat="1"/>
-    <w:lsdException w:name="heading 2" w:semiHidden="1" w:uiPriority="9" w:unhideWhenUsed="1" w:qFormat="1"/>
-    <w:lsdException w:name="heading 3" w:semiHidden="1" w:uiPriority="9" w:unhideWhenUsed="1" w:qFormat="1"/>
-    <w:lsdException w:name="heading 4" w:semiHidden="1" w:uiPriority="9" w:unhideWhenUsed="1" w:qFormat="1"/>
-    <w:lsdException w:name="heading 5" w:semiHidden="1" w:uiPriority="9" w:unhideWhenUsed="1" w:qFormat="1"/>
-    <w:lsdException w:name="heading 6" w:semiHidden="1" w:uiPriority="9" w:unhideWhenUsed="1" w:qFormat="1"/>
-    <w:lsdException w:name="heading 7" w:semiHidden="1" w:uiPriority="9" w:unhideWhenUsed="1" w:qFormat="1"/>
-    <w:lsdException w:name="heading 8" w:semiHidden="1" w:uiPriority="9" w:unhideWhenUsed="1" w:qFormat="1"/>
-    <w:lsdException w:name="heading 9" w:semiHidden="1" w:uiPriority="9" w:unhideWhenUsed="1" w:qFormat="1"/>
+    <w:lsdException w:name="heading 2" w:uiPriority="9" w:semiHidden="1" w:unhideWhenUsed="1" w:qFormat="1"/>
+    <w:lsdException w:name="heading 3" w:uiPriority="9" w:semiHidden="1" w:unhideWhenUsed="1" w:qFormat="1"/>
+    <w:lsdException w:name="heading 4" w:uiPriority="9" w:semiHidden="1" w:unhideWhenUsed="1" w:qFormat="1"/>
+    <w:lsdException w:name="heading 5" w:uiPriority="9" w:semiHidden="1" w:unhideWhenUsed="1" w:qFormat="1"/>
+    <w:lsdException w:name="heading 6" w:uiPriority="9" w:semiHidden="1" w:unhideWhenUsed="1" w:qFormat="1"/>
+    <w:lsdException w:name="heading 7" w:uiPriority="9" w:semiHidden="1" w:unhideWhenUsed="1" w:qFormat="1"/>
+    <w:lsdException w:name="heading 8" w:uiPriority="9" w:semiHidden="1" w:unhideWhenUsed="1" w:qFormat="1"/>
+    <w:lsdException w:name="heading 9" w:uiPriority="9" w:semiHidden="1" w:unhideWhenUsed="1" w:qFormat="1"/>
     <w:lsdException w:name="index 1" w:semiHidden="1" w:unhideWhenUsed="1"/>
     <w:lsdException w:name="index 2" w:semiHidden="1" w:unhideWhenUsed="1"/>
     <w:lsdException w:name="index 3" w:semiHidden="1" w:unhideWhenUsed="1"/>
@@ -8416,22 +8472,22 @@
     <w:lsdException w:name="index 7" w:semiHidden="1" w:unhideWhenUsed="1"/>
     <w:lsdException w:name="index 8" w:semiHidden="1" w:unhideWhenUsed="1"/>
     <w:lsdException w:name="index 9" w:semiHidden="1" w:unhideWhenUsed="1"/>
-    <w:lsdException w:name="toc 1" w:semiHidden="1" w:uiPriority="39" w:unhideWhenUsed="1"/>
-    <w:lsdException w:name="toc 2" w:semiHidden="1" w:uiPriority="39" w:unhideWhenUsed="1"/>
-    <w:lsdException w:name="toc 3" w:semiHidden="1" w:uiPriority="39" w:unhideWhenUsed="1"/>
-    <w:lsdException w:name="toc 4" w:semiHidden="1" w:uiPriority="39" w:unhideWhenUsed="1"/>
-    <w:lsdException w:name="toc 5" w:semiHidden="1" w:uiPriority="39" w:unhideWhenUsed="1"/>
-    <w:lsdException w:name="toc 6" w:semiHidden="1" w:uiPriority="39" w:unhideWhenUsed="1"/>
-    <w:lsdException w:name="toc 7" w:semiHidden="1" w:uiPriority="39" w:unhideWhenUsed="1"/>
-    <w:lsdException w:name="toc 8" w:semiHidden="1" w:uiPriority="39" w:unhideWhenUsed="1"/>
-    <w:lsdException w:name="toc 9" w:semiHidden="1" w:uiPriority="39" w:unhideWhenUsed="1"/>
+    <w:lsdException w:name="toc 1" w:uiPriority="39" w:semiHidden="1" w:unhideWhenUsed="1"/>
+    <w:lsdException w:name="toc 2" w:uiPriority="39" w:semiHidden="1" w:unhideWhenUsed="1"/>
+    <w:lsdException w:name="toc 3" w:uiPriority="39" w:semiHidden="1" w:unhideWhenUsed="1"/>
+    <w:lsdException w:name="toc 4" w:uiPriority="39" w:semiHidden="1" w:unhideWhenUsed="1"/>
+    <w:lsdException w:name="toc 5" w:uiPriority="39" w:semiHidden="1" w:unhideWhenUsed="1"/>
+    <w:lsdException w:name="toc 6" w:uiPriority="39" w:semiHidden="1" w:unhideWhenUsed="1"/>
+    <w:lsdException w:name="toc 7" w:uiPriority="39" w:semiHidden="1" w:unhideWhenUsed="1"/>
+    <w:lsdException w:name="toc 8" w:uiPriority="39" w:semiHidden="1" w:unhideWhenUsed="1"/>
+    <w:lsdException w:name="toc 9" w:uiPriority="39" w:semiHidden="1" w:unhideWhenUsed="1"/>
     <w:lsdException w:name="Normal Indent" w:semiHidden="1" w:unhideWhenUsed="1"/>
     <w:lsdException w:name="footnote text" w:semiHidden="1" w:unhideWhenUsed="1"/>
     <w:lsdException w:name="annotation text" w:semiHidden="1" w:unhideWhenUsed="1"/>
     <w:lsdException w:name="header" w:semiHidden="1" w:unhideWhenUsed="1"/>
     <w:lsdException w:name="footer" w:semiHidden="1" w:unhideWhenUsed="1"/>
     <w:lsdException w:name="index heading" w:semiHidden="1" w:unhideWhenUsed="1"/>
-    <w:lsdException w:name="caption" w:semiHidden="1" w:uiPriority="35" w:unhideWhenUsed="1" w:qFormat="1"/>
+    <w:lsdException w:name="caption" w:uiPriority="35" w:semiHidden="1" w:unhideWhenUsed="1" w:qFormat="1"/>
     <w:lsdException w:name="table of figures" w:semiHidden="1" w:unhideWhenUsed="1"/>
     <w:lsdException w:name="envelope address" w:semiHidden="1" w:unhideWhenUsed="1"/>
     <w:lsdException w:name="envelope return" w:semiHidden="1" w:unhideWhenUsed="1"/>
@@ -8462,7 +8518,7 @@
     <w:lsdException w:name="Title" w:uiPriority="10" w:qFormat="1"/>
     <w:lsdException w:name="Closing" w:semiHidden="1" w:unhideWhenUsed="1"/>
     <w:lsdException w:name="Signature" w:semiHidden="1" w:unhideWhenUsed="1"/>
-    <w:lsdException w:name="Default Paragraph Font" w:semiHidden="1" w:uiPriority="1" w:unhideWhenUsed="1"/>
+    <w:lsdException w:name="Default Paragraph Font" w:uiPriority="1" w:semiHidden="1" w:unhideWhenUsed="1"/>
     <w:lsdException w:name="Body Text" w:semiHidden="1" w:unhideWhenUsed="1"/>
     <w:lsdException w:name="Body Text Indent" w:semiHidden="1" w:unhideWhenUsed="1"/>
     <w:lsdException w:name="List Continue" w:semiHidden="1" w:unhideWhenUsed="1"/>
@@ -8662,8 +8718,8 @@
     <w:lsdException w:name="Subtle Reference" w:uiPriority="31" w:qFormat="1"/>
     <w:lsdException w:name="Intense Reference" w:uiPriority="32" w:qFormat="1"/>
     <w:lsdException w:name="Book Title" w:uiPriority="33" w:qFormat="1"/>
-    <w:lsdException w:name="Bibliography" w:semiHidden="1" w:uiPriority="37" w:unhideWhenUsed="1"/>
-    <w:lsdException w:name="TOC Heading" w:semiHidden="1" w:uiPriority="39" w:unhideWhenUsed="1" w:qFormat="1"/>
+    <w:lsdException w:name="Bibliography" w:uiPriority="37" w:semiHidden="1" w:unhideWhenUsed="1"/>
+    <w:lsdException w:name="TOC Heading" w:uiPriority="39" w:semiHidden="1" w:unhideWhenUsed="1" w:qFormat="1"/>
     <w:lsdException w:name="Plain Table 1" w:uiPriority="41"/>
     <w:lsdException w:name="Plain Table 2" w:uiPriority="42"/>
     <w:lsdException w:name="Plain Table 3" w:uiPriority="43"/>
@@ -8769,7 +8825,7 @@
     <w:lsdException w:name="List Table 6 Colorful Accent 6" w:uiPriority="51"/>
     <w:lsdException w:name="List Table 7 Colorful Accent 6" w:uiPriority="52"/>
   </w:latentStyles>
-  <w:style w:type="paragraph" w:default="1" w:styleId="Normal">
+  <w:style w:type="paragraph" w:styleId="Normal" w:default="1">
     <w:name w:val="Normal"/>
     <w:qFormat/>
   </w:style>
@@ -8788,7 +8844,7 @@
       <w:outlineLvl w:val="0"/>
     </w:pPr>
     <w:rPr>
-      <w:rFonts w:asciiTheme="majorHAnsi" w:eastAsiaTheme="majorEastAsia" w:hAnsiTheme="majorHAnsi" w:cstheme="majorBidi"/>
+      <w:rFonts w:asciiTheme="majorHAnsi" w:hAnsiTheme="majorHAnsi" w:eastAsiaTheme="majorEastAsia" w:cstheme="majorBidi"/>
       <w:color w:val="2E74B5" w:themeColor="accent1" w:themeShade="BF"/>
       <w:sz w:val="32"/>
       <w:szCs w:val="32"/>
@@ -8810,7 +8866,7 @@
       <w:outlineLvl w:val="1"/>
     </w:pPr>
     <w:rPr>
-      <w:rFonts w:asciiTheme="majorHAnsi" w:eastAsiaTheme="majorEastAsia" w:hAnsiTheme="majorHAnsi" w:cstheme="majorBidi"/>
+      <w:rFonts w:asciiTheme="majorHAnsi" w:hAnsiTheme="majorHAnsi" w:eastAsiaTheme="majorEastAsia" w:cstheme="majorBidi"/>
       <w:color w:val="2E74B5" w:themeColor="accent1" w:themeShade="BF"/>
       <w:sz w:val="26"/>
       <w:szCs w:val="26"/>
@@ -8832,19 +8888,19 @@
       <w:outlineLvl w:val="2"/>
     </w:pPr>
     <w:rPr>
-      <w:rFonts w:asciiTheme="majorHAnsi" w:eastAsiaTheme="majorEastAsia" w:hAnsiTheme="majorHAnsi" w:cstheme="majorBidi"/>
+      <w:rFonts w:asciiTheme="majorHAnsi" w:hAnsiTheme="majorHAnsi" w:eastAsiaTheme="majorEastAsia" w:cstheme="majorBidi"/>
       <w:color w:val="1F4D78" w:themeColor="accent1" w:themeShade="7F"/>
       <w:sz w:val="24"/>
       <w:szCs w:val="24"/>
     </w:rPr>
   </w:style>
-  <w:style w:type="character" w:default="1" w:styleId="DefaultParagraphFont">
+  <w:style w:type="character" w:styleId="DefaultParagraphFont" w:default="1">
     <w:name w:val="Default Paragraph Font"/>
     <w:uiPriority w:val="1"/>
     <w:semiHidden/>
     <w:unhideWhenUsed/>
   </w:style>
-  <w:style w:type="table" w:default="1" w:styleId="TableNormal">
+  <w:style w:type="table" w:styleId="TableNormal" w:default="1">
     <w:name w:val="Normal Table"/>
     <w:uiPriority w:val="99"/>
     <w:semiHidden/>
@@ -8859,20 +8915,20 @@
       </w:tblCellMar>
     </w:tblPr>
   </w:style>
-  <w:style w:type="numbering" w:default="1" w:styleId="NoList">
+  <w:style w:type="numbering" w:styleId="NoList" w:default="1">
     <w:name w:val="No List"/>
     <w:uiPriority w:val="99"/>
     <w:semiHidden/>
     <w:unhideWhenUsed/>
   </w:style>
-  <w:style w:type="character" w:customStyle="1" w:styleId="Heading1Char">
+  <w:style w:type="character" w:styleId="Heading1Char" w:customStyle="1">
     <w:name w:val="Heading 1 Char"/>
     <w:basedOn w:val="DefaultParagraphFont"/>
     <w:link w:val="Heading1"/>
     <w:uiPriority w:val="9"/>
     <w:rsid w:val="00B92863"/>
     <w:rPr>
-      <w:rFonts w:asciiTheme="majorHAnsi" w:eastAsiaTheme="majorEastAsia" w:hAnsiTheme="majorHAnsi" w:cstheme="majorBidi"/>
+      <w:rFonts w:asciiTheme="majorHAnsi" w:hAnsiTheme="majorHAnsi" w:eastAsiaTheme="majorEastAsia" w:cstheme="majorBidi"/>
       <w:color w:val="2E74B5" w:themeColor="accent1" w:themeShade="BF"/>
       <w:sz w:val="32"/>
       <w:szCs w:val="32"/>
@@ -8913,14 +8969,14 @@
       <w:u w:val="single"/>
     </w:rPr>
   </w:style>
-  <w:style w:type="character" w:customStyle="1" w:styleId="Heading2Char">
+  <w:style w:type="character" w:styleId="Heading2Char" w:customStyle="1">
     <w:name w:val="Heading 2 Char"/>
     <w:basedOn w:val="DefaultParagraphFont"/>
     <w:link w:val="Heading2"/>
     <w:uiPriority w:val="9"/>
     <w:rsid w:val="00C80E68"/>
     <w:rPr>
-      <w:rFonts w:asciiTheme="majorHAnsi" w:eastAsiaTheme="majorEastAsia" w:hAnsiTheme="majorHAnsi" w:cstheme="majorBidi"/>
+      <w:rFonts w:asciiTheme="majorHAnsi" w:hAnsiTheme="majorHAnsi" w:eastAsiaTheme="majorEastAsia" w:cstheme="majorBidi"/>
       <w:color w:val="2E74B5" w:themeColor="accent1" w:themeShade="BF"/>
       <w:sz w:val="26"/>
       <w:szCs w:val="26"/>
@@ -8937,14 +8993,14 @@
       <w:contextualSpacing/>
     </w:pPr>
   </w:style>
-  <w:style w:type="character" w:customStyle="1" w:styleId="Heading3Char">
+  <w:style w:type="character" w:styleId="Heading3Char" w:customStyle="1">
     <w:name w:val="Heading 3 Char"/>
     <w:basedOn w:val="DefaultParagraphFont"/>
     <w:link w:val="Heading3"/>
     <w:uiPriority w:val="9"/>
     <w:rsid w:val="00F009E4"/>
     <w:rPr>
-      <w:rFonts w:asciiTheme="majorHAnsi" w:eastAsiaTheme="majorEastAsia" w:hAnsiTheme="majorHAnsi" w:cstheme="majorBidi"/>
+      <w:rFonts w:asciiTheme="majorHAnsi" w:hAnsiTheme="majorHAnsi" w:eastAsiaTheme="majorEastAsia" w:cstheme="majorBidi"/>
       <w:color w:val="1F4D78" w:themeColor="accent1" w:themeShade="7F"/>
       <w:sz w:val="24"/>
       <w:szCs w:val="24"/>
@@ -8988,7 +9044,7 @@
       <w:szCs w:val="18"/>
     </w:rPr>
   </w:style>
-  <w:style w:type="character" w:customStyle="1" w:styleId="BalloonTextChar">
+  <w:style w:type="character" w:styleId="BalloonTextChar" w:customStyle="1">
     <w:name w:val="Balloon Text Char"/>
     <w:basedOn w:val="DefaultParagraphFont"/>
     <w:link w:val="BalloonText"/>
@@ -9028,6 +9084,39 @@
     </w:pPr>
   </w:style>
 </w:styles>
+</file>
+
+<file path=word/glossary/document.xml><?xml version="1.0" encoding="utf-8"?>
+<w:glossaryDocument xmlns:w14="http://schemas.microsoft.com/office/word/2010/wordml" xmlns:w="http://schemas.openxmlformats.org/wordprocessingml/2006/main">
+  <w:docParts>
+    <w:docPart>
+      <w:docPartPr>
+        <w:name w:val="DefaultPlaceholder_1081868574"/>
+        <w:category>
+          <w:name w:val="General"/>
+          <w:gallery w:val="placeholder"/>
+        </w:category>
+        <w:types>
+          <w:type w:val="bbPlcHdr"/>
+        </w:types>
+        <w:behaviors>
+          <w:behavior w:val="content"/>
+        </w:behaviors>
+        <w:guid w:val="{19f88880-3ef4-404d-ad35-ec3106438904}"/>
+      </w:docPartPr>
+      <w:docPartBody>
+        <w:p>
+          <w:r>
+            <w:rPr>
+              <w:rStyle w:val="PlaceholderText"/>
+            </w:rPr>
+            <w:t/>
+          </w:r>
+        </w:p>
+      </w:docPartBody>
+    </w:docPart>
+  </w:docParts>
+</w:glossaryDocument>
 </file>
 
 <file path=word/theme/theme1.xml><?xml version="1.0" encoding="utf-8"?>

</xml_diff>

<commit_message>
Added source port parameters field to help
</commit_message>
<xml_diff>
--- a/DoomLauncher/Help.docx
+++ b/DoomLauncher/Help.docx
@@ -1,11 +1,11 @@
 
 <file path=word/document.xml><?xml version="1.0" encoding="utf-8"?>
-<w:document xmlns:wpc="http://schemas.microsoft.com/office/word/2010/wordprocessingCanvas" xmlns:cx="http://schemas.microsoft.com/office/drawing/2014/chartex" xmlns:cx1="http://schemas.microsoft.com/office/drawing/2015/9/8/chartex" xmlns:mc="http://schemas.openxmlformats.org/markup-compatibility/2006" xmlns:o="urn:schemas-microsoft-com:office:office" xmlns:r="http://schemas.openxmlformats.org/officeDocument/2006/relationships" xmlns:m="http://schemas.openxmlformats.org/officeDocument/2006/math" xmlns:v="urn:schemas-microsoft-com:vml" xmlns:wp14="http://schemas.microsoft.com/office/word/2010/wordprocessingDrawing" xmlns:wp="http://schemas.openxmlformats.org/drawingml/2006/wordprocessingDrawing" xmlns:w10="urn:schemas-microsoft-com:office:word" xmlns:w="http://schemas.openxmlformats.org/wordprocessingml/2006/main" xmlns:w14="http://schemas.microsoft.com/office/word/2010/wordml" xmlns:w15="http://schemas.microsoft.com/office/word/2012/wordml" xmlns:w16se="http://schemas.microsoft.com/office/word/2015/wordml/symex" xmlns:wpg="http://schemas.microsoft.com/office/word/2010/wordprocessingGroup" xmlns:wpi="http://schemas.microsoft.com/office/word/2010/wordprocessingInk" xmlns:wne="http://schemas.microsoft.com/office/word/2006/wordml" xmlns:wps="http://schemas.microsoft.com/office/word/2010/wordprocessingShape" xmlns:a="http://schemas.openxmlformats.org/drawingml/2006/main" xmlns:pic="http://schemas.openxmlformats.org/drawingml/2006/picture" xmlns:a14="http://schemas.microsoft.com/office/drawing/2010/main" mc:Ignorable="w14 w15 w16se wp14">
+<w:document xmlns:wpc="http://schemas.microsoft.com/office/word/2010/wordprocessingCanvas" xmlns:cx="http://schemas.microsoft.com/office/drawing/2014/chartex" xmlns:cx1="http://schemas.microsoft.com/office/drawing/2015/9/8/chartex" xmlns:mc="http://schemas.openxmlformats.org/markup-compatibility/2006" xmlns:o="urn:schemas-microsoft-com:office:office" xmlns:r="http://schemas.openxmlformats.org/officeDocument/2006/relationships" xmlns:m="http://schemas.openxmlformats.org/officeDocument/2006/math" xmlns:v="urn:schemas-microsoft-com:vml" xmlns:wp14="http://schemas.microsoft.com/office/word/2010/wordprocessingDrawing" xmlns:wp="http://schemas.openxmlformats.org/drawingml/2006/wordprocessingDrawing" xmlns:w10="urn:schemas-microsoft-com:office:word" xmlns:w="http://schemas.openxmlformats.org/wordprocessingml/2006/main" xmlns:w14="http://schemas.microsoft.com/office/word/2010/wordml" xmlns:w15="http://schemas.microsoft.com/office/word/2012/wordml" xmlns:w16se="http://schemas.microsoft.com/office/word/2015/wordml/symex" xmlns:wpg="http://schemas.microsoft.com/office/word/2010/wordprocessingGroup" xmlns:wpi="http://schemas.microsoft.com/office/word/2010/wordprocessingInk" xmlns:wne="http://schemas.microsoft.com/office/word/2006/wordml" xmlns:wps="http://schemas.microsoft.com/office/word/2010/wordprocessingShape" mc:Ignorable="w14 w15 w16se wp14">
   <w:body>
     <w:sdt>
       <w:sdtPr>
         <w:rPr>
-          <w:rFonts w:asciiTheme="minorHAnsi" w:hAnsiTheme="minorHAnsi" w:eastAsiaTheme="minorHAnsi" w:cstheme="minorBidi"/>
+          <w:rFonts w:asciiTheme="minorHAnsi" w:eastAsiaTheme="minorHAnsi" w:hAnsiTheme="minorHAnsi" w:cstheme="minorBidi"/>
           <w:color w:val="auto"/>
           <w:sz w:val="22"/>
           <w:szCs w:val="22"/>
@@ -24,7 +24,7 @@
         </w:rPr>
       </w:sdtEndPr>
       <w:sdtContent>
-        <w:p xmlns:wp14="http://schemas.microsoft.com/office/word/2010/wordml" wp14:textId="77777777">
+        <w:p>
           <w:pPr>
             <w:pStyle w:val="TOCHeading"/>
           </w:pPr>
@@ -32,7 +32,7 @@
             <w:t>Contents</w:t>
           </w:r>
         </w:p>
-        <w:p xmlns:wp14="http://schemas.microsoft.com/office/word/2010/wordml" wp14:textId="77777777">
+        <w:p>
           <w:pPr>
             <w:pStyle w:val="TOC1"/>
             <w:tabs>
@@ -52,7 +52,7 @@
           <w:r>
             <w:fldChar w:fldCharType="separate"/>
           </w:r>
-          <w:hyperlink w:history="1" w:anchor="_Toc503622975">
+          <w:hyperlink w:anchor="_Toc503622975" w:history="1">
             <w:r>
               <w:rPr>
                 <w:rStyle w:val="Hyperlink"/>
@@ -110,7 +110,7 @@
             </w:r>
           </w:hyperlink>
         </w:p>
-        <w:p xmlns:wp14="http://schemas.microsoft.com/office/word/2010/wordml" wp14:textId="77777777">
+        <w:p>
           <w:pPr>
             <w:pStyle w:val="TOC2"/>
             <w:tabs>
@@ -121,7 +121,7 @@
               <w:noProof/>
             </w:rPr>
           </w:pPr>
-          <w:hyperlink w:history="1" w:anchor="_Toc503622976">
+          <w:hyperlink w:anchor="_Toc503622976" w:history="1">
             <w:r>
               <w:rPr>
                 <w:rStyle w:val="Hyperlink"/>
@@ -179,7 +179,7 @@
             </w:r>
           </w:hyperlink>
         </w:p>
-        <w:p xmlns:wp14="http://schemas.microsoft.com/office/word/2010/wordml" wp14:textId="77777777">
+        <w:p>
           <w:pPr>
             <w:pStyle w:val="TOC2"/>
             <w:tabs>
@@ -190,7 +190,7 @@
               <w:noProof/>
             </w:rPr>
           </w:pPr>
-          <w:hyperlink w:history="1" w:anchor="_Toc503622977">
+          <w:hyperlink w:anchor="_Toc503622977" w:history="1">
             <w:r>
               <w:rPr>
                 <w:rStyle w:val="Hyperlink"/>
@@ -248,7 +248,7 @@
             </w:r>
           </w:hyperlink>
         </w:p>
-        <w:p xmlns:wp14="http://schemas.microsoft.com/office/word/2010/wordml" wp14:textId="77777777">
+        <w:p>
           <w:pPr>
             <w:pStyle w:val="TOC1"/>
             <w:tabs>
@@ -259,7 +259,7 @@
               <w:noProof/>
             </w:rPr>
           </w:pPr>
-          <w:hyperlink w:history="1" w:anchor="_Toc503622978">
+          <w:hyperlink w:anchor="_Toc503622978" w:history="1">
             <w:r>
               <w:rPr>
                 <w:rStyle w:val="Hyperlink"/>
@@ -317,7 +317,7 @@
             </w:r>
           </w:hyperlink>
         </w:p>
-        <w:p xmlns:wp14="http://schemas.microsoft.com/office/word/2010/wordml" wp14:textId="77777777">
+        <w:p>
           <w:pPr>
             <w:pStyle w:val="TOC2"/>
             <w:tabs>
@@ -328,7 +328,7 @@
               <w:noProof/>
             </w:rPr>
           </w:pPr>
-          <w:hyperlink w:history="1" w:anchor="_Toc503622979">
+          <w:hyperlink w:anchor="_Toc503622979" w:history="1">
             <w:r>
               <w:rPr>
                 <w:rStyle w:val="Hyperlink"/>
@@ -386,7 +386,7 @@
             </w:r>
           </w:hyperlink>
         </w:p>
-        <w:p xmlns:wp14="http://schemas.microsoft.com/office/word/2010/wordml" wp14:textId="77777777">
+        <w:p>
           <w:pPr>
             <w:pStyle w:val="TOC2"/>
             <w:tabs>
@@ -397,7 +397,7 @@
               <w:noProof/>
             </w:rPr>
           </w:pPr>
-          <w:hyperlink w:history="1" w:anchor="_Toc503622980">
+          <w:hyperlink w:anchor="_Toc503622980" w:history="1">
             <w:r>
               <w:rPr>
                 <w:rStyle w:val="Hyperlink"/>
@@ -455,7 +455,7 @@
             </w:r>
           </w:hyperlink>
         </w:p>
-        <w:p xmlns:wp14="http://schemas.microsoft.com/office/word/2010/wordml" wp14:textId="77777777">
+        <w:p>
           <w:pPr>
             <w:pStyle w:val="TOC1"/>
             <w:tabs>
@@ -466,7 +466,7 @@
               <w:noProof/>
             </w:rPr>
           </w:pPr>
-          <w:hyperlink w:history="1" w:anchor="_Toc503622981">
+          <w:hyperlink w:anchor="_Toc503622981" w:history="1">
             <w:r>
               <w:rPr>
                 <w:rStyle w:val="Hyperlink"/>
@@ -524,7 +524,7 @@
             </w:r>
           </w:hyperlink>
         </w:p>
-        <w:p xmlns:wp14="http://schemas.microsoft.com/office/word/2010/wordml" wp14:textId="77777777">
+        <w:p>
           <w:pPr>
             <w:pStyle w:val="TOC1"/>
             <w:tabs>
@@ -535,7 +535,7 @@
               <w:noProof/>
             </w:rPr>
           </w:pPr>
-          <w:hyperlink w:history="1" w:anchor="_Toc503622982">
+          <w:hyperlink w:anchor="_Toc503622982" w:history="1">
             <w:r>
               <w:rPr>
                 <w:rStyle w:val="Hyperlink"/>
@@ -593,7 +593,7 @@
             </w:r>
           </w:hyperlink>
         </w:p>
-        <w:p xmlns:wp14="http://schemas.microsoft.com/office/word/2010/wordml" wp14:textId="77777777">
+        <w:p>
           <w:pPr>
             <w:pStyle w:val="TOC1"/>
             <w:tabs>
@@ -604,7 +604,7 @@
               <w:noProof/>
             </w:rPr>
           </w:pPr>
-          <w:hyperlink w:history="1" w:anchor="_Toc503622983">
+          <w:hyperlink w:anchor="_Toc503622983" w:history="1">
             <w:r>
               <w:rPr>
                 <w:rStyle w:val="Hyperlink"/>
@@ -662,7 +662,7 @@
             </w:r>
           </w:hyperlink>
         </w:p>
-        <w:p xmlns:wp14="http://schemas.microsoft.com/office/word/2010/wordml" wp14:textId="77777777">
+        <w:p>
           <w:pPr>
             <w:pStyle w:val="TOC2"/>
             <w:tabs>
@@ -673,7 +673,7 @@
               <w:noProof/>
             </w:rPr>
           </w:pPr>
-          <w:hyperlink w:history="1" w:anchor="_Toc503622984">
+          <w:hyperlink w:anchor="_Toc503622984" w:history="1">
             <w:r>
               <w:rPr>
                 <w:rStyle w:val="Hyperlink"/>
@@ -731,7 +731,7 @@
             </w:r>
           </w:hyperlink>
         </w:p>
-        <w:p xmlns:wp14="http://schemas.microsoft.com/office/word/2010/wordml" wp14:textId="77777777">
+        <w:p>
           <w:pPr>
             <w:pStyle w:val="TOC2"/>
             <w:tabs>
@@ -742,7 +742,7 @@
               <w:noProof/>
             </w:rPr>
           </w:pPr>
-          <w:hyperlink w:history="1" w:anchor="_Toc503622985">
+          <w:hyperlink w:anchor="_Toc503622985" w:history="1">
             <w:r>
               <w:rPr>
                 <w:rStyle w:val="Hyperlink"/>
@@ -800,7 +800,7 @@
             </w:r>
           </w:hyperlink>
         </w:p>
-        <w:p xmlns:wp14="http://schemas.microsoft.com/office/word/2010/wordml" wp14:textId="77777777">
+        <w:p>
           <w:pPr>
             <w:pStyle w:val="TOC2"/>
             <w:tabs>
@@ -811,7 +811,7 @@
               <w:noProof/>
             </w:rPr>
           </w:pPr>
-          <w:hyperlink w:history="1" w:anchor="_Toc503622986">
+          <w:hyperlink w:anchor="_Toc503622986" w:history="1">
             <w:r>
               <w:rPr>
                 <w:rStyle w:val="Hyperlink"/>
@@ -869,7 +869,7 @@
             </w:r>
           </w:hyperlink>
         </w:p>
-        <w:p xmlns:wp14="http://schemas.microsoft.com/office/word/2010/wordml" wp14:textId="77777777">
+        <w:p>
           <w:pPr>
             <w:pStyle w:val="TOC2"/>
             <w:tabs>
@@ -880,7 +880,7 @@
               <w:noProof/>
             </w:rPr>
           </w:pPr>
-          <w:hyperlink w:history="1" w:anchor="_Toc503622987">
+          <w:hyperlink w:anchor="_Toc503622987" w:history="1">
             <w:r>
               <w:rPr>
                 <w:rStyle w:val="Hyperlink"/>
@@ -938,7 +938,7 @@
             </w:r>
           </w:hyperlink>
         </w:p>
-        <w:p xmlns:wp14="http://schemas.microsoft.com/office/word/2010/wordml" wp14:textId="77777777">
+        <w:p>
           <w:pPr>
             <w:pStyle w:val="TOC2"/>
             <w:tabs>
@@ -949,7 +949,7 @@
               <w:noProof/>
             </w:rPr>
           </w:pPr>
-          <w:hyperlink w:history="1" w:anchor="_Toc503622988">
+          <w:hyperlink w:anchor="_Toc503622988" w:history="1">
             <w:r>
               <w:rPr>
                 <w:rStyle w:val="Hyperlink"/>
@@ -1007,7 +1007,7 @@
             </w:r>
           </w:hyperlink>
         </w:p>
-        <w:p xmlns:wp14="http://schemas.microsoft.com/office/word/2010/wordml" wp14:textId="77777777">
+        <w:p>
           <w:pPr>
             <w:pStyle w:val="TOC1"/>
             <w:tabs>
@@ -1018,7 +1018,7 @@
               <w:noProof/>
             </w:rPr>
           </w:pPr>
-          <w:hyperlink w:history="1" w:anchor="_Toc503622989">
+          <w:hyperlink w:anchor="_Toc503622989" w:history="1">
             <w:r>
               <w:rPr>
                 <w:rStyle w:val="Hyperlink"/>
@@ -1076,7 +1076,7 @@
             </w:r>
           </w:hyperlink>
         </w:p>
-        <w:p xmlns:wp14="http://schemas.microsoft.com/office/word/2010/wordml" wp14:textId="77777777">
+        <w:p>
           <w:pPr>
             <w:pStyle w:val="TOC1"/>
             <w:tabs>
@@ -1087,7 +1087,7 @@
               <w:noProof/>
             </w:rPr>
           </w:pPr>
-          <w:hyperlink w:history="1" w:anchor="_Toc503622990">
+          <w:hyperlink w:anchor="_Toc503622990" w:history="1">
             <w:r>
               <w:rPr>
                 <w:rStyle w:val="Hyperlink"/>
@@ -1145,7 +1145,7 @@
             </w:r>
           </w:hyperlink>
         </w:p>
-        <w:p xmlns:wp14="http://schemas.microsoft.com/office/word/2010/wordml" wp14:textId="77777777">
+        <w:p>
           <w:pPr>
             <w:pStyle w:val="TOC1"/>
             <w:tabs>
@@ -1156,7 +1156,7 @@
               <w:noProof/>
             </w:rPr>
           </w:pPr>
-          <w:hyperlink w:history="1" w:anchor="_Toc503622991">
+          <w:hyperlink w:anchor="_Toc503622991" w:history="1">
             <w:r>
               <w:rPr>
                 <w:rStyle w:val="Hyperlink"/>
@@ -1214,7 +1214,7 @@
             </w:r>
           </w:hyperlink>
         </w:p>
-        <w:p xmlns:wp14="http://schemas.microsoft.com/office/word/2010/wordml" wp14:textId="77777777">
+        <w:p>
           <w:pPr>
             <w:pStyle w:val="TOC1"/>
             <w:tabs>
@@ -1225,7 +1225,7 @@
               <w:noProof/>
             </w:rPr>
           </w:pPr>
-          <w:hyperlink w:history="1" w:anchor="_Toc503622992">
+          <w:hyperlink w:anchor="_Toc503622992" w:history="1">
             <w:r>
               <w:rPr>
                 <w:rStyle w:val="Hyperlink"/>
@@ -1283,7 +1283,7 @@
             </w:r>
           </w:hyperlink>
         </w:p>
-        <w:p xmlns:wp14="http://schemas.microsoft.com/office/word/2010/wordml" wp14:textId="77777777">
+        <w:p>
           <w:pPr>
             <w:pStyle w:val="TOC1"/>
             <w:tabs>
@@ -1294,7 +1294,7 @@
               <w:noProof/>
             </w:rPr>
           </w:pPr>
-          <w:hyperlink w:history="1" w:anchor="_Toc503622993">
+          <w:hyperlink w:anchor="_Toc503622993" w:history="1">
             <w:r>
               <w:rPr>
                 <w:rStyle w:val="Hyperlink"/>
@@ -1352,7 +1352,7 @@
             </w:r>
           </w:hyperlink>
         </w:p>
-        <w:p xmlns:wp14="http://schemas.microsoft.com/office/word/2010/wordml" wp14:textId="77777777">
+        <w:p>
           <w:pPr>
             <w:pStyle w:val="TOC1"/>
             <w:tabs>
@@ -1363,7 +1363,7 @@
               <w:noProof/>
             </w:rPr>
           </w:pPr>
-          <w:hyperlink w:history="1" w:anchor="_Toc503622994">
+          <w:hyperlink w:anchor="_Toc503622994" w:history="1">
             <w:r>
               <w:rPr>
                 <w:rStyle w:val="Hyperlink"/>
@@ -1421,7 +1421,7 @@
             </w:r>
           </w:hyperlink>
         </w:p>
-        <w:p xmlns:wp14="http://schemas.microsoft.com/office/word/2010/wordml" wp14:textId="77777777">
+        <w:p>
           <w:pPr>
             <w:pStyle w:val="TOC1"/>
             <w:tabs>
@@ -1432,7 +1432,7 @@
               <w:noProof/>
             </w:rPr>
           </w:pPr>
-          <w:hyperlink w:history="1" w:anchor="_Toc503622995">
+          <w:hyperlink w:anchor="_Toc503622995" w:history="1">
             <w:r>
               <w:rPr>
                 <w:rStyle w:val="Hyperlink"/>
@@ -1490,7 +1490,7 @@
             </w:r>
           </w:hyperlink>
         </w:p>
-        <w:p xmlns:wp14="http://schemas.microsoft.com/office/word/2010/wordml" wp14:textId="77777777">
+        <w:p>
           <w:pPr>
             <w:pStyle w:val="TOC2"/>
             <w:tabs>
@@ -1501,7 +1501,7 @@
               <w:noProof/>
             </w:rPr>
           </w:pPr>
-          <w:hyperlink w:history="1" w:anchor="_Toc503622996">
+          <w:hyperlink w:anchor="_Toc503622996" w:history="1">
             <w:r>
               <w:rPr>
                 <w:rStyle w:val="Hyperlink"/>
@@ -1559,7 +1559,7 @@
             </w:r>
           </w:hyperlink>
         </w:p>
-        <w:p xmlns:wp14="http://schemas.microsoft.com/office/word/2010/wordml" wp14:textId="77777777">
+        <w:p>
           <w:pPr>
             <w:pStyle w:val="TOC2"/>
             <w:tabs>
@@ -1570,7 +1570,7 @@
               <w:noProof/>
             </w:rPr>
           </w:pPr>
-          <w:hyperlink w:history="1" w:anchor="_Toc503622997">
+          <w:hyperlink w:anchor="_Toc503622997" w:history="1">
             <w:r>
               <w:rPr>
                 <w:rStyle w:val="Hyperlink"/>
@@ -1628,7 +1628,7 @@
             </w:r>
           </w:hyperlink>
         </w:p>
-        <w:p xmlns:wp14="http://schemas.microsoft.com/office/word/2010/wordml" wp14:textId="77777777">
+        <w:p>
           <w:pPr>
             <w:pStyle w:val="TOC1"/>
             <w:tabs>
@@ -1639,7 +1639,7 @@
               <w:noProof/>
             </w:rPr>
           </w:pPr>
-          <w:hyperlink w:history="1" w:anchor="_Toc503622998">
+          <w:hyperlink w:anchor="_Toc503622998" w:history="1">
             <w:r>
               <w:rPr>
                 <w:rStyle w:val="Hyperlink"/>
@@ -1697,7 +1697,7 @@
             </w:r>
           </w:hyperlink>
         </w:p>
-        <w:p xmlns:wp14="http://schemas.microsoft.com/office/word/2010/wordml" wp14:textId="77777777">
+        <w:p>
           <w:pPr>
             <w:pStyle w:val="TOC2"/>
             <w:tabs>
@@ -1708,7 +1708,7 @@
               <w:noProof/>
             </w:rPr>
           </w:pPr>
-          <w:hyperlink w:history="1" w:anchor="_Toc503622999">
+          <w:hyperlink w:anchor="_Toc503622999" w:history="1">
             <w:r>
               <w:rPr>
                 <w:rStyle w:val="Hyperlink"/>
@@ -1766,7 +1766,7 @@
             </w:r>
           </w:hyperlink>
         </w:p>
-        <w:p xmlns:wp14="http://schemas.microsoft.com/office/word/2010/wordml" wp14:textId="77777777">
+        <w:p>
           <w:pPr>
             <w:pStyle w:val="TOC2"/>
             <w:tabs>
@@ -1777,7 +1777,7 @@
               <w:noProof/>
             </w:rPr>
           </w:pPr>
-          <w:hyperlink w:history="1" w:anchor="_Toc503623000">
+          <w:hyperlink w:anchor="_Toc503623000" w:history="1">
             <w:r>
               <w:rPr>
                 <w:rStyle w:val="Hyperlink"/>
@@ -1835,7 +1835,7 @@
             </w:r>
           </w:hyperlink>
         </w:p>
-        <w:p xmlns:wp14="http://schemas.microsoft.com/office/word/2010/wordml" wp14:textId="77777777">
+        <w:p>
           <w:pPr>
             <w:pStyle w:val="TOC2"/>
             <w:tabs>
@@ -1846,7 +1846,7 @@
               <w:noProof/>
             </w:rPr>
           </w:pPr>
-          <w:hyperlink w:history="1" w:anchor="_Toc503623001">
+          <w:hyperlink w:anchor="_Toc503623001" w:history="1">
             <w:r>
               <w:rPr>
                 <w:rStyle w:val="Hyperlink"/>
@@ -1904,7 +1904,7 @@
             </w:r>
           </w:hyperlink>
         </w:p>
-        <w:p xmlns:wp14="http://schemas.microsoft.com/office/word/2010/wordml" wp14:textId="77777777">
+        <w:p>
           <w:pPr>
             <w:pStyle w:val="TOC2"/>
             <w:tabs>
@@ -1915,7 +1915,7 @@
               <w:noProof/>
             </w:rPr>
           </w:pPr>
-          <w:hyperlink w:history="1" w:anchor="_Toc503623002">
+          <w:hyperlink w:anchor="_Toc503623002" w:history="1">
             <w:r>
               <w:rPr>
                 <w:rStyle w:val="Hyperlink"/>
@@ -1973,7 +1973,7 @@
             </w:r>
           </w:hyperlink>
         </w:p>
-        <w:p xmlns:wp14="http://schemas.microsoft.com/office/word/2010/wordml" wp14:textId="77777777">
+        <w:p>
           <w:pPr>
             <w:pStyle w:val="TOC2"/>
             <w:tabs>
@@ -1984,7 +1984,7 @@
               <w:noProof/>
             </w:rPr>
           </w:pPr>
-          <w:hyperlink w:history="1" w:anchor="_Toc503623003">
+          <w:hyperlink w:anchor="_Toc503623003" w:history="1">
             <w:r>
               <w:rPr>
                 <w:rStyle w:val="Hyperlink"/>
@@ -2042,7 +2042,7 @@
             </w:r>
           </w:hyperlink>
         </w:p>
-        <w:p xmlns:wp14="http://schemas.microsoft.com/office/word/2010/wordml" wp14:textId="77777777">
+        <w:p>
           <w:pPr>
             <w:pStyle w:val="TOC1"/>
             <w:tabs>
@@ -2053,7 +2053,7 @@
               <w:noProof/>
             </w:rPr>
           </w:pPr>
-          <w:hyperlink w:history="1" w:anchor="_Toc503623004">
+          <w:hyperlink w:anchor="_Toc503623004" w:history="1">
             <w:r>
               <w:rPr>
                 <w:rStyle w:val="Hyperlink"/>
@@ -2111,7 +2111,7 @@
             </w:r>
           </w:hyperlink>
         </w:p>
-        <w:p xmlns:wp14="http://schemas.microsoft.com/office/word/2010/wordml" wp14:textId="77777777">
+        <w:p>
           <w:pPr>
             <w:pStyle w:val="TOC1"/>
             <w:tabs>
@@ -2122,7 +2122,7 @@
               <w:noProof/>
             </w:rPr>
           </w:pPr>
-          <w:hyperlink w:history="1" w:anchor="_Toc503623005">
+          <w:hyperlink w:anchor="_Toc503623005" w:history="1">
             <w:r>
               <w:rPr>
                 <w:rStyle w:val="Hyperlink"/>
@@ -2180,7 +2180,7 @@
             </w:r>
           </w:hyperlink>
         </w:p>
-        <w:p xmlns:wp14="http://schemas.microsoft.com/office/word/2010/wordml" wp14:textId="77777777">
+        <w:p>
           <w:pPr>
             <w:pStyle w:val="TOC1"/>
             <w:tabs>
@@ -2191,7 +2191,7 @@
               <w:noProof/>
             </w:rPr>
           </w:pPr>
-          <w:hyperlink w:history="1" w:anchor="_Toc503623006">
+          <w:hyperlink w:anchor="_Toc503623006" w:history="1">
             <w:r>
               <w:rPr>
                 <w:rStyle w:val="Hyperlink"/>
@@ -2249,7 +2249,7 @@
             </w:r>
           </w:hyperlink>
         </w:p>
-        <w:p xmlns:wp14="http://schemas.microsoft.com/office/word/2010/wordml" wp14:textId="77777777">
+        <w:p>
           <w:r>
             <w:rPr>
               <w:b/>
@@ -2261,39 +2261,39 @@
         </w:p>
       </w:sdtContent>
     </w:sdt>
-    <w:p xmlns:wp14="http://schemas.microsoft.com/office/word/2010/wordml" wp14:textId="77777777">
+    <w:p>
       <w:pPr>
         <w:pStyle w:val="Heading1"/>
       </w:pPr>
-      <w:bookmarkStart w:name="_Toc503622975" w:id="0"/>
+      <w:bookmarkStart w:id="0" w:name="_Toc503622975"/>
       <w:r>
         <w:lastRenderedPageBreak/>
         <w:t>Getting Started</w:t>
       </w:r>
       <w:bookmarkEnd w:id="0"/>
     </w:p>
-    <w:p xmlns:wp14="http://schemas.microsoft.com/office/word/2010/wordml" wp14:textId="77777777">
+    <w:p>
       <w:pPr>
         <w:pStyle w:val="Heading2"/>
       </w:pPr>
-      <w:bookmarkStart w:name="_Source_Ports" w:id="1"/>
-      <w:bookmarkStart w:name="_Toc503622976" w:id="2"/>
+      <w:bookmarkStart w:id="1" w:name="_Source_Ports"/>
+      <w:bookmarkStart w:id="2" w:name="_Toc503622976"/>
       <w:bookmarkEnd w:id="1"/>
       <w:r>
         <w:t>Source Ports</w:t>
       </w:r>
       <w:bookmarkEnd w:id="2"/>
     </w:p>
-    <w:p xmlns:wp14="http://schemas.microsoft.com/office/word/2010/wordml" wp14:textId="77777777">
+    <w:p>
       <w:r>
         <w:rPr>
           <w:noProof/>
         </w:rPr>
         <w:drawing>
-          <wp:inline xmlns:wp14="http://schemas.microsoft.com/office/word/2010/wordprocessingDrawing" distT="0" distB="0" distL="0" distR="0" wp14:anchorId="144DBC75" wp14:editId="7777777">
-            <wp:extent cx="6858000" cy="5183505"/>
+          <wp:inline distT="0" distB="0" distL="0" distR="0" wp14:anchorId="7D15A2DD" wp14:editId="148BD180">
+            <wp:extent cx="6858000" cy="5166995"/>
             <wp:effectExtent l="0" t="0" r="0" b="0"/>
-            <wp:docPr id="3" name="Picture 3"/>
+            <wp:docPr id="13" name="Picture 13"/>
             <wp:cNvGraphicFramePr>
               <a:graphicFrameLocks xmlns:a="http://schemas.openxmlformats.org/drawingml/2006/main" noChangeAspect="1"/>
             </wp:cNvGraphicFramePr>
@@ -2301,7 +2301,7 @@
               <a:graphicData uri="http://schemas.openxmlformats.org/drawingml/2006/picture">
                 <pic:pic xmlns:pic="http://schemas.openxmlformats.org/drawingml/2006/picture">
                   <pic:nvPicPr>
-                    <pic:cNvPr id="3" name="01.png"/>
+                    <pic:cNvPr id="13" name="sp.png"/>
                     <pic:cNvPicPr/>
                   </pic:nvPicPr>
                   <pic:blipFill>
@@ -2319,7 +2319,7 @@
                   <pic:spPr>
                     <a:xfrm>
                       <a:off x="0" y="0"/>
-                      <a:ext cx="6858000" cy="5183505"/>
+                      <a:ext cx="6858000" cy="5166995"/>
                     </a:xfrm>
                     <a:prstGeom prst="rect">
                       <a:avLst/>
@@ -2332,13 +2332,13 @@
         </w:drawing>
       </w:r>
     </w:p>
-    <w:p xmlns:wp14="http://schemas.microsoft.com/office/word/2010/wordml" wp14:textId="77777777">
+    <w:p>
       <w:r>
         <w:t>When opening Doom Launcher for the first time a prompt will display to add Source Ports. Click the New button in the bottom left and then click Browse to select the executable to your Source Port.</w:t>
       </w:r>
     </w:p>
-    <w:p xmlns:wp14="http://schemas.microsoft.com/office/word/2010/wordml" wp14:textId="77777777">
-      <w:hyperlink w:history="1" r:id="rId7">
+    <w:p>
+      <w:hyperlink r:id="rId7" w:history="1">
         <w:r>
           <w:rPr>
             <w:rStyle w:val="Hyperlink"/>
@@ -2349,7 +2349,7 @@
       <w:r>
         <w:t xml:space="preserve"> - </w:t>
       </w:r>
-      <w:hyperlink w:history="1" r:id="rId8">
+      <w:hyperlink r:id="rId8" w:history="1">
         <w:r>
           <w:rPr>
             <w:rStyle w:val="Hyperlink"/>
@@ -2358,7 +2358,7 @@
         </w:r>
       </w:hyperlink>
     </w:p>
-    <w:p xmlns:wp14="http://schemas.microsoft.com/office/word/2010/wordml" wp14:textId="77777777">
+    <w:p>
       <w:pPr>
         <w:pStyle w:val="ListParagraph"/>
         <w:numPr>
@@ -2370,7 +2370,7 @@
         <w:t>Name: The display name for the Source Port.</w:t>
       </w:r>
     </w:p>
-    <w:p xmlns:wp14="http://schemas.microsoft.com/office/word/2010/wordml" wp14:textId="77777777">
+    <w:p>
       <w:pPr>
         <w:pStyle w:val="ListParagraph"/>
         <w:numPr>
@@ -2382,7 +2382,7 @@
         <w:t>Executable: The path to the executable.</w:t>
       </w:r>
     </w:p>
-    <w:p xmlns:wp14="http://schemas.microsoft.com/office/word/2010/wordml" wp14:textId="77777777">
+    <w:p>
       <w:pPr>
         <w:pStyle w:val="ListParagraph"/>
         <w:numPr>
@@ -2391,26 +2391,10 @@
         </w:numPr>
       </w:pPr>
       <w:r>
-        <w:t>Supported Extensions: The file extensions that will automatically load with the Source Port. Doom Launcher by default will use .wad, .pk3, .pk7, .</w:t>
-      </w:r>
-      <w:proofErr w:type="spellStart"/>
-      <w:r>
-        <w:t>deh</w:t>
-      </w:r>
-      <w:proofErr w:type="spellEnd"/>
-      <w:r>
-        <w:t>, and .</w:t>
-      </w:r>
-      <w:proofErr w:type="spellStart"/>
-      <w:r>
-        <w:t>bex</w:t>
-      </w:r>
-      <w:proofErr w:type="spellEnd"/>
-      <w:r>
-        <w:t>.</w:t>
-      </w:r>
-    </w:p>
-    <w:p xmlns:wp14="http://schemas.microsoft.com/office/word/2010/wordml" wp14:textId="77777777">
+        <w:t>Supported Extensions: The file extensions that will automatically load with the Source Port. Doom Launcher by default will use .wad, .pk3, .pk7, .deh, and .bex.</w:t>
+      </w:r>
+    </w:p>
+    <w:p>
       <w:pPr>
         <w:pStyle w:val="ListParagraph"/>
         <w:numPr>
@@ -2419,62 +2403,63 @@
         </w:numPr>
       </w:pPr>
       <w:r>
+        <w:t>Parameters: Any parameters specified here will automatically be appended to the launch parameters when this source port is selected.</w:t>
+      </w:r>
+      <w:bookmarkStart w:id="3" w:name="_GoBack"/>
+      <w:bookmarkEnd w:id="3"/>
+    </w:p>
+    <w:p>
+      <w:pPr>
+        <w:pStyle w:val="ListParagraph"/>
+        <w:numPr>
+          <w:ilvl w:val="0"/>
+          <w:numId w:val="1"/>
+        </w:numPr>
+      </w:pPr>
+      <w:r>
         <w:t>Additional Files: Adding Game Files here will automatically load with this Source Port. For example,</w:t>
       </w:r>
       <w:r>
         <w:t xml:space="preserve"> adding</w:t>
       </w:r>
       <w:r>
-        <w:t xml:space="preserve"> Brutal Doom to </w:t>
-      </w:r>
-      <w:proofErr w:type="spellStart"/>
-      <w:r>
-        <w:t>GZDoom</w:t>
-      </w:r>
-      <w:proofErr w:type="spellEnd"/>
-      <w:r>
-        <w:t xml:space="preserve"> </w:t>
+        <w:t xml:space="preserve"> Brutal Doom to GZDoom </w:t>
       </w:r>
       <w:r>
         <w:t xml:space="preserve">will </w:t>
       </w:r>
       <w:r>
-        <w:t xml:space="preserve">automatically load Brutal Doom when launching </w:t>
-      </w:r>
-      <w:proofErr w:type="spellStart"/>
-      <w:r>
-        <w:t>GZDoom</w:t>
-      </w:r>
-      <w:proofErr w:type="spellEnd"/>
+        <w:t>automatically load Brutal Doom when launching GZDoom</w:t>
+      </w:r>
       <w:r>
         <w:t>.</w:t>
       </w:r>
     </w:p>
-    <w:p xmlns:wp14="http://schemas.microsoft.com/office/word/2010/wordml" wp14:textId="77777777"/>
-    <w:p xmlns:wp14="http://schemas.microsoft.com/office/word/2010/wordml" wp14:textId="77777777"/>
-    <w:p xmlns:wp14="http://schemas.microsoft.com/office/word/2010/wordml" wp14:textId="77777777">
+    <w:p/>
+    <w:p/>
+    <w:p>
       <w:r>
         <w:br w:type="page"/>
       </w:r>
     </w:p>
-    <w:p xmlns:wp14="http://schemas.microsoft.com/office/word/2010/wordml" wp14:textId="77777777">
+    <w:p>
       <w:pPr>
         <w:pStyle w:val="Heading2"/>
       </w:pPr>
-      <w:bookmarkStart w:name="_Toc503622977" w:id="3"/>
+      <w:bookmarkStart w:id="4" w:name="_Toc503622977"/>
       <w:r>
         <w:lastRenderedPageBreak/>
         <w:t>IWADs</w:t>
       </w:r>
-      <w:bookmarkEnd w:id="3"/>
-    </w:p>
-    <w:p xmlns:wp14="http://schemas.microsoft.com/office/word/2010/wordml" wp14:textId="77777777">
+      <w:bookmarkEnd w:id="4"/>
+    </w:p>
+    <w:p>
       <w:r>
         <w:rPr>
           <w:noProof/>
         </w:rPr>
         <w:drawing>
-          <wp:inline xmlns:wp14="http://schemas.microsoft.com/office/word/2010/wordprocessingDrawing" distT="0" distB="0" distL="0" distR="0" wp14:anchorId="4C18858E" wp14:editId="7777777">
+          <wp:inline distT="0" distB="0" distL="0" distR="0" wp14:anchorId="4C18858E" wp14:editId="07777777">
             <wp:extent cx="6858000" cy="5183505"/>
             <wp:effectExtent l="0" t="0" r="0" b="0"/>
             <wp:docPr id="1" name="Picture 1"/>
@@ -2516,29 +2501,16 @@
         </w:drawing>
       </w:r>
     </w:p>
-    <w:p xmlns:wp14="http://schemas.microsoft.com/office/word/2010/wordml" wp14:textId="77777777">
-      <w:r>
-        <w:t xml:space="preserve">The next prompt will be for selecting IWADs. You can select one or more IWADs for Doom Launcher to use. If you do not have any </w:t>
-      </w:r>
-      <w:proofErr w:type="gramStart"/>
-      <w:r>
-        <w:t>IWADs</w:t>
-      </w:r>
-      <w:proofErr w:type="gramEnd"/>
-      <w:r>
-        <w:t xml:space="preserve"> you can download </w:t>
-      </w:r>
-      <w:proofErr w:type="spellStart"/>
-      <w:r>
-        <w:t>Freedoom</w:t>
-      </w:r>
-      <w:proofErr w:type="spellEnd"/>
+    <w:p>
+      <w:r>
+        <w:t>The next prompt will be for selecting IWADs. You can select one or more IWADs for Doom Launcher to use. If you do not have any IWADs you can download Freedoom</w:t>
+      </w:r>
       <w:r>
         <w:t>.</w:t>
       </w:r>
     </w:p>
-    <w:p xmlns:wp14="http://schemas.microsoft.com/office/word/2010/wordml" wp14:textId="77777777">
-      <w:hyperlink w:history="1" r:id="rId10">
+    <w:p>
+      <w:hyperlink r:id="rId10" w:history="1">
         <w:r>
           <w:rPr>
             <w:rStyle w:val="Hyperlink"/>
@@ -2549,7 +2521,7 @@
       <w:r>
         <w:t xml:space="preserve"> - </w:t>
       </w:r>
-      <w:hyperlink w:history="1" r:id="rId11">
+      <w:hyperlink r:id="rId11" w:history="1">
         <w:r>
           <w:rPr>
             <w:rStyle w:val="Hyperlink"/>
@@ -2558,29 +2530,29 @@
         </w:r>
       </w:hyperlink>
     </w:p>
-    <w:p xmlns:wp14="http://schemas.microsoft.com/office/word/2010/wordml" wp14:textId="77777777">
+    <w:p>
       <w:r>
         <w:br w:type="page"/>
       </w:r>
     </w:p>
-    <w:p xmlns:wp14="http://schemas.microsoft.com/office/word/2010/wordml" wp14:textId="77777777">
+    <w:p>
       <w:pPr>
         <w:pStyle w:val="Heading1"/>
       </w:pPr>
-      <w:bookmarkStart w:name="_Toc503622978" w:id="4"/>
+      <w:bookmarkStart w:id="5" w:name="_Toc503622978"/>
       <w:r>
         <w:lastRenderedPageBreak/>
         <w:t>The Main Screen</w:t>
       </w:r>
-      <w:bookmarkEnd w:id="4"/>
-    </w:p>
-    <w:p xmlns:wp14="http://schemas.microsoft.com/office/word/2010/wordml" wp14:textId="77777777">
+      <w:bookmarkEnd w:id="5"/>
+    </w:p>
+    <w:p>
       <w:r>
         <w:rPr>
           <w:noProof/>
         </w:rPr>
         <w:drawing>
-          <wp:inline xmlns:wp14="http://schemas.microsoft.com/office/word/2010/wordprocessingDrawing" distT="0" distB="0" distL="0" distR="0" wp14:anchorId="6F16E22E" wp14:editId="7777777">
+          <wp:inline distT="0" distB="0" distL="0" distR="0" wp14:anchorId="6F16E22E" wp14:editId="07777777">
             <wp:extent cx="6858000" cy="5110480"/>
             <wp:effectExtent l="0" t="0" r="0" b="0"/>
             <wp:docPr id="6" name="Picture 6"/>
@@ -2622,12 +2594,12 @@
         </w:drawing>
       </w:r>
     </w:p>
-    <w:p xmlns:wp14="http://schemas.microsoft.com/office/word/2010/wordml" wp14:textId="77777777">
+    <w:p>
       <w:r>
         <w:t>By default, Doom Launcher will have four tabs:</w:t>
       </w:r>
     </w:p>
-    <w:p xmlns:wp14="http://schemas.microsoft.com/office/word/2010/wordml" wp14:textId="77777777">
+    <w:p>
       <w:pPr>
         <w:pStyle w:val="ListParagraph"/>
         <w:numPr>
@@ -2645,7 +2617,7 @@
         <w:t>: Displays the most recently downloaded files in your library.</w:t>
       </w:r>
     </w:p>
-    <w:p xmlns:wp14="http://schemas.microsoft.com/office/word/2010/wordml" wp14:textId="77777777">
+    <w:p>
       <w:pPr>
         <w:pStyle w:val="ListParagraph"/>
         <w:numPr>
@@ -2663,7 +2635,7 @@
         <w:t>: Displays all the files in your library.</w:t>
       </w:r>
     </w:p>
-    <w:p xmlns:wp14="http://schemas.microsoft.com/office/word/2010/wordml" wp14:textId="77777777">
+    <w:p>
       <w:pPr>
         <w:pStyle w:val="ListParagraph"/>
         <w:numPr>
@@ -2671,27 +2643,17 @@
           <w:numId w:val="2"/>
         </w:numPr>
       </w:pPr>
-      <w:proofErr w:type="spellStart"/>
       <w:r>
         <w:rPr>
           <w:b/>
         </w:rPr>
         <w:t>IWads</w:t>
       </w:r>
-      <w:proofErr w:type="spellEnd"/>
-      <w:r>
-        <w:t xml:space="preserve">: </w:t>
-      </w:r>
-      <w:proofErr w:type="spellStart"/>
-      <w:r>
-        <w:t>IWad</w:t>
-      </w:r>
-      <w:proofErr w:type="spellEnd"/>
-      <w:r>
-        <w:t xml:space="preserve"> files are in this tab. E.g. Doom II</w:t>
-      </w:r>
-    </w:p>
-    <w:p xmlns:wp14="http://schemas.microsoft.com/office/word/2010/wordml" wp14:textId="77777777">
+      <w:r>
+        <w:t>: IWad files are in this tab. E.g. Doom II</w:t>
+      </w:r>
+    </w:p>
+    <w:p>
       <w:pPr>
         <w:pStyle w:val="ListParagraph"/>
         <w:numPr>
@@ -2709,22 +2671,22 @@
         <w:t>: Automatically connects to Id Games and displays the most recent files.</w:t>
       </w:r>
     </w:p>
-    <w:p xmlns:wp14="http://schemas.microsoft.com/office/word/2010/wordml" wp14:textId="77777777">
+    <w:p>
       <w:pPr>
         <w:pStyle w:val="Heading2"/>
       </w:pPr>
-      <w:bookmarkStart w:name="_Toc503622979" w:id="5"/>
+      <w:bookmarkStart w:id="6" w:name="_Toc503622979"/>
       <w:r>
         <w:t>Column Sorting / Ordering</w:t>
       </w:r>
-      <w:bookmarkEnd w:id="5"/>
-    </w:p>
-    <w:p xmlns:wp14="http://schemas.microsoft.com/office/word/2010/wordml" wp14:textId="77777777">
+      <w:bookmarkEnd w:id="6"/>
+    </w:p>
+    <w:p>
       <w:r>
         <w:t>Clicking a column will sort the column.</w:t>
       </w:r>
     </w:p>
-    <w:p xmlns:wp14="http://schemas.microsoft.com/office/word/2010/wordml" wp14:textId="77777777">
+    <w:p>
       <w:r>
         <w:t>Holding click and dragging a column will change the position of a column. Doom Launcher wil</w:t>
       </w:r>
@@ -2732,53 +2694,45 @@
         <w:t>l save all column order and sorting changes.</w:t>
       </w:r>
     </w:p>
-    <w:p xmlns:wp14="http://schemas.microsoft.com/office/word/2010/wordml" wp14:textId="77777777">
+    <w:p>
       <w:pPr>
         <w:pStyle w:val="Heading2"/>
       </w:pPr>
-      <w:bookmarkStart w:name="_Toc503622980" w:id="6"/>
+      <w:bookmarkStart w:id="7" w:name="_Toc503622980"/>
       <w:r>
         <w:t>Search</w:t>
       </w:r>
-      <w:bookmarkEnd w:id="6"/>
-    </w:p>
-    <w:p xmlns:wp14="http://schemas.microsoft.com/office/word/2010/wordml" wp14:textId="77777777">
-      <w:r>
-        <w:t xml:space="preserve">Entering text in the Search Text field and clicking search will filter the results in the current tab view. Selecting the down arrow next to the Search Text field will display the available fields to search. Checking the Auto Search text box will automatically display the results as text </w:t>
-      </w:r>
-      <w:proofErr w:type="gramStart"/>
-      <w:r>
-        <w:t>is entered</w:t>
-      </w:r>
-      <w:proofErr w:type="gramEnd"/>
-      <w:r>
-        <w:t>.</w:t>
-      </w:r>
-    </w:p>
-    <w:p xmlns:wp14="http://schemas.microsoft.com/office/word/2010/wordml" wp14:textId="77777777"/>
-    <w:p xmlns:wp14="http://schemas.microsoft.com/office/word/2010/wordml" wp14:textId="77777777">
+      <w:bookmarkEnd w:id="7"/>
+    </w:p>
+    <w:p>
+      <w:r>
+        <w:t>Entering text in the Search Text field and clicking search will filter the results in the current tab view. Selecting the down arrow next to the Search Text field will display the available fields to search. Checking the Auto Search text box will automatically display the results as text is entered.</w:t>
+      </w:r>
+    </w:p>
+    <w:p/>
+    <w:p>
       <w:r>
         <w:br w:type="page"/>
       </w:r>
     </w:p>
-    <w:p xmlns:wp14="http://schemas.microsoft.com/office/word/2010/wordml" wp14:textId="77777777">
+    <w:p>
       <w:pPr>
         <w:pStyle w:val="Heading1"/>
       </w:pPr>
-      <w:bookmarkStart w:name="_Toc503622981" w:id="7"/>
+      <w:bookmarkStart w:id="8" w:name="_Toc503622981"/>
       <w:r>
         <w:lastRenderedPageBreak/>
         <w:t>Adding Files to your Library</w:t>
       </w:r>
-      <w:bookmarkEnd w:id="7"/>
-    </w:p>
-    <w:p xmlns:wp14="http://schemas.microsoft.com/office/word/2010/wordml" wp14:textId="77777777">
+      <w:bookmarkEnd w:id="8"/>
+    </w:p>
+    <w:p>
       <w:r>
         <w:rPr>
           <w:noProof/>
         </w:rPr>
         <w:drawing>
-          <wp:inline xmlns:wp14="http://schemas.microsoft.com/office/word/2010/wordprocessingDrawing" distT="0" distB="0" distL="0" distR="0" wp14:anchorId="03466770" wp14:editId="7777777">
+          <wp:inline distT="0" distB="0" distL="0" distR="0" wp14:anchorId="03466770" wp14:editId="07777777">
             <wp:extent cx="6858000" cy="4202430"/>
             <wp:effectExtent l="0" t="0" r="0" b="7620"/>
             <wp:docPr id="5" name="Picture 5"/>
@@ -2820,12 +2774,12 @@
         </w:drawing>
       </w:r>
     </w:p>
-    <w:p xmlns:wp14="http://schemas.microsoft.com/office/word/2010/wordml" wp14:textId="77777777">
+    <w:p>
       <w:r>
         <w:t>There are two ways to add files to Doom Launcher from your computer:</w:t>
       </w:r>
     </w:p>
-    <w:p xmlns:wp14="http://schemas.microsoft.com/office/word/2010/wordml" wp14:textId="77777777">
+    <w:p>
       <w:pPr>
         <w:pStyle w:val="ListParagraph"/>
         <w:numPr>
@@ -2834,15 +2788,10 @@
         </w:numPr>
       </w:pPr>
       <w:r>
-        <w:t xml:space="preserve">Right click the file, Send to, and select </w:t>
-      </w:r>
-      <w:proofErr w:type="spellStart"/>
-      <w:r>
-        <w:t>DoomLauncher</w:t>
-      </w:r>
-      <w:proofErr w:type="spellEnd"/>
-    </w:p>
-    <w:p xmlns:wp14="http://schemas.microsoft.com/office/word/2010/wordml" wp14:textId="77777777">
+        <w:t>Right click the file, Send to, and select DoomLauncher</w:t>
+      </w:r>
+    </w:p>
+    <w:p>
       <w:pPr>
         <w:pStyle w:val="ListParagraph"/>
         <w:numPr>
@@ -2860,17 +2809,17 @@
         <w:t>Recent or Local tab</w:t>
       </w:r>
     </w:p>
-    <w:p xmlns:wp14="http://schemas.microsoft.com/office/word/2010/wordml" wp14:textId="77777777">
+    <w:p>
       <w:pPr>
         <w:pStyle w:val="Heading1"/>
       </w:pPr>
-      <w:bookmarkStart w:name="_Toc503622982" w:id="8"/>
+      <w:bookmarkStart w:id="9" w:name="_Toc503622982"/>
       <w:r>
         <w:t>Importing ZDL Files</w:t>
       </w:r>
-      <w:bookmarkEnd w:id="8"/>
-    </w:p>
-    <w:p xmlns:wp14="http://schemas.microsoft.com/office/word/2010/wordml" wp14:textId="77777777">
+      <w:bookmarkEnd w:id="9"/>
+    </w:p>
+    <w:p>
       <w:pPr>
         <w:pStyle w:val="NoSpacing"/>
       </w:pPr>
@@ -2878,59 +2827,46 @@
         <w:t xml:space="preserve">Doom Launcher will automatically handle </w:t>
       </w:r>
       <w:r>
-        <w:t>.</w:t>
-      </w:r>
-      <w:proofErr w:type="spellStart"/>
-      <w:r>
-        <w:t>zdl</w:t>
-      </w:r>
-      <w:proofErr w:type="spellEnd"/>
+        <w:t>.zdl</w:t>
+      </w:r>
       <w:r>
         <w:t xml:space="preserve"> files. Simply</w:t>
       </w:r>
       <w:r>
-        <w:t xml:space="preserve"> drag and drop the .</w:t>
-      </w:r>
-      <w:proofErr w:type="spellStart"/>
-      <w:r>
-        <w:t>zdl</w:t>
-      </w:r>
-      <w:proofErr w:type="spellEnd"/>
-      <w:r>
-        <w:t xml:space="preserve"> file or right click and send to Doom Launcher.</w:t>
-      </w:r>
-    </w:p>
-    <w:p xmlns:wp14="http://schemas.microsoft.com/office/word/2010/wordml" wp14:textId="77777777">
+        <w:t xml:space="preserve"> drag and drop the .zdl file or right click and send to Doom Launcher.</w:t>
+      </w:r>
+    </w:p>
+    <w:p>
       <w:pPr>
         <w:pStyle w:val="Heading1"/>
       </w:pPr>
       <w:r>
         <w:br w:type="page"/>
       </w:r>
-      <w:bookmarkStart w:name="_Toc503622983" w:id="9"/>
+      <w:bookmarkStart w:id="10" w:name="_Toc503622983"/>
       <w:r>
         <w:lastRenderedPageBreak/>
         <w:t>Launching</w:t>
       </w:r>
-      <w:bookmarkEnd w:id="9"/>
-    </w:p>
-    <w:p xmlns:wp14="http://schemas.microsoft.com/office/word/2010/wordml" wp14:textId="77777777">
+      <w:bookmarkEnd w:id="10"/>
+    </w:p>
+    <w:p>
       <w:pPr>
         <w:pStyle w:val="Heading2"/>
       </w:pPr>
-      <w:bookmarkStart w:name="_Toc503622984" w:id="10"/>
+      <w:bookmarkStart w:id="11" w:name="_Toc503622984"/>
       <w:r>
         <w:t>Main Launch Screen</w:t>
       </w:r>
-      <w:bookmarkEnd w:id="10"/>
-    </w:p>
-    <w:p xmlns:wp14="http://schemas.microsoft.com/office/word/2010/wordml" wp14:textId="77777777">
+      <w:bookmarkEnd w:id="11"/>
+    </w:p>
+    <w:p>
       <w:r>
         <w:rPr>
           <w:noProof/>
         </w:rPr>
         <w:drawing>
-          <wp:inline xmlns:wp14="http://schemas.microsoft.com/office/word/2010/wordprocessingDrawing" distT="0" distB="0" distL="0" distR="0" wp14:anchorId="5042547F" wp14:editId="7777777">
+          <wp:inline distT="0" distB="0" distL="0" distR="0" wp14:anchorId="5042547F" wp14:editId="07777777">
             <wp:extent cx="4991797" cy="4505954"/>
             <wp:effectExtent l="0" t="0" r="0" b="9525"/>
             <wp:docPr id="12" name="Picture 12"/>
@@ -2972,7 +2908,7 @@
         </w:drawing>
       </w:r>
     </w:p>
-    <w:p xmlns:wp14="http://schemas.microsoft.com/office/word/2010/wordml" wp14:textId="77777777">
+    <w:p>
       <w:pPr>
         <w:pStyle w:val="ListParagraph"/>
         <w:numPr>
@@ -2990,7 +2926,7 @@
         <w:t>: The Source Port to launch.</w:t>
       </w:r>
     </w:p>
-    <w:p xmlns:wp14="http://schemas.microsoft.com/office/word/2010/wordml" wp14:textId="77777777">
+    <w:p>
       <w:pPr>
         <w:pStyle w:val="ListParagraph"/>
         <w:numPr>
@@ -3008,7 +2944,7 @@
         <w:t>: The IWAD to load.</w:t>
       </w:r>
     </w:p>
-    <w:p xmlns:wp14="http://schemas.microsoft.com/office/word/2010/wordml" wp14:textId="77777777">
+    <w:p>
       <w:pPr>
         <w:pStyle w:val="ListParagraph"/>
         <w:numPr>
@@ -3026,7 +2962,7 @@
         <w:t>: Automatically warps to the selected map if the checkbox is checked.</w:t>
       </w:r>
     </w:p>
-    <w:p xmlns:wp14="http://schemas.microsoft.com/office/word/2010/wordml" wp14:textId="77777777">
+    <w:p>
       <w:pPr>
         <w:pStyle w:val="ListParagraph"/>
         <w:numPr>
@@ -3044,7 +2980,7 @@
         <w:t>: Desired skill when warping to a selected map.</w:t>
       </w:r>
     </w:p>
-    <w:p xmlns:wp14="http://schemas.microsoft.com/office/word/2010/wordml" wp14:textId="77777777">
+    <w:p>
       <w:pPr>
         <w:pStyle w:val="ListParagraph"/>
         <w:numPr>
@@ -3071,7 +3007,7 @@
         <w:t>: Automatically plays the selected demo if the check box is checked. Doom Launcher keeps track of demos by port. Changing the selected port in the drop down will display all demos associated with the port for this file.</w:t>
       </w:r>
     </w:p>
-    <w:p xmlns:wp14="http://schemas.microsoft.com/office/word/2010/wordml" wp14:textId="77777777">
+    <w:p>
       <w:pPr>
         <w:pStyle w:val="ListParagraph"/>
         <w:numPr>
@@ -3089,7 +3025,7 @@
         <w:t>: Records a demo with the typed name.</w:t>
       </w:r>
     </w:p>
-    <w:p xmlns:wp14="http://schemas.microsoft.com/office/word/2010/wordml" wp14:textId="77777777">
+    <w:p>
       <w:pPr>
         <w:pStyle w:val="ListParagraph"/>
         <w:numPr>
@@ -3106,19 +3042,17 @@
       <w:r>
         <w:t xml:space="preserve"> </w:t>
       </w:r>
-      <w:proofErr w:type="spellStart"/>
       <w:r>
         <w:rPr>
           <w:b/>
         </w:rPr>
         <w:t>Params</w:t>
       </w:r>
-      <w:proofErr w:type="spellEnd"/>
       <w:r>
         <w:t>: Custom parameters to add.</w:t>
       </w:r>
     </w:p>
-    <w:p xmlns:wp14="http://schemas.microsoft.com/office/word/2010/wordml" wp14:textId="77777777">
+    <w:p>
       <w:pPr>
         <w:pStyle w:val="ListParagraph"/>
         <w:numPr>
@@ -3147,7 +3081,7 @@
       <w:r>
         <w:t xml:space="preserve"> For more info see </w:t>
       </w:r>
-      <w:hyperlink w:history="1" w:anchor="_Statistics">
+      <w:hyperlink w:anchor="_Statistics" w:history="1">
         <w:r>
           <w:rPr>
             <w:rStyle w:val="Hyperlink"/>
@@ -3156,7 +3090,7 @@
         </w:r>
       </w:hyperlink>
     </w:p>
-    <w:p xmlns:wp14="http://schemas.microsoft.com/office/word/2010/wordml" wp14:textId="77777777">
+    <w:p>
       <w:pPr>
         <w:pStyle w:val="ListParagraph"/>
         <w:numPr>
@@ -3189,12 +3123,7 @@
         <w:t>Parameters</w:t>
       </w:r>
       <w:r>
-        <w:t>: Will d</w:t>
-      </w:r>
-      <w:bookmarkStart w:name="_GoBack" w:id="11"/>
-      <w:bookmarkEnd w:id="11"/>
-      <w:r>
-        <w:t>isplay the parameters generated by Doom Launcher in a window when launching.</w:t>
+        <w:t>: Will display the parameters generated by Doom Launcher in a window when launching.</w:t>
       </w:r>
       <w:r>
         <w:t xml:space="preserve"> Additionally, click </w:t>
@@ -3215,7 +3144,7 @@
         <w:t xml:space="preserve"> to display the launch parameters.</w:t>
       </w:r>
     </w:p>
-    <w:p xmlns:wp14="http://schemas.microsoft.com/office/word/2010/wordml" wp14:textId="77777777">
+    <w:p>
       <w:pPr>
         <w:pStyle w:val="ListParagraph"/>
         <w:numPr>
@@ -3248,7 +3177,7 @@
         <w:t xml:space="preserve">: Maintains a list of files for launching. </w:t>
       </w:r>
     </w:p>
-    <w:p xmlns:wp14="http://schemas.microsoft.com/office/word/2010/wordml" wp14:textId="77777777">
+    <w:p>
       <w:pPr>
         <w:pStyle w:val="ListParagraph"/>
         <w:numPr>
@@ -3284,7 +3213,7 @@
         <w:t>: Displays all files available in the zip file for loading. The Supported Extensions option in the Source Port dialog automatically selects the files with a matching extension.</w:t>
       </w:r>
     </w:p>
-    <w:p xmlns:wp14="http://schemas.microsoft.com/office/word/2010/wordml" wp14:textId="77777777">
+    <w:p>
       <w:pPr>
         <w:pStyle w:val="ListParagraph"/>
         <w:numPr>
@@ -3311,7 +3240,7 @@
         <w:t>: Automatically saves the settings in the dialog box when clicking OK.</w:t>
       </w:r>
     </w:p>
-    <w:p xmlns:wp14="http://schemas.microsoft.com/office/word/2010/wordml" wp14:textId="77777777">
+    <w:p>
       <w:pPr>
         <w:pStyle w:val="ListParagraph"/>
         <w:numPr>
@@ -3347,30 +3276,30 @@
         <w:br w:type="page"/>
       </w:r>
     </w:p>
-    <w:p xmlns:wp14="http://schemas.microsoft.com/office/word/2010/wordml" wp14:textId="77777777"/>
-    <w:p xmlns:wp14="http://schemas.microsoft.com/office/word/2010/wordml" wp14:textId="77777777">
+    <w:p/>
+    <w:p>
       <w:pPr>
         <w:pStyle w:val="Heading2"/>
       </w:pPr>
-      <w:bookmarkStart w:name="_Toc503622985" w:id="12"/>
+      <w:bookmarkStart w:id="12" w:name="_Toc503622985"/>
       <w:r>
         <w:t>Adding Additional Files</w:t>
       </w:r>
       <w:bookmarkEnd w:id="12"/>
     </w:p>
-    <w:p xmlns:wp14="http://schemas.microsoft.com/office/word/2010/wordml" wp14:textId="77777777">
+    <w:p>
       <w:r>
         <w:t>To add an additional file to load click the Add File button.</w:t>
       </w:r>
     </w:p>
-    <w:p xmlns:wp14="http://schemas.microsoft.com/office/word/2010/wordml" wp14:textId="77777777"/>
-    <w:p xmlns:wp14="http://schemas.microsoft.com/office/word/2010/wordml" wp14:textId="77777777">
+    <w:p/>
+    <w:p>
       <w:r>
         <w:rPr>
           <w:noProof/>
         </w:rPr>
         <w:drawing>
-          <wp:inline xmlns:wp14="http://schemas.microsoft.com/office/word/2010/wordprocessingDrawing" distT="0" distB="0" distL="0" distR="0" wp14:anchorId="29826778" wp14:editId="7777777">
+          <wp:inline distT="0" distB="0" distL="0" distR="0" wp14:anchorId="29826778" wp14:editId="07777777">
             <wp:extent cx="6858000" cy="4934585"/>
             <wp:effectExtent l="0" t="0" r="0" b="0"/>
             <wp:docPr id="9" name="Picture 9"/>
@@ -3412,34 +3341,34 @@
         </w:drawing>
       </w:r>
     </w:p>
-    <w:p xmlns:wp14="http://schemas.microsoft.com/office/word/2010/wordml" wp14:textId="77777777">
+    <w:p>
       <w:r>
         <w:br w:type="page"/>
       </w:r>
     </w:p>
-    <w:p xmlns:wp14="http://schemas.microsoft.com/office/word/2010/wordml" wp14:textId="77777777"/>
-    <w:p xmlns:wp14="http://schemas.microsoft.com/office/word/2010/wordml" wp14:textId="77777777">
+    <w:p/>
+    <w:p>
       <w:pPr>
         <w:pStyle w:val="Heading2"/>
       </w:pPr>
-      <w:bookmarkStart w:name="_Toc503622986" w:id="13"/>
+      <w:bookmarkStart w:id="13" w:name="_Toc503622986"/>
       <w:r>
         <w:t>Selecting Individual Files</w:t>
       </w:r>
       <w:bookmarkEnd w:id="13"/>
     </w:p>
-    <w:p xmlns:wp14="http://schemas.microsoft.com/office/word/2010/wordml" wp14:textId="77777777">
+    <w:p>
       <w:r>
         <w:t>To select individual files inside the archives to load click Select Individual Files.</w:t>
       </w:r>
     </w:p>
-    <w:p xmlns:wp14="http://schemas.microsoft.com/office/word/2010/wordml" wp14:textId="77777777">
+    <w:p>
       <w:r>
         <w:rPr>
           <w:noProof/>
         </w:rPr>
         <w:drawing>
-          <wp:inline xmlns:wp14="http://schemas.microsoft.com/office/word/2010/wordprocessingDrawing" distT="0" distB="0" distL="0" distR="0" wp14:anchorId="3D17027D" wp14:editId="7777777">
+          <wp:inline distT="0" distB="0" distL="0" distR="0" wp14:anchorId="3D17027D" wp14:editId="07777777">
             <wp:extent cx="2724530" cy="2800741"/>
             <wp:effectExtent l="0" t="0" r="0" b="0"/>
             <wp:docPr id="4" name="Picture 4"/>
@@ -3481,7 +3410,7 @@
         </w:drawing>
       </w:r>
     </w:p>
-    <w:p xmlns:wp14="http://schemas.microsoft.com/office/word/2010/wordml" wp14:textId="77777777">
+    <w:p>
       <w:pPr>
         <w:pStyle w:val="ListParagraph"/>
         <w:numPr>
@@ -3502,7 +3431,7 @@
         <w:t xml:space="preserve"> Selects/unselects all files.</w:t>
       </w:r>
     </w:p>
-    <w:p xmlns:wp14="http://schemas.microsoft.com/office/word/2010/wordml" wp14:textId="77777777">
+    <w:p>
       <w:pPr>
         <w:pStyle w:val="ListParagraph"/>
         <w:numPr>
@@ -3523,21 +3452,21 @@
         <w:t xml:space="preserve"> Displays only extensions matching the Supported Extensions option in the Source Ports dialog.</w:t>
       </w:r>
     </w:p>
-    <w:p xmlns:wp14="http://schemas.microsoft.com/office/word/2010/wordml" wp14:textId="77777777">
+    <w:p>
       <w:pPr>
         <w:pStyle w:val="Heading2"/>
       </w:pPr>
-      <w:bookmarkStart w:name="_Toc503622987" w:id="14"/>
+      <w:bookmarkStart w:id="14" w:name="_Toc503622987"/>
       <w:r>
         <w:t>Recording Demos</w:t>
       </w:r>
       <w:bookmarkEnd w:id="14"/>
     </w:p>
-    <w:p xmlns:wp14="http://schemas.microsoft.com/office/word/2010/wordml" wp14:textId="77777777">
+    <w:p>
       <w:r>
         <w:t xml:space="preserve">To record a demo, check the Record check box and enter a name for the demo. When complete, Doom Launcher will add an entry in the Demos tab. To share the Demo file, right click to copy to your clipboard and paste anywhere you like. See </w:t>
       </w:r>
-      <w:hyperlink w:history="1" w:anchor="_File_Tracking_and">
+      <w:hyperlink w:anchor="_File_Tracking_and" w:history="1">
         <w:r>
           <w:rPr>
             <w:rStyle w:val="Hyperlink"/>
@@ -3549,17 +3478,17 @@
         <w:t xml:space="preserve"> for more details.</w:t>
       </w:r>
     </w:p>
-    <w:p xmlns:wp14="http://schemas.microsoft.com/office/word/2010/wordml" wp14:textId="77777777">
+    <w:p>
       <w:pPr>
         <w:pStyle w:val="Heading2"/>
       </w:pPr>
-      <w:bookmarkStart w:name="_Toc503622988" w:id="15"/>
+      <w:bookmarkStart w:id="15" w:name="_Toc503622988"/>
       <w:r>
         <w:t>Adding and Playing Demos</w:t>
       </w:r>
       <w:bookmarkEnd w:id="15"/>
     </w:p>
-    <w:p xmlns:wp14="http://schemas.microsoft.com/office/word/2010/wordml" wp14:textId="77777777">
+    <w:p>
       <w:r>
         <w:t>Clicking Open Demo File</w:t>
       </w:r>
@@ -3582,22 +3511,14 @@
         <w:t>.</w:t>
       </w:r>
       <w:r>
-        <w:t xml:space="preserve"> Currently </w:t>
-      </w:r>
-      <w:proofErr w:type="spellStart"/>
-      <w:r>
-        <w:t>Zandronum</w:t>
-      </w:r>
-      <w:proofErr w:type="spellEnd"/>
-      <w:r>
-        <w:t xml:space="preserve"> is the only port supported for this automatic feature.</w:t>
-      </w:r>
-    </w:p>
-    <w:p xmlns:wp14="http://schemas.microsoft.com/office/word/2010/wordml" wp14:textId="77777777">
+        <w:t xml:space="preserve"> Currently Zandronum is the only port supported for this automatic feature.</w:t>
+      </w:r>
+    </w:p>
+    <w:p>
       <w:r>
         <w:t xml:space="preserve">For full demo management, see </w:t>
       </w:r>
-      <w:hyperlink w:history="1" w:anchor="_Adding_Demos_and">
+      <w:hyperlink w:anchor="_Adding_Demos_and" w:history="1">
         <w:r>
           <w:rPr>
             <w:rStyle w:val="Hyperlink"/>
@@ -3609,29 +3530,29 @@
         <w:t xml:space="preserve"> for more details.</w:t>
       </w:r>
     </w:p>
-    <w:p xmlns:wp14="http://schemas.microsoft.com/office/word/2010/wordml" wp14:textId="77777777">
+    <w:p>
       <w:r>
         <w:br w:type="page"/>
       </w:r>
     </w:p>
-    <w:p xmlns:wp14="http://schemas.microsoft.com/office/word/2010/wordml" wp14:textId="77777777"/>
-    <w:p xmlns:wp14="http://schemas.microsoft.com/office/word/2010/wordml" wp14:textId="77777777">
+    <w:p/>
+    <w:p>
       <w:pPr>
         <w:pStyle w:val="Heading1"/>
       </w:pPr>
-      <w:bookmarkStart w:name="_Toc503622989" w:id="16"/>
+      <w:bookmarkStart w:id="16" w:name="_Toc503622989"/>
       <w:r>
         <w:t>The Main Menu</w:t>
       </w:r>
       <w:bookmarkEnd w:id="16"/>
     </w:p>
-    <w:p xmlns:wp14="http://schemas.microsoft.com/office/word/2010/wordml" wp14:textId="77777777">
+    <w:p>
       <w:r>
         <w:rPr>
           <w:noProof/>
         </w:rPr>
         <w:drawing>
-          <wp:inline xmlns:wp14="http://schemas.microsoft.com/office/word/2010/wordprocessingDrawing" distT="0" distB="0" distL="0" distR="0" wp14:anchorId="57835641" wp14:editId="7777777">
+          <wp:inline distT="0" distB="0" distL="0" distR="0" wp14:anchorId="57835641" wp14:editId="07777777">
             <wp:extent cx="6858000" cy="5148580"/>
             <wp:effectExtent l="0" t="0" r="0" b="0"/>
             <wp:docPr id="19" name="Picture 19"/>
@@ -3673,7 +3594,7 @@
         </w:drawing>
       </w:r>
     </w:p>
-    <w:p xmlns:wp14="http://schemas.microsoft.com/office/word/2010/wordml" wp14:textId="77777777">
+    <w:p>
       <w:pPr>
         <w:pStyle w:val="ListParagraph"/>
         <w:numPr>
@@ -3703,7 +3624,7 @@
         <w:t xml:space="preserve"> Opens a file browse dialog to select files to add to Doom Launcher.</w:t>
       </w:r>
     </w:p>
-    <w:p xmlns:wp14="http://schemas.microsoft.com/office/word/2010/wordml" wp14:textId="77777777">
+    <w:p>
       <w:pPr>
         <w:pStyle w:val="ListParagraph"/>
         <w:numPr>
@@ -3733,7 +3654,7 @@
         <w:t xml:space="preserve"> Opens a file browse dialog to select files to add to Doom Launcher.</w:t>
       </w:r>
     </w:p>
-    <w:p xmlns:wp14="http://schemas.microsoft.com/office/word/2010/wordml" wp14:textId="77777777">
+    <w:p>
       <w:pPr>
         <w:pStyle w:val="ListParagraph"/>
         <w:numPr>
@@ -3763,7 +3684,7 @@
         <w:t xml:space="preserve"> Opens the Source Ports dialog.</w:t>
       </w:r>
     </w:p>
-    <w:p xmlns:wp14="http://schemas.microsoft.com/office/word/2010/wordml" wp14:textId="77777777">
+    <w:p>
       <w:pPr>
         <w:pStyle w:val="ListParagraph"/>
         <w:numPr>
@@ -3784,7 +3705,7 @@
         <w:t xml:space="preserve"> Opens the Utilities dialog.</w:t>
       </w:r>
     </w:p>
-    <w:p xmlns:wp14="http://schemas.microsoft.com/office/word/2010/wordml" wp14:textId="77777777">
+    <w:p>
       <w:pPr>
         <w:pStyle w:val="ListParagraph"/>
         <w:numPr>
@@ -3805,7 +3726,7 @@
         <w:t xml:space="preserve"> Opens the Settings dialog.</w:t>
       </w:r>
     </w:p>
-    <w:p xmlns:wp14="http://schemas.microsoft.com/office/word/2010/wordml" wp14:textId="77777777">
+    <w:p>
       <w:pPr>
         <w:pStyle w:val="ListParagraph"/>
         <w:numPr>
@@ -3835,7 +3756,7 @@
         <w:t xml:space="preserve"> Opens the Tags dialog.</w:t>
       </w:r>
     </w:p>
-    <w:p xmlns:wp14="http://schemas.microsoft.com/office/word/2010/wordml" wp14:textId="77777777">
+    <w:p>
       <w:pPr>
         <w:pStyle w:val="ListParagraph"/>
         <w:numPr>
@@ -3856,7 +3777,7 @@
         <w:t xml:space="preserve"> Opens the Launch dialog.</w:t>
       </w:r>
     </w:p>
-    <w:p xmlns:wp14="http://schemas.microsoft.com/office/word/2010/wordml" wp14:textId="77777777">
+    <w:p>
       <w:pPr>
         <w:pStyle w:val="ListParagraph"/>
         <w:numPr>
@@ -3886,7 +3807,7 @@
         <w:t xml:space="preserve"> Opens the Launch dialog with a random file selected from the library.</w:t>
       </w:r>
     </w:p>
-    <w:p xmlns:wp14="http://schemas.microsoft.com/office/word/2010/wordml" wp14:textId="77777777">
+    <w:p>
       <w:pPr>
         <w:pStyle w:val="ListParagraph"/>
         <w:numPr>
@@ -3894,14 +3815,12 @@
           <w:numId w:val="17"/>
         </w:numPr>
       </w:pPr>
-      <w:proofErr w:type="gramStart"/>
       <w:r>
         <w:rPr>
           <w:b/>
         </w:rPr>
         <w:t>Sync</w:t>
       </w:r>
-      <w:proofErr w:type="gramEnd"/>
       <w:r>
         <w:t xml:space="preserve"> </w:t>
       </w:r>
@@ -3918,7 +3837,7 @@
         <w:t xml:space="preserve"> Checks the files in the database against the files in the local file system for dealing with discrepancies.</w:t>
       </w:r>
     </w:p>
-    <w:p xmlns:wp14="http://schemas.microsoft.com/office/word/2010/wordml" wp14:textId="77777777">
+    <w:p>
       <w:pPr>
         <w:pStyle w:val="ListParagraph"/>
         <w:numPr>
@@ -3956,7 +3875,7 @@
       <w:r>
         <w:t xml:space="preserve"> Opens dialog for automatically generating a text file for the archive. See </w:t>
       </w:r>
-      <w:hyperlink w:history="1" w:anchor="_Generating_Text_Files">
+      <w:hyperlink w:anchor="_Generating_Text_Files" w:history="1">
         <w:r>
           <w:rPr>
             <w:rStyle w:val="Hyperlink"/>
@@ -3968,7 +3887,7 @@
         <w:t xml:space="preserve"> for more info.</w:t>
       </w:r>
     </w:p>
-    <w:p xmlns:wp14="http://schemas.microsoft.com/office/word/2010/wordml" wp14:textId="77777777">
+    <w:p>
       <w:pPr>
         <w:pStyle w:val="ListParagraph"/>
         <w:numPr>
@@ -3998,7 +3917,7 @@
         <w:t xml:space="preserve"> Displays the cumulative statistics of all files in the current tab.</w:t>
       </w:r>
     </w:p>
-    <w:p xmlns:wp14="http://schemas.microsoft.com/office/word/2010/wordml" wp14:textId="77777777">
+    <w:p>
       <w:pPr>
         <w:pStyle w:val="ListParagraph"/>
         <w:numPr>
@@ -4016,18 +3935,10 @@
         <w:t>:</w:t>
       </w:r>
       <w:r>
-        <w:t xml:space="preserve"> Opens the </w:t>
-      </w:r>
-      <w:proofErr w:type="gramStart"/>
-      <w:r>
-        <w:t>About</w:t>
-      </w:r>
-      <w:proofErr w:type="gramEnd"/>
-      <w:r>
-        <w:t xml:space="preserve"> dialog.</w:t>
-      </w:r>
-    </w:p>
-    <w:p xmlns:wp14="http://schemas.microsoft.com/office/word/2010/wordml" wp14:textId="77777777">
+        <w:t xml:space="preserve"> Opens the About dialog.</w:t>
+      </w:r>
+    </w:p>
+    <w:p>
       <w:pPr>
         <w:pStyle w:val="ListParagraph"/>
         <w:numPr>
@@ -4048,29 +3959,29 @@
         <w:t xml:space="preserve"> Opens the Help document.</w:t>
       </w:r>
     </w:p>
-    <w:p xmlns:wp14="http://schemas.microsoft.com/office/word/2010/wordml" wp14:textId="77777777">
+    <w:p>
       <w:r>
         <w:br w:type="page"/>
       </w:r>
     </w:p>
-    <w:p xmlns:wp14="http://schemas.microsoft.com/office/word/2010/wordml" wp14:textId="77777777">
+    <w:p>
       <w:pPr>
         <w:pStyle w:val="Heading1"/>
       </w:pPr>
-      <w:bookmarkStart w:name="_Toc503622990" w:id="17"/>
+      <w:bookmarkStart w:id="17" w:name="_Toc503622990"/>
       <w:r>
         <w:lastRenderedPageBreak/>
         <w:t>Context Menu</w:t>
       </w:r>
       <w:bookmarkEnd w:id="17"/>
     </w:p>
-    <w:p xmlns:wp14="http://schemas.microsoft.com/office/word/2010/wordml" wp14:textId="77777777">
+    <w:p>
       <w:r>
         <w:rPr>
           <w:noProof/>
         </w:rPr>
         <w:drawing>
-          <wp:inline xmlns:wp14="http://schemas.microsoft.com/office/word/2010/wordprocessingDrawing" distT="0" distB="0" distL="0" distR="0" wp14:anchorId="45A6EC96" wp14:editId="7777777">
+          <wp:inline distT="0" distB="0" distL="0" distR="0" wp14:anchorId="45A6EC96" wp14:editId="07777777">
             <wp:extent cx="6858000" cy="5138420"/>
             <wp:effectExtent l="0" t="0" r="0" b="5080"/>
             <wp:docPr id="18" name="Picture 18"/>
@@ -4112,12 +4023,12 @@
         </w:drawing>
       </w:r>
     </w:p>
-    <w:p xmlns:wp14="http://schemas.microsoft.com/office/word/2010/wordml" wp14:textId="77777777">
+    <w:p>
       <w:r>
         <w:t>Right clicking a file will display the context menu.</w:t>
       </w:r>
     </w:p>
-    <w:p xmlns:wp14="http://schemas.microsoft.com/office/word/2010/wordml" wp14:textId="77777777">
+    <w:p>
       <w:pPr>
         <w:pStyle w:val="ListParagraph"/>
         <w:numPr>
@@ -4138,7 +4049,7 @@
         <w:t xml:space="preserve"> Opens the text file in the archive. If more than one text file exists, a prompt will open with all text files in the archive.</w:t>
       </w:r>
     </w:p>
-    <w:p xmlns:wp14="http://schemas.microsoft.com/office/word/2010/wordml" wp14:textId="77777777">
+    <w:p>
       <w:pPr>
         <w:pStyle w:val="ListParagraph"/>
         <w:numPr>
@@ -4159,7 +4070,7 @@
         <w:t xml:space="preserve"> Opens the zip archive.</w:t>
       </w:r>
     </w:p>
-    <w:p xmlns:wp14="http://schemas.microsoft.com/office/word/2010/wordml" wp14:textId="77777777">
+    <w:p>
       <w:pPr>
         <w:pStyle w:val="ListParagraph"/>
         <w:numPr>
@@ -4180,7 +4091,7 @@
         <w:t xml:space="preserve"> Opens the launch dialog.</w:t>
       </w:r>
     </w:p>
-    <w:p xmlns:wp14="http://schemas.microsoft.com/office/word/2010/wordml" wp14:textId="77777777">
+    <w:p>
       <w:pPr>
         <w:pStyle w:val="ListParagraph"/>
         <w:numPr>
@@ -4201,7 +4112,7 @@
         <w:t xml:space="preserve"> Opens the edit dialog for editing the details of the archive.</w:t>
       </w:r>
     </w:p>
-    <w:p xmlns:wp14="http://schemas.microsoft.com/office/word/2010/wordml" wp14:textId="77777777">
+    <w:p>
       <w:pPr>
         <w:pStyle w:val="ListParagraph"/>
         <w:numPr>
@@ -4219,20 +4130,12 @@
         <w:t>:</w:t>
       </w:r>
       <w:r>
-        <w:t xml:space="preserve"> Searches for the file on </w:t>
-      </w:r>
-      <w:proofErr w:type="spellStart"/>
-      <w:r>
-        <w:t>idgames</w:t>
-      </w:r>
-      <w:proofErr w:type="spellEnd"/>
-      <w:r>
-        <w:t xml:space="preserve"> and prompts with any metadata found.</w:t>
+        <w:t xml:space="preserve"> Searches for the file on idgames and prompts with any metadata found.</w:t>
       </w:r>
       <w:r>
         <w:t xml:space="preserve"> See </w:t>
       </w:r>
-      <w:hyperlink w:history="1" w:anchor="_Metadata">
+      <w:hyperlink w:anchor="_Metadata" w:history="1">
         <w:r>
           <w:rPr>
             <w:rStyle w:val="Hyperlink"/>
@@ -4244,7 +4147,7 @@
         <w:t xml:space="preserve"> for more info.</w:t>
       </w:r>
     </w:p>
-    <w:p xmlns:wp14="http://schemas.microsoft.com/office/word/2010/wordml" wp14:textId="77777777">
+    <w:p>
       <w:pPr>
         <w:pStyle w:val="ListParagraph"/>
         <w:numPr>
@@ -4265,7 +4168,7 @@
         <w:t xml:space="preserve"> Displays a list of user defined tags to associate with the archive.</w:t>
       </w:r>
     </w:p>
-    <w:p xmlns:wp14="http://schemas.microsoft.com/office/word/2010/wordml" wp14:textId="77777777">
+    <w:p>
       <w:pPr>
         <w:pStyle w:val="ListParagraph"/>
         <w:numPr>
@@ -4295,7 +4198,7 @@
         <w:t xml:space="preserve"> Displays a list of user defined tags to remove from the archive.</w:t>
       </w:r>
     </w:p>
-    <w:p xmlns:wp14="http://schemas.microsoft.com/office/word/2010/wordml" wp14:textId="77777777">
+    <w:p>
       <w:pPr>
         <w:pStyle w:val="ListParagraph"/>
         <w:numPr>
@@ -4316,7 +4219,7 @@
         <w:t xml:space="preserve"> Displays a list of user defined utilities to open.</w:t>
       </w:r>
     </w:p>
-    <w:p xmlns:wp14="http://schemas.microsoft.com/office/word/2010/wordml" wp14:textId="77777777">
+    <w:p>
       <w:pPr>
         <w:pStyle w:val="ListParagraph"/>
         <w:numPr>
@@ -4337,7 +4240,7 @@
         <w:t xml:space="preserve"> Deletes the archive.</w:t>
       </w:r>
     </w:p>
-    <w:p xmlns:wp14="http://schemas.microsoft.com/office/word/2010/wordml" wp14:textId="77777777">
+    <w:p>
       <w:pPr>
         <w:pStyle w:val="ListParagraph"/>
         <w:numPr>
@@ -4345,7 +4248,6 @@
           <w:numId w:val="9"/>
         </w:numPr>
       </w:pPr>
-      <w:proofErr w:type="gramStart"/>
       <w:r>
         <w:rPr>
           <w:b/>
@@ -4356,14 +4258,10 @@
         <w:t>:</w:t>
       </w:r>
       <w:r>
-        <w:t xml:space="preserve"> Renames</w:t>
-      </w:r>
-      <w:proofErr w:type="gramEnd"/>
-      <w:r>
-        <w:t xml:space="preserve"> the physical archive on the computer.</w:t>
-      </w:r>
-    </w:p>
-    <w:p xmlns:wp14="http://schemas.microsoft.com/office/word/2010/wordml" wp14:textId="77777777">
+        <w:t xml:space="preserve"> Renames the physical archive on the computer.</w:t>
+      </w:r>
+    </w:p>
+    <w:p>
       <w:pPr>
         <w:pStyle w:val="ListParagraph"/>
         <w:numPr>
@@ -4404,7 +4302,7 @@
       <w:r>
         <w:t xml:space="preserve"> See </w:t>
       </w:r>
-      <w:hyperlink w:history="1" w:anchor="_Generating_Text_Files">
+      <w:hyperlink w:anchor="_Generating_Text_Files" w:history="1">
         <w:r>
           <w:rPr>
             <w:rStyle w:val="Hyperlink"/>
@@ -4416,7 +4314,7 @@
         <w:t xml:space="preserve"> for more info.</w:t>
       </w:r>
     </w:p>
-    <w:p xmlns:wp14="http://schemas.microsoft.com/office/word/2010/wordml" wp14:textId="77777777">
+    <w:p>
       <w:pPr>
         <w:pStyle w:val="ListParagraph"/>
         <w:numPr>
@@ -4446,7 +4344,7 @@
         <w:t xml:space="preserve"> Displays the cumulative statistics of all files in the current tab.</w:t>
       </w:r>
     </w:p>
-    <w:p xmlns:wp14="http://schemas.microsoft.com/office/word/2010/wordml" wp14:textId="77777777">
+    <w:p>
       <w:pPr>
         <w:pStyle w:val="ListParagraph"/>
         <w:numPr>
@@ -4476,21 +4374,21 @@
         <w:t xml:space="preserve"> Creates a shortcut to launch the file on the desktop.</w:t>
       </w:r>
     </w:p>
-    <w:p xmlns:wp14="http://schemas.microsoft.com/office/word/2010/wordml" wp14:textId="77777777">
+    <w:p>
       <w:pPr>
         <w:pStyle w:val="Heading1"/>
       </w:pPr>
       <w:r>
         <w:br w:type="page"/>
       </w:r>
-      <w:bookmarkStart w:name="_Toc503622991" w:id="18"/>
+      <w:bookmarkStart w:id="18" w:name="_Toc503622991"/>
       <w:r>
         <w:lastRenderedPageBreak/>
         <w:t>Utilities</w:t>
       </w:r>
       <w:bookmarkEnd w:id="18"/>
     </w:p>
-    <w:p xmlns:wp14="http://schemas.microsoft.com/office/word/2010/wordml" wp14:textId="77777777">
+    <w:p>
       <w:r>
         <w:t>Utilities are a quick way to open and inspect files in Doom Launcher.</w:t>
       </w:r>
@@ -4519,13 +4417,8 @@
         <w:t xml:space="preserve"> a file and selecting Utility</w:t>
       </w:r>
       <w:r>
-        <w:t xml:space="preserve"> and Manage </w:t>
-      </w:r>
-      <w:proofErr w:type="spellStart"/>
-      <w:r>
-        <w:t>Utilites</w:t>
-      </w:r>
-      <w:proofErr w:type="spellEnd"/>
+        <w:t xml:space="preserve"> and Manage Utilites</w:t>
+      </w:r>
       <w:r>
         <w:t>.</w:t>
       </w:r>
@@ -4533,13 +4426,13 @@
         <w:t xml:space="preserve"> The Utilities screen is very similar to the Source Ports screen with an additional File Option, which is an optional switch for the file parameter. Most utilities will not require a file option. </w:t>
       </w:r>
     </w:p>
-    <w:p xmlns:wp14="http://schemas.microsoft.com/office/word/2010/wordml" wp14:textId="77777777">
+    <w:p>
       <w:r>
         <w:rPr>
           <w:noProof/>
         </w:rPr>
         <w:drawing>
-          <wp:inline xmlns:wp14="http://schemas.microsoft.com/office/word/2010/wordprocessingDrawing" distT="0" distB="0" distL="0" distR="0" wp14:anchorId="11A3401F" wp14:editId="7777777">
+          <wp:inline distT="0" distB="0" distL="0" distR="0" wp14:anchorId="11A3401F" wp14:editId="07777777">
             <wp:extent cx="3410426" cy="1952898"/>
             <wp:effectExtent l="0" t="0" r="0" b="9525"/>
             <wp:docPr id="7" name="Picture 7"/>
@@ -4581,7 +4474,7 @@
         </w:drawing>
       </w:r>
     </w:p>
-    <w:p xmlns:wp14="http://schemas.microsoft.com/office/word/2010/wordml" wp14:textId="77777777">
+    <w:p>
       <w:pPr>
         <w:pStyle w:val="ListParagraph"/>
         <w:numPr>
@@ -4599,7 +4492,7 @@
         <w:t>: Display name for the utility.</w:t>
       </w:r>
     </w:p>
-    <w:p xmlns:wp14="http://schemas.microsoft.com/office/word/2010/wordml" wp14:textId="77777777">
+    <w:p>
       <w:pPr>
         <w:pStyle w:val="ListParagraph"/>
         <w:numPr>
@@ -4617,7 +4510,7 @@
         <w:t>: The executable to launch for the utility.</w:t>
       </w:r>
     </w:p>
-    <w:p xmlns:wp14="http://schemas.microsoft.com/office/word/2010/wordml" wp14:textId="77777777">
+    <w:p>
       <w:pPr>
         <w:pStyle w:val="ListParagraph"/>
         <w:numPr>
@@ -4650,7 +4543,7 @@
         <w:t>Extensions that the utility will support. Doom Launcher will default to .wad, .pk3, and .pk7.</w:t>
       </w:r>
     </w:p>
-    <w:p xmlns:wp14="http://schemas.microsoft.com/office/word/2010/wordml" wp14:textId="77777777">
+    <w:p>
       <w:pPr>
         <w:pStyle w:val="ListParagraph"/>
         <w:numPr>
@@ -4677,24 +4570,24 @@
         <w:t>: Optional parameter to prefix the file parameter.</w:t>
       </w:r>
     </w:p>
-    <w:p xmlns:wp14="http://schemas.microsoft.com/office/word/2010/wordml" wp14:textId="77777777">
+    <w:p>
       <w:r>
         <w:br w:type="page"/>
       </w:r>
     </w:p>
-    <w:p xmlns:wp14="http://schemas.microsoft.com/office/word/2010/wordml" wp14:textId="77777777"/>
-    <w:p xmlns:wp14="http://schemas.microsoft.com/office/word/2010/wordml" wp14:textId="77777777">
+    <w:p/>
+    <w:p>
       <w:r>
         <w:t>Right clicking a file and selecting a utility will open a dialog for selecting files in the archive to open.</w:t>
       </w:r>
     </w:p>
-    <w:p xmlns:wp14="http://schemas.microsoft.com/office/word/2010/wordml" wp14:textId="77777777">
+    <w:p>
       <w:r>
         <w:rPr>
           <w:noProof/>
         </w:rPr>
         <w:drawing>
-          <wp:inline xmlns:wp14="http://schemas.microsoft.com/office/word/2010/wordprocessingDrawing" distT="0" distB="0" distL="0" distR="0" wp14:anchorId="1C0D7EA8" wp14:editId="7777777">
+          <wp:inline distT="0" distB="0" distL="0" distR="0" wp14:anchorId="1C0D7EA8" wp14:editId="07777777">
             <wp:extent cx="3010320" cy="3743847"/>
             <wp:effectExtent l="0" t="0" r="0" b="9525"/>
             <wp:docPr id="10" name="Picture 10"/>
@@ -4736,7 +4629,7 @@
         </w:drawing>
       </w:r>
     </w:p>
-    <w:p xmlns:wp14="http://schemas.microsoft.com/office/word/2010/wordml" wp14:textId="77777777">
+    <w:p>
       <w:pPr>
         <w:pStyle w:val="ListParagraph"/>
         <w:numPr>
@@ -4754,7 +4647,7 @@
         <w:t>: Will display only the supported extensions for the utility defined by the Supported Extensions option of the utility.</w:t>
       </w:r>
     </w:p>
-    <w:p xmlns:wp14="http://schemas.microsoft.com/office/word/2010/wordml" wp14:textId="77777777">
+    <w:p>
       <w:pPr>
         <w:pStyle w:val="ListParagraph"/>
         <w:numPr>
@@ -4772,7 +4665,7 @@
         <w:t>: Displays the contents of pk3 files.</w:t>
       </w:r>
     </w:p>
-    <w:p xmlns:wp14="http://schemas.microsoft.com/office/word/2010/wordml" wp14:textId="77777777">
+    <w:p>
       <w:pPr>
         <w:pStyle w:val="ListParagraph"/>
         <w:numPr>
@@ -4793,7 +4686,7 @@
         <w:t xml:space="preserve"> Clicking search will filter the results to items that contain the search text.</w:t>
       </w:r>
     </w:p>
-    <w:p xmlns:wp14="http://schemas.microsoft.com/office/word/2010/wordml" wp14:textId="77777777">
+    <w:p>
       <w:pPr>
         <w:pStyle w:val="ListParagraph"/>
         <w:numPr>
@@ -4805,18 +4698,18 @@
         <w:br w:type="page"/>
       </w:r>
     </w:p>
-    <w:p xmlns:wp14="http://schemas.microsoft.com/office/word/2010/wordml" wp14:textId="77777777">
+    <w:p>
       <w:pPr>
         <w:pStyle w:val="Heading1"/>
       </w:pPr>
-      <w:bookmarkStart w:name="_Toc503622992" w:id="19"/>
+      <w:bookmarkStart w:id="19" w:name="_Toc503622992"/>
       <w:r>
         <w:lastRenderedPageBreak/>
         <w:t>Tags</w:t>
       </w:r>
       <w:bookmarkEnd w:id="19"/>
     </w:p>
-    <w:p xmlns:wp14="http://schemas.microsoft.com/office/word/2010/wordml" wp14:textId="77777777">
+    <w:p>
       <w:r>
         <w:t>Tags are a way</w:t>
       </w:r>
@@ -4836,23 +4729,23 @@
         <w:t>and Manage Tags will open the screen managing tags.</w:t>
       </w:r>
     </w:p>
-    <w:p xmlns:wp14="http://schemas.microsoft.com/office/word/2010/wordml" wp14:textId="77777777">
+    <w:p>
       <w:r>
         <w:t>Right click a file and select Tag and the tag name to tag the file.</w:t>
       </w:r>
     </w:p>
-    <w:p xmlns:wp14="http://schemas.microsoft.com/office/word/2010/wordml" wp14:textId="77777777">
+    <w:p>
       <w:r>
         <w:t>Rich click a file and select Remove Tag and the tag name to remove.</w:t>
       </w:r>
     </w:p>
-    <w:p xmlns:wp14="http://schemas.microsoft.com/office/word/2010/wordml" wp14:textId="77777777">
+    <w:p>
       <w:r>
         <w:rPr>
           <w:noProof/>
         </w:rPr>
         <w:drawing>
-          <wp:inline xmlns:wp14="http://schemas.microsoft.com/office/word/2010/wordprocessingDrawing" distT="0" distB="0" distL="0" distR="0" wp14:anchorId="0F5304E7" wp14:editId="7777777">
+          <wp:inline distT="0" distB="0" distL="0" distR="0" wp14:anchorId="0F5304E7" wp14:editId="07777777">
             <wp:extent cx="3677163" cy="2800741"/>
             <wp:effectExtent l="0" t="0" r="0" b="0"/>
             <wp:docPr id="2" name="Picture 2"/>
@@ -4898,7 +4791,7 @@
           <w:noProof/>
         </w:rPr>
         <w:drawing>
-          <wp:inline xmlns:wp14="http://schemas.microsoft.com/office/word/2010/wordprocessingDrawing" distT="0" distB="0" distL="0" distR="0" wp14:anchorId="5FF30558" wp14:editId="7777777">
+          <wp:inline distT="0" distB="0" distL="0" distR="0" wp14:anchorId="5FF30558" wp14:editId="07777777">
             <wp:extent cx="2038635" cy="1800476"/>
             <wp:effectExtent l="0" t="0" r="0" b="0"/>
             <wp:docPr id="8" name="Picture 8"/>
@@ -4940,7 +4833,7 @@
         </w:drawing>
       </w:r>
     </w:p>
-    <w:p xmlns:wp14="http://schemas.microsoft.com/office/word/2010/wordml" wp14:textId="77777777">
+    <w:p>
       <w:pPr>
         <w:pStyle w:val="ListParagraph"/>
         <w:numPr>
@@ -4958,7 +4851,7 @@
         <w:t>: The name of the tag</w:t>
       </w:r>
     </w:p>
-    <w:p xmlns:wp14="http://schemas.microsoft.com/office/word/2010/wordml" wp14:textId="77777777">
+    <w:p>
       <w:pPr>
         <w:pStyle w:val="ListParagraph"/>
         <w:numPr>
@@ -4991,7 +4884,7 @@
         <w:t>.</w:t>
       </w:r>
     </w:p>
-    <w:p xmlns:wp14="http://schemas.microsoft.com/office/word/2010/wordml" wp14:textId="77777777">
+    <w:p>
       <w:pPr>
         <w:pStyle w:val="ListParagraph"/>
         <w:numPr>
@@ -5024,29 +4917,29 @@
         <w:t>.</w:t>
       </w:r>
     </w:p>
-    <w:p xmlns:wp14="http://schemas.microsoft.com/office/word/2010/wordml" wp14:textId="77777777">
+    <w:p>
       <w:pPr>
         <w:pStyle w:val="Heading1"/>
       </w:pPr>
-      <w:bookmarkStart w:name="_Metadata" w:id="20"/>
+      <w:bookmarkStart w:id="20" w:name="_Metadata"/>
       <w:bookmarkEnd w:id="20"/>
       <w:r>
         <w:br w:type="page"/>
       </w:r>
-      <w:bookmarkStart w:name="_Toc503622993" w:id="21"/>
+      <w:bookmarkStart w:id="21" w:name="_Toc503622993"/>
       <w:r>
         <w:lastRenderedPageBreak/>
         <w:t>Metadata</w:t>
       </w:r>
       <w:bookmarkEnd w:id="21"/>
     </w:p>
-    <w:p xmlns:wp14="http://schemas.microsoft.com/office/word/2010/wordml" wp14:textId="77777777">
+    <w:p>
       <w:r>
         <w:rPr>
           <w:noProof/>
         </w:rPr>
         <w:drawing>
-          <wp:inline xmlns:wp14="http://schemas.microsoft.com/office/word/2010/wordprocessingDrawing" distT="0" distB="0" distL="0" distR="0" wp14:anchorId="73A5E3DF" wp14:editId="7777777">
+          <wp:inline distT="0" distB="0" distL="0" distR="0" wp14:anchorId="73A5E3DF" wp14:editId="07777777">
             <wp:extent cx="3438525" cy="4154884"/>
             <wp:effectExtent l="0" t="0" r="0" b="0"/>
             <wp:docPr id="16" name="Picture 16"/>
@@ -5088,20 +4981,12 @@
         </w:drawing>
       </w:r>
     </w:p>
-    <w:p xmlns:wp14="http://schemas.microsoft.com/office/word/2010/wordml" wp14:textId="77777777">
+    <w:p>
       <w:r>
         <w:t>Right clicking a file, or multiple files and selecting Update Metadata will automatically sear</w:t>
       </w:r>
       <w:r>
-        <w:t xml:space="preserve">ch for the on </w:t>
-      </w:r>
-      <w:proofErr w:type="spellStart"/>
-      <w:r>
-        <w:t>idgames</w:t>
-      </w:r>
-      <w:proofErr w:type="spellEnd"/>
-      <w:r>
-        <w:t>. On a successful search</w:t>
+        <w:t>ch for the on idgames. On a successful search</w:t>
       </w:r>
       <w:r>
         <w:t>,</w:t>
@@ -5125,17 +5010,17 @@
         <w:t>.</w:t>
       </w:r>
     </w:p>
-    <w:p xmlns:wp14="http://schemas.microsoft.com/office/word/2010/wordml" wp14:textId="77777777">
+    <w:p>
       <w:r>
         <w:br w:type="page"/>
       </w:r>
     </w:p>
-    <w:p xmlns:wp14="http://schemas.microsoft.com/office/word/2010/wordml" wp14:textId="77777777">
+    <w:p>
       <w:pPr>
         <w:pStyle w:val="Heading1"/>
       </w:pPr>
-      <w:bookmarkStart w:name="_Generating_Text_Files" w:id="22"/>
-      <w:bookmarkStart w:name="_Toc503622994" w:id="23"/>
+      <w:bookmarkStart w:id="22" w:name="_Generating_Text_Files"/>
+      <w:bookmarkStart w:id="23" w:name="_Toc503622994"/>
       <w:bookmarkEnd w:id="22"/>
       <w:r>
         <w:lastRenderedPageBreak/>
@@ -5143,13 +5028,13 @@
       </w:r>
       <w:bookmarkEnd w:id="23"/>
     </w:p>
-    <w:p xmlns:wp14="http://schemas.microsoft.com/office/word/2010/wordml" wp14:textId="77777777">
+    <w:p>
       <w:r>
         <w:rPr>
           <w:noProof/>
         </w:rPr>
         <w:drawing>
-          <wp:inline xmlns:wp14="http://schemas.microsoft.com/office/word/2010/wordprocessingDrawing" distT="0" distB="0" distL="0" distR="0" wp14:anchorId="1AD2B94A" wp14:editId="7777777">
+          <wp:inline distT="0" distB="0" distL="0" distR="0" wp14:anchorId="1AD2B94A" wp14:editId="07777777">
             <wp:extent cx="3972479" cy="5001323"/>
             <wp:effectExtent l="0" t="0" r="9525" b="8890"/>
             <wp:docPr id="17" name="Picture 17"/>
@@ -5191,20 +5076,12 @@
         </w:drawing>
       </w:r>
     </w:p>
-    <w:p xmlns:wp14="http://schemas.microsoft.com/office/word/2010/wordml" wp14:textId="77777777">
+    <w:p>
       <w:pPr>
         <w:pStyle w:val="NoSpacing"/>
       </w:pPr>
       <w:r>
-        <w:t xml:space="preserve">Doom Launcher can automatically generate an </w:t>
-      </w:r>
-      <w:proofErr w:type="spellStart"/>
-      <w:r>
-        <w:t>idgames</w:t>
-      </w:r>
-      <w:proofErr w:type="spellEnd"/>
-      <w:r>
-        <w:t xml:space="preserve"> style text file filling in all available information known to Doom Launcher.</w:t>
+        <w:t>Doom Launcher can automatically generate an idgames style text file filling in all available information known to Doom Launcher.</w:t>
       </w:r>
       <w:r>
         <w:t xml:space="preserve"> Clicking Generate will create the text file and automatically open in the default text editor.</w:t>
@@ -5213,7 +5090,7 @@
         <w:t xml:space="preserve"> To generate a text file right click a file and select Generate Text File.</w:t>
       </w:r>
     </w:p>
-    <w:p xmlns:wp14="http://schemas.microsoft.com/office/word/2010/wordml" wp14:textId="77777777">
+    <w:p>
       <w:pPr>
         <w:pStyle w:val="NoSpacing"/>
       </w:pPr>
@@ -5221,30 +5098,30 @@
         <w:br w:type="page"/>
       </w:r>
     </w:p>
-    <w:p xmlns:wp14="http://schemas.microsoft.com/office/word/2010/wordml" wp14:textId="77777777"/>
-    <w:p xmlns:wp14="http://schemas.microsoft.com/office/word/2010/wordml" wp14:textId="77777777">
+    <w:p/>
+    <w:p>
       <w:pPr>
         <w:pStyle w:val="Heading1"/>
       </w:pPr>
-      <w:bookmarkStart w:name="_Toc503622995" w:id="24"/>
+      <w:bookmarkStart w:id="24" w:name="_Toc503622995"/>
       <w:r>
         <w:t>Settings</w:t>
       </w:r>
       <w:bookmarkEnd w:id="24"/>
     </w:p>
-    <w:p xmlns:wp14="http://schemas.microsoft.com/office/word/2010/wordml" wp14:textId="77777777">
+    <w:p>
       <w:pPr>
         <w:pStyle w:val="Heading2"/>
       </w:pPr>
-      <w:bookmarkStart w:name="_Configuration" w:id="25"/>
-      <w:bookmarkStart w:name="_Toc503622996" w:id="26"/>
+      <w:bookmarkStart w:id="25" w:name="_Configuration"/>
+      <w:bookmarkStart w:id="26" w:name="_Toc503622996"/>
       <w:bookmarkEnd w:id="25"/>
       <w:r>
         <w:t>Configuration</w:t>
       </w:r>
       <w:bookmarkEnd w:id="26"/>
     </w:p>
-    <w:p xmlns:wp14="http://schemas.microsoft.com/office/word/2010/wordml" wp14:textId="77777777">
+    <w:p>
       <w:pPr>
         <w:pStyle w:val="ListParagraph"/>
         <w:numPr>
@@ -5256,18 +5133,10 @@
         <w:t>Id Games URL:</w:t>
       </w:r>
       <w:r>
-        <w:t xml:space="preserve"> The main URL for accessing </w:t>
-      </w:r>
-      <w:proofErr w:type="spellStart"/>
-      <w:r>
-        <w:t>idgames</w:t>
-      </w:r>
-      <w:proofErr w:type="spellEnd"/>
-      <w:r>
-        <w:t>.</w:t>
-      </w:r>
-    </w:p>
-    <w:p xmlns:wp14="http://schemas.microsoft.com/office/word/2010/wordml" wp14:textId="77777777">
+        <w:t xml:space="preserve"> The main URL for accessing idgames.</w:t>
+      </w:r>
+    </w:p>
+    <w:p>
       <w:pPr>
         <w:pStyle w:val="ListParagraph"/>
         <w:numPr>
@@ -5279,18 +5148,10 @@
         <w:t>API Page:</w:t>
       </w:r>
       <w:r>
-        <w:t xml:space="preserve"> The API page path for </w:t>
-      </w:r>
-      <w:proofErr w:type="spellStart"/>
-      <w:r>
-        <w:t>idgames</w:t>
-      </w:r>
-      <w:proofErr w:type="spellEnd"/>
-      <w:r>
-        <w:t>.</w:t>
-      </w:r>
-    </w:p>
-    <w:p xmlns:wp14="http://schemas.microsoft.com/office/word/2010/wordml" wp14:textId="77777777">
+        <w:t xml:space="preserve"> The API page path for idgames.</w:t>
+      </w:r>
+    </w:p>
+    <w:p>
       <w:pPr>
         <w:pStyle w:val="ListParagraph"/>
         <w:numPr>
@@ -5302,18 +5163,10 @@
         <w:t>Mirror URL:</w:t>
       </w:r>
       <w:r>
-        <w:t xml:space="preserve"> The mirror to use for downloading from </w:t>
-      </w:r>
-      <w:proofErr w:type="spellStart"/>
-      <w:r>
-        <w:t>idgames</w:t>
-      </w:r>
-      <w:proofErr w:type="spellEnd"/>
-      <w:r>
-        <w:t>.</w:t>
-      </w:r>
-    </w:p>
-    <w:p xmlns:wp14="http://schemas.microsoft.com/office/word/2010/wordml" wp14:textId="77777777">
+        <w:t xml:space="preserve"> The mirror to use for downloading from idgames.</w:t>
+      </w:r>
+    </w:p>
+    <w:p>
       <w:pPr>
         <w:pStyle w:val="ListParagraph"/>
         <w:numPr>
@@ -5331,7 +5184,7 @@
         <w:t>This field is to capture screenshots from source ports that do not use their local directory.</w:t>
       </w:r>
     </w:p>
-    <w:p xmlns:wp14="http://schemas.microsoft.com/office/word/2010/wordml" wp14:textId="77777777">
+    <w:p>
       <w:pPr>
         <w:pStyle w:val="ListParagraph"/>
         <w:numPr>
@@ -5346,17 +5199,17 @@
         <w:t xml:space="preserve"> Where all game archives are stored for Doom Launcher.</w:t>
       </w:r>
     </w:p>
-    <w:p xmlns:wp14="http://schemas.microsoft.com/office/word/2010/wordml" wp14:textId="77777777">
+    <w:p>
       <w:pPr>
         <w:pStyle w:val="Heading2"/>
       </w:pPr>
-      <w:bookmarkStart w:name="_Toc503622997" w:id="27"/>
+      <w:bookmarkStart w:id="27" w:name="_Toc503622997"/>
       <w:r>
         <w:t>Launch Settings</w:t>
       </w:r>
       <w:bookmarkEnd w:id="27"/>
     </w:p>
-    <w:p xmlns:wp14="http://schemas.microsoft.com/office/word/2010/wordml" wp14:textId="77777777">
+    <w:p>
       <w:pPr>
         <w:pStyle w:val="ListParagraph"/>
         <w:numPr>
@@ -5371,7 +5224,7 @@
         <w:t>Default port to select when launching a file.</w:t>
       </w:r>
     </w:p>
-    <w:p xmlns:wp14="http://schemas.microsoft.com/office/word/2010/wordml" wp14:textId="77777777">
+    <w:p>
       <w:pPr>
         <w:pStyle w:val="ListParagraph"/>
         <w:numPr>
@@ -5386,7 +5239,7 @@
         <w:t>Default IWAD to select when launching a file.</w:t>
       </w:r>
     </w:p>
-    <w:p xmlns:wp14="http://schemas.microsoft.com/office/word/2010/wordml" wp14:textId="77777777">
+    <w:p>
       <w:pPr>
         <w:pStyle w:val="ListParagraph"/>
         <w:numPr>
@@ -5401,17 +5254,17 @@
         <w:t>Default skill to select when launching a file.</w:t>
       </w:r>
     </w:p>
-    <w:p xmlns:wp14="http://schemas.microsoft.com/office/word/2010/wordml" wp14:textId="77777777">
+    <w:p>
       <w:r>
         <w:br w:type="page"/>
       </w:r>
     </w:p>
-    <w:p xmlns:wp14="http://schemas.microsoft.com/office/word/2010/wordml" wp14:textId="77777777">
+    <w:p>
       <w:pPr>
         <w:pStyle w:val="Heading1"/>
       </w:pPr>
-      <w:bookmarkStart w:name="_File_Tracking_and" w:id="28"/>
-      <w:bookmarkStart w:name="_Toc503622998" w:id="29"/>
+      <w:bookmarkStart w:id="28" w:name="_File_Tracking_and"/>
+      <w:bookmarkStart w:id="29" w:name="_Toc503622998"/>
       <w:bookmarkEnd w:id="28"/>
       <w:r>
         <w:lastRenderedPageBreak/>
@@ -5419,18 +5272,18 @@
       </w:r>
       <w:bookmarkEnd w:id="29"/>
     </w:p>
-    <w:p xmlns:wp14="http://schemas.microsoft.com/office/word/2010/wordml" wp14:textId="77777777">
+    <w:p>
       <w:r>
         <w:t>Doom Launcher associates files with archives such as screenshots, demos, save games, and statistics.</w:t>
       </w:r>
     </w:p>
-    <w:p xmlns:wp14="http://schemas.microsoft.com/office/word/2010/wordml" wp14:textId="77777777">
+    <w:p>
       <w:r>
         <w:rPr>
           <w:noProof/>
         </w:rPr>
         <w:drawing>
-          <wp:inline xmlns:wp14="http://schemas.microsoft.com/office/word/2010/wordprocessingDrawing" distT="0" distB="0" distL="0" distR="0" wp14:anchorId="291269A7" wp14:editId="7777777">
+          <wp:inline distT="0" distB="0" distL="0" distR="0" wp14:anchorId="291269A7" wp14:editId="07777777">
             <wp:extent cx="6858000" cy="5975350"/>
             <wp:effectExtent l="0" t="0" r="0" b="6350"/>
             <wp:docPr id="20" name="Picture 20"/>
@@ -5472,22 +5325,22 @@
         </w:drawing>
       </w:r>
     </w:p>
-    <w:p xmlns:wp14="http://schemas.microsoft.com/office/word/2010/wordml" wp14:textId="77777777">
+    <w:p>
       <w:pPr>
         <w:pStyle w:val="Heading2"/>
       </w:pPr>
-      <w:bookmarkStart w:name="_Toc503622999" w:id="30"/>
+      <w:bookmarkStart w:id="30" w:name="_Toc503622999"/>
       <w:r>
         <w:t>Context Menu</w:t>
       </w:r>
       <w:bookmarkEnd w:id="30"/>
     </w:p>
-    <w:p xmlns:wp14="http://schemas.microsoft.com/office/word/2010/wordml" wp14:textId="77777777">
+    <w:p>
       <w:r>
         <w:t>Right click anywhere in the file list to bring up the context menu.</w:t>
       </w:r>
     </w:p>
-    <w:p xmlns:wp14="http://schemas.microsoft.com/office/word/2010/wordml" wp14:textId="77777777">
+    <w:p>
       <w:pPr>
         <w:pStyle w:val="ListParagraph"/>
         <w:numPr>
@@ -5508,7 +5361,7 @@
         <w:t xml:space="preserve"> Copies the selected file to the clipboard.</w:t>
       </w:r>
     </w:p>
-    <w:p xmlns:wp14="http://schemas.microsoft.com/office/word/2010/wordml" wp14:textId="77777777">
+    <w:p>
       <w:pPr>
         <w:pStyle w:val="ListParagraph"/>
         <w:numPr>
@@ -5538,7 +5391,7 @@
         <w:t xml:space="preserve"> Copies all the files in the current view.</w:t>
       </w:r>
     </w:p>
-    <w:p xmlns:wp14="http://schemas.microsoft.com/office/word/2010/wordml" wp14:textId="77777777">
+    <w:p>
       <w:pPr>
         <w:pStyle w:val="ListParagraph"/>
         <w:numPr>
@@ -5559,7 +5412,7 @@
         <w:t xml:space="preserve"> Deletes the selected file.</w:t>
       </w:r>
     </w:p>
-    <w:p xmlns:wp14="http://schemas.microsoft.com/office/word/2010/wordml" wp14:textId="77777777">
+    <w:p>
       <w:pPr>
         <w:pStyle w:val="ListParagraph"/>
         <w:numPr>
@@ -5589,7 +5442,7 @@
         <w:t xml:space="preserve"> Opens a file browse dialog to select a new file to add from the computer.</w:t>
       </w:r>
     </w:p>
-    <w:p xmlns:wp14="http://schemas.microsoft.com/office/word/2010/wordml" wp14:textId="77777777">
+    <w:p>
       <w:pPr>
         <w:pStyle w:val="ListParagraph"/>
         <w:numPr>
@@ -5619,7 +5472,7 @@
         <w:t xml:space="preserve"> Opens the file.</w:t>
       </w:r>
     </w:p>
-    <w:p xmlns:wp14="http://schemas.microsoft.com/office/word/2010/wordml" wp14:textId="77777777">
+    <w:p>
       <w:pPr>
         <w:pStyle w:val="ListParagraph"/>
         <w:numPr>
@@ -5640,7 +5493,7 @@
         <w:t xml:space="preserve"> Edits the details of the file, description and source port.</w:t>
       </w:r>
     </w:p>
-    <w:p xmlns:wp14="http://schemas.microsoft.com/office/word/2010/wordml" wp14:textId="77777777">
+    <w:p>
       <w:pPr>
         <w:pStyle w:val="ListParagraph"/>
         <w:numPr>
@@ -5670,7 +5523,7 @@
         <w:t xml:space="preserve"> Moves the file up in priority.</w:t>
       </w:r>
     </w:p>
-    <w:p xmlns:wp14="http://schemas.microsoft.com/office/word/2010/wordml" wp14:textId="77777777">
+    <w:p>
       <w:pPr>
         <w:pStyle w:val="ListParagraph"/>
         <w:numPr>
@@ -5700,7 +5553,7 @@
         <w:t xml:space="preserve"> Moves the file down I priority.</w:t>
       </w:r>
     </w:p>
-    <w:p xmlns:wp14="http://schemas.microsoft.com/office/word/2010/wordml" wp14:textId="77777777">
+    <w:p>
       <w:pPr>
         <w:pStyle w:val="ListParagraph"/>
         <w:numPr>
@@ -5730,11 +5583,11 @@
         <w:t xml:space="preserve"> Sets the file to the top. In Screenshots this will be the larger image displayed on the right.</w:t>
       </w:r>
     </w:p>
-    <w:p xmlns:wp14="http://schemas.microsoft.com/office/word/2010/wordml" wp14:textId="77777777">
+    <w:p>
       <w:pPr>
         <w:pStyle w:val="Heading2"/>
       </w:pPr>
-      <w:bookmarkStart w:name="_Toc503623000" w:id="31"/>
+      <w:bookmarkStart w:id="31" w:name="_Toc503623000"/>
       <w:r>
         <w:lastRenderedPageBreak/>
         <w:t xml:space="preserve">Sharing </w:t>
@@ -5744,7 +5597,7 @@
       </w:r>
       <w:bookmarkEnd w:id="31"/>
     </w:p>
-    <w:p xmlns:wp14="http://schemas.microsoft.com/office/word/2010/wordml" wp14:textId="77777777">
+    <w:p>
       <w:r>
         <w:t>To share files such as screenshots or recorded demos, right click the file and select Copy to copy to your clipboard. Then paste the file</w:t>
       </w:r>
@@ -5755,12 +5608,12 @@
         <w:t xml:space="preserve"> anywhere on your computer.</w:t>
       </w:r>
     </w:p>
-    <w:p xmlns:wp14="http://schemas.microsoft.com/office/word/2010/wordml" wp14:textId="77777777">
+    <w:p>
       <w:pPr>
         <w:pStyle w:val="Heading2"/>
       </w:pPr>
-      <w:bookmarkStart w:name="_Adding_Demos_and" w:id="32"/>
-      <w:bookmarkStart w:name="_Toc503623001" w:id="33"/>
+      <w:bookmarkStart w:id="32" w:name="_Adding_Demos_and"/>
+      <w:bookmarkStart w:id="33" w:name="_Toc503623001"/>
       <w:bookmarkEnd w:id="32"/>
       <w:r>
         <w:t xml:space="preserve">Adding </w:t>
@@ -5770,13 +5623,13 @@
       </w:r>
       <w:bookmarkEnd w:id="33"/>
     </w:p>
-    <w:p xmlns:wp14="http://schemas.microsoft.com/office/word/2010/wordml" wp14:textId="77777777">
+    <w:p>
       <w:r>
         <w:rPr>
           <w:noProof/>
         </w:rPr>
         <w:drawing>
-          <wp:inline xmlns:wp14="http://schemas.microsoft.com/office/word/2010/wordprocessingDrawing" distT="0" distB="0" distL="0" distR="0" wp14:anchorId="6E8DE328" wp14:editId="7777777">
+          <wp:inline distT="0" distB="0" distL="0" distR="0" wp14:anchorId="6E8DE328" wp14:editId="07777777">
             <wp:extent cx="3677163" cy="2800741"/>
             <wp:effectExtent l="0" t="0" r="0" b="0"/>
             <wp:docPr id="21" name="Picture 21"/>
@@ -5818,7 +5671,7 @@
         </w:drawing>
       </w:r>
     </w:p>
-    <w:p xmlns:wp14="http://schemas.microsoft.com/office/word/2010/wordml" wp14:textId="77777777">
+    <w:p>
       <w:r>
         <w:t xml:space="preserve">To </w:t>
       </w:r>
@@ -5850,17 +5703,17 @@
         <w:t xml:space="preserve"> When launching, selecting the appropriate Source Port will display the demo in the Play Demo drop down.</w:t>
       </w:r>
     </w:p>
-    <w:p xmlns:wp14="http://schemas.microsoft.com/office/word/2010/wordml" wp14:textId="77777777">
+    <w:p>
       <w:pPr>
         <w:pStyle w:val="Heading2"/>
       </w:pPr>
-      <w:bookmarkStart w:name="_Toc503623002" w:id="34"/>
+      <w:bookmarkStart w:id="34" w:name="_Toc503623002"/>
       <w:r>
         <w:t>Save Games</w:t>
       </w:r>
       <w:bookmarkEnd w:id="34"/>
     </w:p>
-    <w:p xmlns:wp14="http://schemas.microsoft.com/office/word/2010/wordml" wp14:textId="77777777">
+    <w:p>
       <w:r>
         <w:t xml:space="preserve">Doom Launcher automatically saves and save game files by source port. </w:t>
       </w:r>
@@ -5877,38 +5730,14 @@
         <w:t>.</w:t>
       </w:r>
       <w:r>
-        <w:t xml:space="preserve"> Doom Launcher automatically recognizes save games by extension: .</w:t>
-      </w:r>
-      <w:proofErr w:type="spellStart"/>
-      <w:r>
-        <w:t>zds</w:t>
-      </w:r>
-      <w:proofErr w:type="spellEnd"/>
-      <w:r>
-        <w:t>, .</w:t>
-      </w:r>
-      <w:proofErr w:type="spellStart"/>
-      <w:r>
-        <w:t>dsg</w:t>
-      </w:r>
-      <w:proofErr w:type="spellEnd"/>
-      <w:r>
-        <w:t>, and .</w:t>
-      </w:r>
-      <w:proofErr w:type="spellStart"/>
-      <w:r>
-        <w:t>esg</w:t>
-      </w:r>
-      <w:proofErr w:type="spellEnd"/>
-      <w:r>
-        <w:t>.</w:t>
-      </w:r>
-    </w:p>
-    <w:p xmlns:wp14="http://schemas.microsoft.com/office/word/2010/wordml" wp14:textId="77777777"/>
-    <w:p xmlns:wp14="http://schemas.microsoft.com/office/word/2010/wordml" wp14:textId="77777777">
-      <w:pPr>
-        <w:rPr>
-          <w:rFonts w:asciiTheme="majorHAnsi" w:hAnsiTheme="majorHAnsi" w:eastAsiaTheme="majorEastAsia" w:cstheme="majorBidi"/>
+        <w:t xml:space="preserve"> Doom Launcher automatically recognizes save games by extension: .zds, .dsg, and .esg.</w:t>
+      </w:r>
+    </w:p>
+    <w:p/>
+    <w:p>
+      <w:pPr>
+        <w:rPr>
+          <w:rFonts w:asciiTheme="majorHAnsi" w:eastAsiaTheme="majorEastAsia" w:hAnsiTheme="majorHAnsi" w:cstheme="majorBidi"/>
           <w:color w:val="2E74B5" w:themeColor="accent1" w:themeShade="BF"/>
           <w:sz w:val="26"/>
           <w:szCs w:val="26"/>
@@ -5918,12 +5747,12 @@
         <w:br w:type="page"/>
       </w:r>
     </w:p>
-    <w:p xmlns:wp14="http://schemas.microsoft.com/office/word/2010/wordml" wp14:textId="77777777">
+    <w:p>
       <w:pPr>
         <w:pStyle w:val="Heading2"/>
       </w:pPr>
-      <w:bookmarkStart w:name="_Statistics" w:id="35"/>
-      <w:bookmarkStart w:name="_Toc503623003" w:id="36"/>
+      <w:bookmarkStart w:id="35" w:name="_Statistics"/>
+      <w:bookmarkStart w:id="36" w:name="_Toc503623003"/>
       <w:bookmarkEnd w:id="35"/>
       <w:r>
         <w:lastRenderedPageBreak/>
@@ -5931,13 +5760,13 @@
       </w:r>
       <w:bookmarkEnd w:id="36"/>
     </w:p>
-    <w:p xmlns:wp14="http://schemas.microsoft.com/office/word/2010/wordml" wp14:textId="77777777">
+    <w:p>
       <w:r>
         <w:rPr>
           <w:noProof/>
         </w:rPr>
         <w:drawing>
-          <wp:inline xmlns:wp14="http://schemas.microsoft.com/office/word/2010/wordprocessingDrawing" distT="0" distB="0" distL="0" distR="0" wp14:anchorId="7A745E4A" wp14:editId="7777777">
+          <wp:inline distT="0" distB="0" distL="0" distR="0" wp14:anchorId="7A745E4A" wp14:editId="07777777">
             <wp:extent cx="6858000" cy="5173980"/>
             <wp:effectExtent l="0" t="0" r="0" b="7620"/>
             <wp:docPr id="14" name="Picture 14"/>
@@ -5979,23 +5808,18 @@
         </w:drawing>
       </w:r>
     </w:p>
-    <w:p xmlns:wp14="http://schemas.microsoft.com/office/word/2010/wordml" wp14:textId="77777777">
+    <w:p>
       <w:r>
         <w:t xml:space="preserve">When launching, the </w:t>
       </w:r>
       <w:r>
-        <w:t xml:space="preserve">'Save Statistics' option will become available when a supported source port </w:t>
-      </w:r>
-      <w:proofErr w:type="gramStart"/>
-      <w:r>
-        <w:t>is selected</w:t>
-      </w:r>
-      <w:proofErr w:type="gramEnd"/>
+        <w:t>'Save Statistics' option will become available when a supported source port is selected</w:t>
+      </w:r>
       <w:r>
         <w:t>.</w:t>
       </w:r>
     </w:p>
-    <w:p xmlns:wp14="http://schemas.microsoft.com/office/word/2010/wordml" wp14:textId="77777777">
+    <w:p>
       <w:r>
         <w:t>Supported ports for statistics</w:t>
       </w:r>
@@ -6003,102 +5827,32 @@
         <w:t>:</w:t>
       </w:r>
     </w:p>
-    <w:p xmlns:wp14="http://schemas.microsoft.com/office/word/2010/wordml" wp14:textId="52E2EC2E">
+    <w:p>
       <w:pPr>
         <w:pStyle w:val="ListParagraph"/>
         <w:numPr>
           <w:ilvl w:val="0"/>
           <w:numId w:val="15"/>
         </w:numPr>
-        <w:rPr>
-          <w:sz w:val="22"/>
-          <w:szCs w:val="22"/>
-        </w:rPr>
-      </w:pPr>
-      <w:proofErr w:type="spellStart"/>
-      <w:r>
-        <w:rPr>
-          <w:b w:val="1"/>
-          <w:bCs w:val="1"/>
+      </w:pPr>
+      <w:r>
+        <w:rPr>
+          <w:b/>
+          <w:bCs/>
         </w:rPr>
         <w:t>ZDoom</w:t>
       </w:r>
-      <w:proofErr w:type="spellEnd"/>
-      <w:r>
-        <w:rPr/>
-        <w:t xml:space="preserve">: For all </w:t>
-      </w:r>
-      <w:proofErr w:type="spellStart"/>
-      <w:r>
-        <w:rPr/>
-        <w:t>ZDoom</w:t>
-      </w:r>
-      <w:proofErr w:type="spellEnd"/>
-      <w:r>
-        <w:rPr/>
-        <w:t xml:space="preserve"> based ports. Uses save games to parse statistics. This means statistics cannot be read for the last level of an episode. </w:t>
-      </w:r>
-      <w:r>
-        <w:rPr>
-          <w:noProof w:val="0"/>
-          <w:lang w:val="en-US"/>
-        </w:rPr>
-        <w:t xml:space="preserve">Items are not available on </w:t>
-      </w:r>
-      <w:proofErr w:type="spellStart"/>
-      <w:r>
-        <w:rPr>
-          <w:noProof w:val="0"/>
-          <w:lang w:val="en-US"/>
-        </w:rPr>
-        <w:t>ZDoom</w:t>
-      </w:r>
-      <w:proofErr w:type="spellEnd"/>
-      <w:r>
-        <w:rPr>
-          <w:noProof w:val="0"/>
-          <w:lang w:val="en-US"/>
-        </w:rPr>
-        <w:t xml:space="preserve">, </w:t>
-      </w:r>
-      <w:proofErr w:type="spellStart"/>
-      <w:r>
-        <w:rPr>
-          <w:noProof w:val="0"/>
-          <w:lang w:val="en-US"/>
-        </w:rPr>
-        <w:t>Zandronum</w:t>
-      </w:r>
-      <w:proofErr w:type="spellEnd"/>
-      <w:r>
-        <w:rPr>
-          <w:noProof w:val="0"/>
-          <w:lang w:val="en-US"/>
-        </w:rPr>
-        <w:t xml:space="preserve">, and versions of </w:t>
-      </w:r>
-      <w:proofErr w:type="spellStart"/>
-      <w:r>
-        <w:rPr>
-          <w:noProof w:val="0"/>
-          <w:lang w:val="en-US"/>
-        </w:rPr>
-        <w:t>GZDoom</w:t>
-      </w:r>
-      <w:proofErr w:type="spellEnd"/>
-      <w:r>
-        <w:rPr>
-          <w:noProof w:val="0"/>
-          <w:lang w:val="en-US"/>
-        </w:rPr>
-        <w:t xml:space="preserve"> prior to 3.5.0.</w:t>
-      </w:r>
-      <w:r>
-        <w:rPr/>
+      <w:r>
+        <w:t xml:space="preserve">: For all ZDoom based ports. Uses save games to parse statistics. This means statistics cannot be read for the last level of an episode. </w:t>
+      </w:r>
+      <w:r>
+        <w:t>Items are not available on ZDoom, Zandronum, and versions of GZDoom prior to 3.5.0.</w:t>
+      </w:r>
+      <w:r>
         <w:t xml:space="preserve"> Statistics will be recorded when the game is saved or when an auto save is generated.</w:t>
       </w:r>
     </w:p>
-    <w:p xmlns:wp14="http://schemas.microsoft.com/office/word/2010/wordml" wp14:textId="77777777">
+    <w:p>
       <w:pPr>
         <w:pStyle w:val="ListParagraph"/>
         <w:numPr>
@@ -6106,30 +5860,20 @@
           <w:numId w:val="15"/>
         </w:numPr>
       </w:pPr>
-      <w:proofErr w:type="spellStart"/>
       <w:r>
         <w:rPr>
           <w:b/>
         </w:rPr>
         <w:t>PrBoomPlus</w:t>
       </w:r>
-      <w:proofErr w:type="spellEnd"/>
       <w:r>
         <w:t xml:space="preserve">: </w:t>
       </w:r>
       <w:r>
-        <w:t>Uses the -</w:t>
-      </w:r>
-      <w:proofErr w:type="spellStart"/>
-      <w:r>
-        <w:t>levelstat</w:t>
-      </w:r>
-      <w:proofErr w:type="spellEnd"/>
-      <w:r>
-        <w:t xml:space="preserve"> parameter and parses the generated levelstat.txt. All statistics will be recorded when the game has exited.</w:t>
-      </w:r>
-    </w:p>
-    <w:p xmlns:wp14="http://schemas.microsoft.com/office/word/2010/wordml" wp14:textId="77777777">
+        <w:t>Uses the -levelstat parameter and parses the generated levelstat.txt. All statistics will be recorded when the game has exited.</w:t>
+      </w:r>
+    </w:p>
+    <w:p>
       <w:pPr>
         <w:pStyle w:val="ListParagraph"/>
         <w:numPr>
@@ -6137,30 +5881,20 @@
           <w:numId w:val="15"/>
         </w:numPr>
       </w:pPr>
-      <w:proofErr w:type="spellStart"/>
       <w:r>
         <w:rPr>
           <w:b/>
         </w:rPr>
         <w:t>CNDoom</w:t>
       </w:r>
-      <w:proofErr w:type="spellEnd"/>
       <w:r>
         <w:t xml:space="preserve">: </w:t>
       </w:r>
       <w:r>
-        <w:t>Uses the -</w:t>
-      </w:r>
-      <w:proofErr w:type="spellStart"/>
-      <w:r>
-        <w:t>printstats</w:t>
-      </w:r>
-      <w:proofErr w:type="spellEnd"/>
-      <w:r>
-        <w:t xml:space="preserve"> parameter and parses the generated stdout.txt. All statistics will be recorded when the game has exited.</w:t>
-      </w:r>
-    </w:p>
-    <w:p xmlns:wp14="http://schemas.microsoft.com/office/word/2010/wordml" wp14:textId="77777777">
+        <w:t>Uses the -printstats parameter and parses the generated stdout.txt. All statistics will be recorded when the game has exited.</w:t>
+      </w:r>
+    </w:p>
+    <w:p>
       <w:r>
         <w:t>The bottom statistics tab will display the statistics for each individual map</w:t>
       </w:r>
@@ -6174,35 +5908,30 @@
         <w:t xml:space="preserve"> </w:t>
       </w:r>
     </w:p>
-    <w:p xmlns:wp14="http://schemas.microsoft.com/office/word/2010/wordml" wp14:textId="77777777"/>
-    <w:p xmlns:wp14="http://schemas.microsoft.com/office/word/2010/wordml" wp14:textId="77777777">
+    <w:p/>
+    <w:p>
       <w:r>
         <w:br w:type="page"/>
       </w:r>
     </w:p>
-    <w:p xmlns:wp14="http://schemas.microsoft.com/office/word/2010/wordml" wp14:textId="77777777">
+    <w:p>
       <w:pPr>
         <w:pStyle w:val="Heading1"/>
       </w:pPr>
-      <w:bookmarkStart w:name="_Toc503623004" w:id="37"/>
+      <w:bookmarkStart w:id="37" w:name="_Toc503623004"/>
       <w:r>
         <w:lastRenderedPageBreak/>
-        <w:t xml:space="preserve">Downloading from </w:t>
-      </w:r>
-      <w:proofErr w:type="spellStart"/>
-      <w:r>
-        <w:t>idgames</w:t>
+        <w:t>Downloading from idgames</w:t>
       </w:r>
       <w:bookmarkEnd w:id="37"/>
-      <w:proofErr w:type="spellEnd"/>
-    </w:p>
-    <w:p xmlns:wp14="http://schemas.microsoft.com/office/word/2010/wordml" wp14:textId="77777777">
+    </w:p>
+    <w:p>
       <w:r>
         <w:rPr>
           <w:noProof/>
         </w:rPr>
         <w:drawing>
-          <wp:inline xmlns:wp14="http://schemas.microsoft.com/office/word/2010/wordprocessingDrawing" distT="0" distB="0" distL="0" distR="0" wp14:anchorId="7BADA79D" wp14:editId="7777777">
+          <wp:inline distT="0" distB="0" distL="0" distR="0" wp14:anchorId="7BADA79D" wp14:editId="07777777">
             <wp:extent cx="6858000" cy="5121275"/>
             <wp:effectExtent l="0" t="0" r="0" b="3175"/>
             <wp:docPr id="15" name="Picture 15"/>
@@ -6244,32 +5973,14 @@
         </w:drawing>
       </w:r>
     </w:p>
-    <w:p xmlns:wp14="http://schemas.microsoft.com/office/word/2010/wordml" wp14:textId="77777777">
-      <w:r>
-        <w:t xml:space="preserve">Doom Launcher directly integrates with </w:t>
-      </w:r>
-      <w:proofErr w:type="spellStart"/>
-      <w:r>
-        <w:t>idgames</w:t>
-      </w:r>
-      <w:proofErr w:type="spellEnd"/>
-      <w:r>
-        <w:t xml:space="preserve"> and will display the most recent files uploaded. Double click or right click and select Download to download the file directly to Doom Launcher.</w:t>
-      </w:r>
-      <w:r>
-        <w:t xml:space="preserve"> If Doom Launcher cannot access </w:t>
-      </w:r>
-      <w:proofErr w:type="spellStart"/>
-      <w:proofErr w:type="gramStart"/>
-      <w:r>
-        <w:t>idgames</w:t>
-      </w:r>
-      <w:proofErr w:type="spellEnd"/>
-      <w:proofErr w:type="gramEnd"/>
-      <w:r>
-        <w:t xml:space="preserve"> try changing the mirror in the </w:t>
-      </w:r>
-      <w:hyperlink w:history="1" w:anchor="_Configuration">
+    <w:p>
+      <w:r>
+        <w:t>Doom Launcher directly integrates with idgames and will display the most recent files uploaded. Double click or right click and select Download to download the file directly to Doom Launcher.</w:t>
+      </w:r>
+      <w:r>
+        <w:t xml:space="preserve"> If Doom Launcher cannot access idgames try changing the mirror in the </w:t>
+      </w:r>
+      <w:hyperlink w:anchor="_Configuration" w:history="1">
         <w:r>
           <w:rPr>
             <w:rStyle w:val="Hyperlink"/>
@@ -6281,7 +5992,7 @@
         <w:t>.</w:t>
       </w:r>
     </w:p>
-    <w:p xmlns:wp14="http://schemas.microsoft.com/office/word/2010/wordml" wp14:textId="77777777">
+    <w:p>
       <w:pPr>
         <w:pStyle w:val="ListParagraph"/>
         <w:numPr>
@@ -6302,7 +6013,7 @@
         <w:t xml:space="preserve"> Downloads the selected file.</w:t>
       </w:r>
     </w:p>
-    <w:p xmlns:wp14="http://schemas.microsoft.com/office/word/2010/wordml" wp14:textId="77777777">
+    <w:p>
       <w:pPr>
         <w:pStyle w:val="ListParagraph"/>
         <w:numPr>
@@ -6323,28 +6034,28 @@
         <w:t xml:space="preserve"> Opens the webpage for the selected file.</w:t>
       </w:r>
     </w:p>
-    <w:p xmlns:wp14="http://schemas.microsoft.com/office/word/2010/wordml" wp14:textId="77777777">
+    <w:p>
       <w:r>
         <w:br w:type="page"/>
       </w:r>
     </w:p>
-    <w:p xmlns:wp14="http://schemas.microsoft.com/office/word/2010/wordml" wp14:textId="77777777">
+    <w:p>
       <w:pPr>
         <w:pStyle w:val="Heading1"/>
       </w:pPr>
-      <w:bookmarkStart w:name="_Toc503623005" w:id="38"/>
+      <w:bookmarkStart w:id="38" w:name="_Toc503623005"/>
       <w:r>
         <w:lastRenderedPageBreak/>
         <w:t>Portability</w:t>
       </w:r>
       <w:bookmarkEnd w:id="38"/>
     </w:p>
-    <w:p xmlns:wp14="http://schemas.microsoft.com/office/word/2010/wordml" wp14:textId="77777777">
+    <w:p>
       <w:r>
         <w:t xml:space="preserve">Doom Launcher can work on a portable device such as a USB drive. </w:t>
       </w:r>
     </w:p>
-    <w:p xmlns:wp14="http://schemas.microsoft.com/office/word/2010/wordml" wp14:textId="77777777">
+    <w:p>
       <w:pPr>
         <w:pStyle w:val="ListParagraph"/>
         <w:numPr>
@@ -6353,18 +6064,10 @@
         </w:numPr>
       </w:pPr>
       <w:r>
-        <w:t xml:space="preserve">Add a </w:t>
-      </w:r>
-      <w:proofErr w:type="spellStart"/>
-      <w:r>
-        <w:t>SourcePorts</w:t>
-      </w:r>
-      <w:proofErr w:type="spellEnd"/>
-      <w:r>
-        <w:t xml:space="preserve"> folder to the Doom Launcher folder. </w:t>
-      </w:r>
-    </w:p>
-    <w:p xmlns:wp14="http://schemas.microsoft.com/office/word/2010/wordml" wp14:textId="77777777">
+        <w:t xml:space="preserve">Add a SourcePorts folder to the Doom Launcher folder. </w:t>
+      </w:r>
+    </w:p>
+    <w:p>
       <w:pPr>
         <w:pStyle w:val="ListParagraph"/>
         <w:numPr>
@@ -6373,26 +6076,10 @@
         </w:numPr>
       </w:pPr>
       <w:r>
-        <w:t xml:space="preserve">e.g. </w:t>
-      </w:r>
-      <w:proofErr w:type="spellStart"/>
-      <w:r>
-        <w:t>DoomLauncher</w:t>
-      </w:r>
-      <w:proofErr w:type="spellEnd"/>
-      <w:r>
-        <w:t>\</w:t>
-      </w:r>
-      <w:proofErr w:type="spellStart"/>
-      <w:r>
-        <w:t>SourcePorts</w:t>
-      </w:r>
-      <w:proofErr w:type="spellEnd"/>
-      <w:r>
-        <w:t>\</w:t>
-      </w:r>
-    </w:p>
-    <w:p xmlns:wp14="http://schemas.microsoft.com/office/word/2010/wordml" wp14:textId="77777777">
+        <w:t>e.g. DoomLauncher\SourcePorts\</w:t>
+      </w:r>
+    </w:p>
+    <w:p>
       <w:pPr>
         <w:pStyle w:val="ListParagraph"/>
         <w:numPr>
@@ -6401,18 +6088,10 @@
         </w:numPr>
       </w:pPr>
       <w:r>
-        <w:t xml:space="preserve">Add all source ports to the new </w:t>
-      </w:r>
-      <w:proofErr w:type="spellStart"/>
-      <w:r>
-        <w:t>SourcePorts</w:t>
-      </w:r>
-      <w:proofErr w:type="spellEnd"/>
-      <w:r>
-        <w:t xml:space="preserve"> directory.</w:t>
-      </w:r>
-    </w:p>
-    <w:p xmlns:wp14="http://schemas.microsoft.com/office/word/2010/wordml" wp14:textId="77777777">
+        <w:t>Add all source ports to the new SourcePorts directory.</w:t>
+      </w:r>
+    </w:p>
+    <w:p>
       <w:pPr>
         <w:pStyle w:val="ListParagraph"/>
         <w:numPr>
@@ -6421,34 +6100,10 @@
         </w:numPr>
       </w:pPr>
       <w:r>
-        <w:t xml:space="preserve">e.g. </w:t>
-      </w:r>
-      <w:proofErr w:type="spellStart"/>
-      <w:r>
-        <w:t>DoomLauncher</w:t>
-      </w:r>
-      <w:proofErr w:type="spellEnd"/>
-      <w:r>
-        <w:t>\</w:t>
-      </w:r>
-      <w:proofErr w:type="spellStart"/>
-      <w:r>
-        <w:t>SourcePorts</w:t>
-      </w:r>
-      <w:proofErr w:type="spellEnd"/>
-      <w:r>
-        <w:t>\</w:t>
-      </w:r>
-      <w:proofErr w:type="spellStart"/>
-      <w:r>
-        <w:t>ZDoom</w:t>
-      </w:r>
-      <w:proofErr w:type="spellEnd"/>
-      <w:r>
-        <w:t>\</w:t>
-      </w:r>
-    </w:p>
-    <w:p xmlns:wp14="http://schemas.microsoft.com/office/word/2010/wordml" wp14:textId="77777777">
+        <w:t>e.g. DoomLauncher\SourcePorts\ZDoom\</w:t>
+      </w:r>
+    </w:p>
+    <w:p>
       <w:pPr>
         <w:pStyle w:val="ListParagraph"/>
         <w:numPr>
@@ -6462,7 +6117,7 @@
       <w:r>
         <w:t xml:space="preserve"> the source ports in the </w:t>
       </w:r>
-      <w:hyperlink w:history="1" w:anchor="_Source_Ports">
+      <w:hyperlink w:anchor="_Source_Ports" w:history="1">
         <w:r>
           <w:rPr>
             <w:rStyle w:val="Hyperlink"/>
@@ -6474,7 +6129,7 @@
         <w:t xml:space="preserve"> dialog. Doom Launcher will recognize they are local file paths.</w:t>
       </w:r>
     </w:p>
-    <w:p xmlns:wp14="http://schemas.microsoft.com/office/word/2010/wordml" wp14:textId="77777777">
+    <w:p>
       <w:pPr>
         <w:jc w:val="center"/>
       </w:pPr>
@@ -6483,7 +6138,7 @@
           <w:noProof/>
         </w:rPr>
         <w:drawing>
-          <wp:inline xmlns:wp14="http://schemas.microsoft.com/office/word/2010/wordprocessingDrawing" distT="0" distB="0" distL="0" distR="0" wp14:anchorId="382F29B8" wp14:editId="7777777">
+          <wp:inline distT="0" distB="0" distL="0" distR="0" wp14:anchorId="382F29B8" wp14:editId="07777777">
             <wp:extent cx="5963482" cy="4515480"/>
             <wp:effectExtent l="0" t="0" r="0" b="0"/>
             <wp:docPr id="11" name="Picture 11"/>
@@ -6528,11 +6183,11 @@
         <w:br w:type="page"/>
       </w:r>
     </w:p>
-    <w:p xmlns:wp14="http://schemas.microsoft.com/office/word/2010/wordml" wp14:textId="77777777">
+    <w:p>
       <w:pPr>
         <w:pStyle w:val="Heading1"/>
       </w:pPr>
-      <w:bookmarkStart w:name="_Toc503623006" w:id="39"/>
+      <w:bookmarkStart w:id="39" w:name="_Toc503623006"/>
       <w:r>
         <w:lastRenderedPageBreak/>
         <w:t xml:space="preserve">Submitting Bugs </w:t>
@@ -6545,19 +6200,14 @@
       </w:r>
       <w:bookmarkEnd w:id="39"/>
     </w:p>
-    <w:p xmlns:wp14="http://schemas.microsoft.com/office/word/2010/wordml" wp14:textId="77777777"/>
-    <w:p xmlns:wp14="http://schemas.microsoft.com/office/word/2010/wordml" wp14:textId="77777777">
-      <w:proofErr w:type="spellStart"/>
-      <w:r>
-        <w:t>Doomworld</w:t>
-      </w:r>
-      <w:proofErr w:type="spellEnd"/>
-      <w:r>
-        <w:t>:</w:t>
-      </w:r>
-    </w:p>
-    <w:p xmlns:wp14="http://schemas.microsoft.com/office/word/2010/wordml" wp14:textId="77777777">
-      <w:hyperlink w:history="1" r:id="rId30">
+    <w:p/>
+    <w:p>
+      <w:r>
+        <w:t>Doomworld:</w:t>
+      </w:r>
+    </w:p>
+    <w:p>
+      <w:hyperlink r:id="rId30" w:history="1">
         <w:r>
           <w:rPr>
             <w:rStyle w:val="Hyperlink"/>
@@ -6566,14 +6216,14 @@
         </w:r>
       </w:hyperlink>
     </w:p>
-    <w:p xmlns:wp14="http://schemas.microsoft.com/office/word/2010/wordml" wp14:textId="77777777"/>
-    <w:p xmlns:wp14="http://schemas.microsoft.com/office/word/2010/wordml" wp14:textId="77777777">
+    <w:p/>
+    <w:p>
       <w:r>
         <w:t>Realm667:</w:t>
       </w:r>
     </w:p>
-    <w:p xmlns:wp14="http://schemas.microsoft.com/office/word/2010/wordml" wp14:textId="77777777">
-      <w:hyperlink w:history="1" r:id="rId31">
+    <w:p>
+      <w:hyperlink r:id="rId31" w:history="1">
         <w:r>
           <w:rPr>
             <w:rStyle w:val="Hyperlink"/>
@@ -6582,9 +6232,9 @@
         </w:r>
       </w:hyperlink>
     </w:p>
-    <w:p xmlns:wp14="http://schemas.microsoft.com/office/word/2010/wordml" wp14:textId="77777777"/>
+    <w:p/>
     <w:sectPr>
-      <w:pgSz w:w="12240" w:h="15840" w:orient="portrait"/>
+      <w:pgSz w:w="12240" w:h="15840"/>
       <w:pgMar w:top="720" w:right="720" w:bottom="720" w:left="720" w:header="720" w:footer="720" w:gutter="0"/>
       <w:cols w:space="720"/>
       <w:docGrid w:linePitch="360"/>
@@ -6608,7 +6258,7 @@
         <w:ind w:left="720" w:hanging="360"/>
       </w:pPr>
       <w:rPr>
-        <w:rFonts w:hint="default" w:ascii="Symbol" w:hAnsi="Symbol"/>
+        <w:rFonts w:ascii="Symbol" w:hAnsi="Symbol" w:hint="default"/>
       </w:rPr>
     </w:lvl>
     <w:lvl w:ilvl="1" w:tplc="04090019" w:tentative="1">
@@ -6872,7 +6522,7 @@
         <w:ind w:left="720" w:hanging="360"/>
       </w:pPr>
       <w:rPr>
-        <w:rFonts w:hint="default" w:ascii="Symbol" w:hAnsi="Symbol"/>
+        <w:rFonts w:ascii="Symbol" w:hAnsi="Symbol" w:hint="default"/>
       </w:rPr>
     </w:lvl>
     <w:lvl w:ilvl="1" w:tplc="04090019" w:tentative="1">
@@ -7317,7 +6967,7 @@
         <w:ind w:left="720" w:hanging="360"/>
       </w:pPr>
       <w:rPr>
-        <w:rFonts w:hint="default" w:ascii="Symbol" w:hAnsi="Symbol"/>
+        <w:rFonts w:ascii="Symbol" w:hAnsi="Symbol" w:hint="default"/>
       </w:rPr>
     </w:lvl>
     <w:lvl w:ilvl="1" w:tplc="04090019" w:tentative="1">
@@ -7406,7 +7056,7 @@
         <w:ind w:left="720" w:hanging="360"/>
       </w:pPr>
       <w:rPr>
-        <w:rFonts w:hint="default" w:ascii="Symbol" w:hAnsi="Symbol"/>
+        <w:rFonts w:ascii="Symbol" w:hAnsi="Symbol" w:hint="default"/>
       </w:rPr>
     </w:lvl>
     <w:lvl w:ilvl="1" w:tplc="04090019" w:tentative="1">
@@ -7495,7 +7145,7 @@
         <w:ind w:left="720" w:hanging="360"/>
       </w:pPr>
       <w:rPr>
-        <w:rFonts w:hint="default" w:ascii="Symbol" w:hAnsi="Symbol"/>
+        <w:rFonts w:ascii="Symbol" w:hAnsi="Symbol" w:hint="default"/>
       </w:rPr>
     </w:lvl>
     <w:lvl w:ilvl="1" w:tplc="04090019" w:tentative="1">
@@ -7584,7 +7234,7 @@
         <w:ind w:left="720" w:hanging="360"/>
       </w:pPr>
       <w:rPr>
-        <w:rFonts w:hint="default" w:ascii="Symbol" w:hAnsi="Symbol"/>
+        <w:rFonts w:ascii="Symbol" w:hAnsi="Symbol" w:hint="default"/>
       </w:rPr>
     </w:lvl>
     <w:lvl w:ilvl="1" w:tplc="04090019" w:tentative="1">
@@ -7673,7 +7323,7 @@
         <w:ind w:left="720" w:hanging="360"/>
       </w:pPr>
       <w:rPr>
-        <w:rFonts w:hint="default" w:ascii="Symbol" w:hAnsi="Symbol"/>
+        <w:rFonts w:ascii="Symbol" w:hAnsi="Symbol" w:hint="default"/>
       </w:rPr>
     </w:lvl>
     <w:lvl w:ilvl="1" w:tplc="04090019" w:tentative="1">
@@ -7753,7 +7403,7 @@
     <w:nsid w:val="61EF5005"/>
     <w:multiLevelType w:val="hybridMultilevel"/>
     <w:tmpl w:val="BD62CDE8"/>
-    <w:lvl w:ilvl="0">
+    <w:lvl w:ilvl="0" w:tplc="FFFFFFFF">
       <w:start w:val="1"/>
       <w:numFmt w:val="bullet"/>
       <w:lvlText w:val=""/>
@@ -7762,7 +7412,7 @@
         <w:ind w:left="1080" w:hanging="360"/>
       </w:pPr>
       <w:rPr>
-        <w:rFonts w:hint="default" w:ascii="Symbol" w:hAnsi="Symbol"/>
+        <w:rFonts w:ascii="Symbol" w:hAnsi="Symbol" w:hint="default"/>
       </w:rPr>
     </w:lvl>
     <w:lvl w:ilvl="1" w:tplc="04090019" w:tentative="1">
@@ -7851,7 +7501,7 @@
         <w:ind w:left="720" w:hanging="360"/>
       </w:pPr>
       <w:rPr>
-        <w:rFonts w:hint="default" w:ascii="Symbol" w:hAnsi="Symbol"/>
+        <w:rFonts w:ascii="Symbol" w:hAnsi="Symbol" w:hint="default"/>
       </w:rPr>
     </w:lvl>
     <w:lvl w:ilvl="1" w:tplc="04090019" w:tentative="1">
@@ -7940,7 +7590,7 @@
         <w:ind w:left="720" w:hanging="360"/>
       </w:pPr>
       <w:rPr>
-        <w:rFonts w:hint="default" w:ascii="Symbol" w:hAnsi="Symbol"/>
+        <w:rFonts w:ascii="Symbol" w:hAnsi="Symbol" w:hint="default"/>
       </w:rPr>
     </w:lvl>
     <w:lvl w:ilvl="1" w:tplc="04090019" w:tentative="1">
@@ -8029,7 +7679,7 @@
         <w:ind w:left="720" w:hanging="360"/>
       </w:pPr>
       <w:rPr>
-        <w:rFonts w:hint="default" w:ascii="Symbol" w:hAnsi="Symbol"/>
+        <w:rFonts w:ascii="Symbol" w:hAnsi="Symbol" w:hint="default"/>
       </w:rPr>
     </w:lvl>
     <w:lvl w:ilvl="1" w:tplc="04090019" w:tentative="1">
@@ -8118,7 +7768,7 @@
         <w:ind w:left="720" w:hanging="360"/>
       </w:pPr>
       <w:rPr>
-        <w:rFonts w:hint="default" w:ascii="Symbol" w:hAnsi="Symbol"/>
+        <w:rFonts w:ascii="Symbol" w:hAnsi="Symbol" w:hint="default"/>
       </w:rPr>
     </w:lvl>
     <w:lvl w:ilvl="1" w:tplc="04090019" w:tentative="1">
@@ -8207,7 +7857,7 @@
         <w:ind w:left="720" w:hanging="360"/>
       </w:pPr>
       <w:rPr>
-        <w:rFonts w:hint="default" w:ascii="Symbol" w:hAnsi="Symbol"/>
+        <w:rFonts w:ascii="Symbol" w:hAnsi="Symbol" w:hint="default"/>
       </w:rPr>
     </w:lvl>
     <w:lvl w:ilvl="1" w:tplc="04090019">
@@ -8296,7 +7946,7 @@
         <w:ind w:left="720" w:hanging="360"/>
       </w:pPr>
       <w:rPr>
-        <w:rFonts w:hint="default" w:ascii="Symbol" w:hAnsi="Symbol"/>
+        <w:rFonts w:ascii="Symbol" w:hAnsi="Symbol" w:hint="default"/>
       </w:rPr>
     </w:lvl>
     <w:lvl w:ilvl="1" w:tplc="04090019" w:tentative="1">
@@ -8436,11 +8086,11 @@
 </file>
 
 <file path=word/styles.xml><?xml version="1.0" encoding="utf-8"?>
-<w:styles xmlns:wp14="http://schemas.microsoft.com/office/word/2010/wordprocessingDrawing" xmlns:mc="http://schemas.openxmlformats.org/markup-compatibility/2006" xmlns:r="http://schemas.openxmlformats.org/officeDocument/2006/relationships" xmlns:w="http://schemas.openxmlformats.org/wordprocessingml/2006/main" xmlns:w14="http://schemas.microsoft.com/office/word/2010/wordml" xmlns:w15="http://schemas.microsoft.com/office/word/2012/wordml" xmlns:w16se="http://schemas.microsoft.com/office/word/2015/wordml/symex" mc:Ignorable="w14 w15 w16se wp14">
+<w:styles xmlns:mc="http://schemas.openxmlformats.org/markup-compatibility/2006" xmlns:r="http://schemas.openxmlformats.org/officeDocument/2006/relationships" xmlns:w="http://schemas.openxmlformats.org/wordprocessingml/2006/main" xmlns:w14="http://schemas.microsoft.com/office/word/2010/wordml" xmlns:w15="http://schemas.microsoft.com/office/word/2012/wordml" xmlns:w16se="http://schemas.microsoft.com/office/word/2015/wordml/symex" mc:Ignorable="w14 w15 w16se">
   <w:docDefaults>
     <w:rPrDefault>
       <w:rPr>
-        <w:rFonts w:asciiTheme="minorHAnsi" w:hAnsiTheme="minorHAnsi" w:eastAsiaTheme="minorHAnsi" w:cstheme="minorBidi"/>
+        <w:rFonts w:asciiTheme="minorHAnsi" w:eastAsiaTheme="minorHAnsi" w:hAnsiTheme="minorHAnsi" w:cstheme="minorBidi"/>
         <w:sz w:val="22"/>
         <w:szCs w:val="22"/>
         <w:lang w:val="en-US" w:eastAsia="en-US" w:bidi="ar-SA"/>
@@ -8455,14 +8105,14 @@
   <w:latentStyles w:defLockedState="0" w:defUIPriority="99" w:defSemiHidden="0" w:defUnhideWhenUsed="0" w:defQFormat="0" w:count="371">
     <w:lsdException w:name="Normal" w:uiPriority="0" w:qFormat="1"/>
     <w:lsdException w:name="heading 1" w:uiPriority="9" w:qFormat="1"/>
-    <w:lsdException w:name="heading 2" w:uiPriority="9" w:semiHidden="1" w:unhideWhenUsed="1" w:qFormat="1"/>
-    <w:lsdException w:name="heading 3" w:uiPriority="9" w:semiHidden="1" w:unhideWhenUsed="1" w:qFormat="1"/>
-    <w:lsdException w:name="heading 4" w:uiPriority="9" w:semiHidden="1" w:unhideWhenUsed="1" w:qFormat="1"/>
-    <w:lsdException w:name="heading 5" w:uiPriority="9" w:semiHidden="1" w:unhideWhenUsed="1" w:qFormat="1"/>
-    <w:lsdException w:name="heading 6" w:uiPriority="9" w:semiHidden="1" w:unhideWhenUsed="1" w:qFormat="1"/>
-    <w:lsdException w:name="heading 7" w:uiPriority="9" w:semiHidden="1" w:unhideWhenUsed="1" w:qFormat="1"/>
-    <w:lsdException w:name="heading 8" w:uiPriority="9" w:semiHidden="1" w:unhideWhenUsed="1" w:qFormat="1"/>
-    <w:lsdException w:name="heading 9" w:uiPriority="9" w:semiHidden="1" w:unhideWhenUsed="1" w:qFormat="1"/>
+    <w:lsdException w:name="heading 2" w:semiHidden="1" w:uiPriority="9" w:unhideWhenUsed="1" w:qFormat="1"/>
+    <w:lsdException w:name="heading 3" w:semiHidden="1" w:uiPriority="9" w:unhideWhenUsed="1" w:qFormat="1"/>
+    <w:lsdException w:name="heading 4" w:semiHidden="1" w:uiPriority="9" w:unhideWhenUsed="1" w:qFormat="1"/>
+    <w:lsdException w:name="heading 5" w:semiHidden="1" w:uiPriority="9" w:unhideWhenUsed="1" w:qFormat="1"/>
+    <w:lsdException w:name="heading 6" w:semiHidden="1" w:uiPriority="9" w:unhideWhenUsed="1" w:qFormat="1"/>
+    <w:lsdException w:name="heading 7" w:semiHidden="1" w:uiPriority="9" w:unhideWhenUsed="1" w:qFormat="1"/>
+    <w:lsdException w:name="heading 8" w:semiHidden="1" w:uiPriority="9" w:unhideWhenUsed="1" w:qFormat="1"/>
+    <w:lsdException w:name="heading 9" w:semiHidden="1" w:uiPriority="9" w:unhideWhenUsed="1" w:qFormat="1"/>
     <w:lsdException w:name="index 1" w:semiHidden="1" w:unhideWhenUsed="1"/>
     <w:lsdException w:name="index 2" w:semiHidden="1" w:unhideWhenUsed="1"/>
     <w:lsdException w:name="index 3" w:semiHidden="1" w:unhideWhenUsed="1"/>
@@ -8472,22 +8122,22 @@
     <w:lsdException w:name="index 7" w:semiHidden="1" w:unhideWhenUsed="1"/>
     <w:lsdException w:name="index 8" w:semiHidden="1" w:unhideWhenUsed="1"/>
     <w:lsdException w:name="index 9" w:semiHidden="1" w:unhideWhenUsed="1"/>
-    <w:lsdException w:name="toc 1" w:uiPriority="39" w:semiHidden="1" w:unhideWhenUsed="1"/>
-    <w:lsdException w:name="toc 2" w:uiPriority="39" w:semiHidden="1" w:unhideWhenUsed="1"/>
-    <w:lsdException w:name="toc 3" w:uiPriority="39" w:semiHidden="1" w:unhideWhenUsed="1"/>
-    <w:lsdException w:name="toc 4" w:uiPriority="39" w:semiHidden="1" w:unhideWhenUsed="1"/>
-    <w:lsdException w:name="toc 5" w:uiPriority="39" w:semiHidden="1" w:unhideWhenUsed="1"/>
-    <w:lsdException w:name="toc 6" w:uiPriority="39" w:semiHidden="1" w:unhideWhenUsed="1"/>
-    <w:lsdException w:name="toc 7" w:uiPriority="39" w:semiHidden="1" w:unhideWhenUsed="1"/>
-    <w:lsdException w:name="toc 8" w:uiPriority="39" w:semiHidden="1" w:unhideWhenUsed="1"/>
-    <w:lsdException w:name="toc 9" w:uiPriority="39" w:semiHidden="1" w:unhideWhenUsed="1"/>
+    <w:lsdException w:name="toc 1" w:semiHidden="1" w:uiPriority="39" w:unhideWhenUsed="1"/>
+    <w:lsdException w:name="toc 2" w:semiHidden="1" w:uiPriority="39" w:unhideWhenUsed="1"/>
+    <w:lsdException w:name="toc 3" w:semiHidden="1" w:uiPriority="39" w:unhideWhenUsed="1"/>
+    <w:lsdException w:name="toc 4" w:semiHidden="1" w:uiPriority="39" w:unhideWhenUsed="1"/>
+    <w:lsdException w:name="toc 5" w:semiHidden="1" w:uiPriority="39" w:unhideWhenUsed="1"/>
+    <w:lsdException w:name="toc 6" w:semiHidden="1" w:uiPriority="39" w:unhideWhenUsed="1"/>
+    <w:lsdException w:name="toc 7" w:semiHidden="1" w:uiPriority="39" w:unhideWhenUsed="1"/>
+    <w:lsdException w:name="toc 8" w:semiHidden="1" w:uiPriority="39" w:unhideWhenUsed="1"/>
+    <w:lsdException w:name="toc 9" w:semiHidden="1" w:uiPriority="39" w:unhideWhenUsed="1"/>
     <w:lsdException w:name="Normal Indent" w:semiHidden="1" w:unhideWhenUsed="1"/>
     <w:lsdException w:name="footnote text" w:semiHidden="1" w:unhideWhenUsed="1"/>
     <w:lsdException w:name="annotation text" w:semiHidden="1" w:unhideWhenUsed="1"/>
     <w:lsdException w:name="header" w:semiHidden="1" w:unhideWhenUsed="1"/>
     <w:lsdException w:name="footer" w:semiHidden="1" w:unhideWhenUsed="1"/>
     <w:lsdException w:name="index heading" w:semiHidden="1" w:unhideWhenUsed="1"/>
-    <w:lsdException w:name="caption" w:uiPriority="35" w:semiHidden="1" w:unhideWhenUsed="1" w:qFormat="1"/>
+    <w:lsdException w:name="caption" w:semiHidden="1" w:uiPriority="35" w:unhideWhenUsed="1" w:qFormat="1"/>
     <w:lsdException w:name="table of figures" w:semiHidden="1" w:unhideWhenUsed="1"/>
     <w:lsdException w:name="envelope address" w:semiHidden="1" w:unhideWhenUsed="1"/>
     <w:lsdException w:name="envelope return" w:semiHidden="1" w:unhideWhenUsed="1"/>
@@ -8518,7 +8168,7 @@
     <w:lsdException w:name="Title" w:uiPriority="10" w:qFormat="1"/>
     <w:lsdException w:name="Closing" w:semiHidden="1" w:unhideWhenUsed="1"/>
     <w:lsdException w:name="Signature" w:semiHidden="1" w:unhideWhenUsed="1"/>
-    <w:lsdException w:name="Default Paragraph Font" w:uiPriority="1" w:semiHidden="1" w:unhideWhenUsed="1"/>
+    <w:lsdException w:name="Default Paragraph Font" w:semiHidden="1" w:uiPriority="1" w:unhideWhenUsed="1"/>
     <w:lsdException w:name="Body Text" w:semiHidden="1" w:unhideWhenUsed="1"/>
     <w:lsdException w:name="Body Text Indent" w:semiHidden="1" w:unhideWhenUsed="1"/>
     <w:lsdException w:name="List Continue" w:semiHidden="1" w:unhideWhenUsed="1"/>
@@ -8718,8 +8368,8 @@
     <w:lsdException w:name="Subtle Reference" w:uiPriority="31" w:qFormat="1"/>
     <w:lsdException w:name="Intense Reference" w:uiPriority="32" w:qFormat="1"/>
     <w:lsdException w:name="Book Title" w:uiPriority="33" w:qFormat="1"/>
-    <w:lsdException w:name="Bibliography" w:uiPriority="37" w:semiHidden="1" w:unhideWhenUsed="1"/>
-    <w:lsdException w:name="TOC Heading" w:uiPriority="39" w:semiHidden="1" w:unhideWhenUsed="1" w:qFormat="1"/>
+    <w:lsdException w:name="Bibliography" w:semiHidden="1" w:uiPriority="37" w:unhideWhenUsed="1"/>
+    <w:lsdException w:name="TOC Heading" w:semiHidden="1" w:uiPriority="39" w:unhideWhenUsed="1" w:qFormat="1"/>
     <w:lsdException w:name="Plain Table 1" w:uiPriority="41"/>
     <w:lsdException w:name="Plain Table 2" w:uiPriority="42"/>
     <w:lsdException w:name="Plain Table 3" w:uiPriority="43"/>
@@ -8825,7 +8475,7 @@
     <w:lsdException w:name="List Table 6 Colorful Accent 6" w:uiPriority="51"/>
     <w:lsdException w:name="List Table 7 Colorful Accent 6" w:uiPriority="52"/>
   </w:latentStyles>
-  <w:style w:type="paragraph" w:styleId="Normal" w:default="1">
+  <w:style w:type="paragraph" w:default="1" w:styleId="Normal">
     <w:name w:val="Normal"/>
     <w:qFormat/>
   </w:style>
@@ -8844,7 +8494,7 @@
       <w:outlineLvl w:val="0"/>
     </w:pPr>
     <w:rPr>
-      <w:rFonts w:asciiTheme="majorHAnsi" w:hAnsiTheme="majorHAnsi" w:eastAsiaTheme="majorEastAsia" w:cstheme="majorBidi"/>
+      <w:rFonts w:asciiTheme="majorHAnsi" w:eastAsiaTheme="majorEastAsia" w:hAnsiTheme="majorHAnsi" w:cstheme="majorBidi"/>
       <w:color w:val="2E74B5" w:themeColor="accent1" w:themeShade="BF"/>
       <w:sz w:val="32"/>
       <w:szCs w:val="32"/>
@@ -8866,7 +8516,7 @@
       <w:outlineLvl w:val="1"/>
     </w:pPr>
     <w:rPr>
-      <w:rFonts w:asciiTheme="majorHAnsi" w:hAnsiTheme="majorHAnsi" w:eastAsiaTheme="majorEastAsia" w:cstheme="majorBidi"/>
+      <w:rFonts w:asciiTheme="majorHAnsi" w:eastAsiaTheme="majorEastAsia" w:hAnsiTheme="majorHAnsi" w:cstheme="majorBidi"/>
       <w:color w:val="2E74B5" w:themeColor="accent1" w:themeShade="BF"/>
       <w:sz w:val="26"/>
       <w:szCs w:val="26"/>
@@ -8888,19 +8538,19 @@
       <w:outlineLvl w:val="2"/>
     </w:pPr>
     <w:rPr>
-      <w:rFonts w:asciiTheme="majorHAnsi" w:hAnsiTheme="majorHAnsi" w:eastAsiaTheme="majorEastAsia" w:cstheme="majorBidi"/>
+      <w:rFonts w:asciiTheme="majorHAnsi" w:eastAsiaTheme="majorEastAsia" w:hAnsiTheme="majorHAnsi" w:cstheme="majorBidi"/>
       <w:color w:val="1F4D78" w:themeColor="accent1" w:themeShade="7F"/>
       <w:sz w:val="24"/>
       <w:szCs w:val="24"/>
     </w:rPr>
   </w:style>
-  <w:style w:type="character" w:styleId="DefaultParagraphFont" w:default="1">
+  <w:style w:type="character" w:default="1" w:styleId="DefaultParagraphFont">
     <w:name w:val="Default Paragraph Font"/>
     <w:uiPriority w:val="1"/>
     <w:semiHidden/>
     <w:unhideWhenUsed/>
   </w:style>
-  <w:style w:type="table" w:styleId="TableNormal" w:default="1">
+  <w:style w:type="table" w:default="1" w:styleId="TableNormal">
     <w:name w:val="Normal Table"/>
     <w:uiPriority w:val="99"/>
     <w:semiHidden/>
@@ -8915,20 +8565,20 @@
       </w:tblCellMar>
     </w:tblPr>
   </w:style>
-  <w:style w:type="numbering" w:styleId="NoList" w:default="1">
+  <w:style w:type="numbering" w:default="1" w:styleId="NoList">
     <w:name w:val="No List"/>
     <w:uiPriority w:val="99"/>
     <w:semiHidden/>
     <w:unhideWhenUsed/>
   </w:style>
-  <w:style w:type="character" w:styleId="Heading1Char" w:customStyle="1">
+  <w:style w:type="character" w:customStyle="1" w:styleId="Heading1Char">
     <w:name w:val="Heading 1 Char"/>
     <w:basedOn w:val="DefaultParagraphFont"/>
     <w:link w:val="Heading1"/>
     <w:uiPriority w:val="9"/>
     <w:rsid w:val="00B92863"/>
     <w:rPr>
-      <w:rFonts w:asciiTheme="majorHAnsi" w:hAnsiTheme="majorHAnsi" w:eastAsiaTheme="majorEastAsia" w:cstheme="majorBidi"/>
+      <w:rFonts w:asciiTheme="majorHAnsi" w:eastAsiaTheme="majorEastAsia" w:hAnsiTheme="majorHAnsi" w:cstheme="majorBidi"/>
       <w:color w:val="2E74B5" w:themeColor="accent1" w:themeShade="BF"/>
       <w:sz w:val="32"/>
       <w:szCs w:val="32"/>
@@ -8969,14 +8619,14 @@
       <w:u w:val="single"/>
     </w:rPr>
   </w:style>
-  <w:style w:type="character" w:styleId="Heading2Char" w:customStyle="1">
+  <w:style w:type="character" w:customStyle="1" w:styleId="Heading2Char">
     <w:name w:val="Heading 2 Char"/>
     <w:basedOn w:val="DefaultParagraphFont"/>
     <w:link w:val="Heading2"/>
     <w:uiPriority w:val="9"/>
     <w:rsid w:val="00C80E68"/>
     <w:rPr>
-      <w:rFonts w:asciiTheme="majorHAnsi" w:hAnsiTheme="majorHAnsi" w:eastAsiaTheme="majorEastAsia" w:cstheme="majorBidi"/>
+      <w:rFonts w:asciiTheme="majorHAnsi" w:eastAsiaTheme="majorEastAsia" w:hAnsiTheme="majorHAnsi" w:cstheme="majorBidi"/>
       <w:color w:val="2E74B5" w:themeColor="accent1" w:themeShade="BF"/>
       <w:sz w:val="26"/>
       <w:szCs w:val="26"/>
@@ -8993,14 +8643,14 @@
       <w:contextualSpacing/>
     </w:pPr>
   </w:style>
-  <w:style w:type="character" w:styleId="Heading3Char" w:customStyle="1">
+  <w:style w:type="character" w:customStyle="1" w:styleId="Heading3Char">
     <w:name w:val="Heading 3 Char"/>
     <w:basedOn w:val="DefaultParagraphFont"/>
     <w:link w:val="Heading3"/>
     <w:uiPriority w:val="9"/>
     <w:rsid w:val="00F009E4"/>
     <w:rPr>
-      <w:rFonts w:asciiTheme="majorHAnsi" w:hAnsiTheme="majorHAnsi" w:eastAsiaTheme="majorEastAsia" w:cstheme="majorBidi"/>
+      <w:rFonts w:asciiTheme="majorHAnsi" w:eastAsiaTheme="majorEastAsia" w:hAnsiTheme="majorHAnsi" w:cstheme="majorBidi"/>
       <w:color w:val="1F4D78" w:themeColor="accent1" w:themeShade="7F"/>
       <w:sz w:val="24"/>
       <w:szCs w:val="24"/>
@@ -9044,7 +8694,7 @@
       <w:szCs w:val="18"/>
     </w:rPr>
   </w:style>
-  <w:style w:type="character" w:styleId="BalloonTextChar" w:customStyle="1">
+  <w:style w:type="character" w:customStyle="1" w:styleId="BalloonTextChar">
     <w:name w:val="Balloon Text Char"/>
     <w:basedOn w:val="DefaultParagraphFont"/>
     <w:link w:val="BalloonText"/>
@@ -9087,36 +8737,508 @@
 </file>
 
 <file path=word/glossary/document.xml><?xml version="1.0" encoding="utf-8"?>
-<w:glossaryDocument xmlns:w14="http://schemas.microsoft.com/office/word/2010/wordml" xmlns:w="http://schemas.openxmlformats.org/wordprocessingml/2006/main">
-  <w:docParts>
-    <w:docPart>
-      <w:docPartPr>
-        <w:name w:val="DefaultPlaceholder_1081868574"/>
-        <w:category>
-          <w:name w:val="General"/>
-          <w:gallery w:val="placeholder"/>
-        </w:category>
-        <w:types>
-          <w:type w:val="bbPlcHdr"/>
-        </w:types>
-        <w:behaviors>
-          <w:behavior w:val="content"/>
-        </w:behaviors>
-        <w:guid w:val="{19f88880-3ef4-404d-ad35-ec3106438904}"/>
-      </w:docPartPr>
-      <w:docPartBody>
-        <w:p>
-          <w:r>
-            <w:rPr>
-              <w:rStyle w:val="PlaceholderText"/>
-            </w:rPr>
-            <w:t/>
-          </w:r>
-        </w:p>
-      </w:docPartBody>
-    </w:docPart>
-  </w:docParts>
-</w:glossaryDocument>
+<w:glossaryDocument xmlns:wpc="http://schemas.microsoft.com/office/word/2010/wordprocessingCanvas" xmlns:cx="http://schemas.microsoft.com/office/drawing/2014/chartex" xmlns:cx1="http://schemas.microsoft.com/office/drawing/2015/9/8/chartex" xmlns:mc="http://schemas.openxmlformats.org/markup-compatibility/2006" xmlns:o="urn:schemas-microsoft-com:office:office" xmlns:r="http://schemas.openxmlformats.org/officeDocument/2006/relationships" xmlns:m="http://schemas.openxmlformats.org/officeDocument/2006/math" xmlns:v="urn:schemas-microsoft-com:vml" xmlns:wp14="http://schemas.microsoft.com/office/word/2010/wordprocessingDrawing" xmlns:wp="http://schemas.openxmlformats.org/drawingml/2006/wordprocessingDrawing" xmlns:w10="urn:schemas-microsoft-com:office:word" xmlns:w="http://schemas.openxmlformats.org/wordprocessingml/2006/main" xmlns:w14="http://schemas.microsoft.com/office/word/2010/wordml" xmlns:w15="http://schemas.microsoft.com/office/word/2012/wordml" xmlns:w16se="http://schemas.microsoft.com/office/word/2015/wordml/symex" xmlns:wpg="http://schemas.microsoft.com/office/word/2010/wordprocessingGroup" xmlns:wpi="http://schemas.microsoft.com/office/word/2010/wordprocessingInk" xmlns:wne="http://schemas.microsoft.com/office/word/2006/wordml" xmlns:wps="http://schemas.microsoft.com/office/word/2010/wordprocessingShape" mc:Ignorable="w14 w15 w16se wp14"/>
+</file>
+
+<file path=word/glossary/fontTable.xml><?xml version="1.0" encoding="utf-8"?>
+<w:fonts xmlns:mc="http://schemas.openxmlformats.org/markup-compatibility/2006" xmlns:r="http://schemas.openxmlformats.org/officeDocument/2006/relationships" xmlns:w="http://schemas.openxmlformats.org/wordprocessingml/2006/main" xmlns:w14="http://schemas.microsoft.com/office/word/2010/wordml" xmlns:w15="http://schemas.microsoft.com/office/word/2012/wordml" xmlns:w16se="http://schemas.microsoft.com/office/word/2015/wordml/symex" mc:Ignorable="w14 w15 w16se">
+  <w:font w:name="Symbol">
+    <w:panose1 w:val="05050102010706020507"/>
+    <w:charset w:val="02"/>
+    <w:family w:val="roman"/>
+    <w:pitch w:val="variable"/>
+    <w:sig w:usb0="00000000" w:usb1="10000000" w:usb2="00000000" w:usb3="00000000" w:csb0="80000000" w:csb1="00000000"/>
+  </w:font>
+  <w:font w:name="Times New Roman">
+    <w:panose1 w:val="02020603050405020304"/>
+    <w:charset w:val="00"/>
+    <w:family w:val="roman"/>
+    <w:pitch w:val="variable"/>
+    <w:sig w:usb0="E0002EFF" w:usb1="C000785B" w:usb2="00000009" w:usb3="00000000" w:csb0="000001FF" w:csb1="00000000"/>
+  </w:font>
+  <w:font w:name="Calibri">
+    <w:panose1 w:val="020F0502020204030204"/>
+    <w:charset w:val="00"/>
+    <w:family w:val="swiss"/>
+    <w:pitch w:val="variable"/>
+    <w:sig w:usb0="E0002AFF" w:usb1="C000247B" w:usb2="00000009" w:usb3="00000000" w:csb0="000001FF" w:csb1="00000000"/>
+  </w:font>
+  <w:font w:name="Calibri Light">
+    <w:panose1 w:val="020F0302020204030204"/>
+    <w:charset w:val="00"/>
+    <w:family w:val="swiss"/>
+    <w:pitch w:val="variable"/>
+    <w:sig w:usb0="E0002AFF" w:usb1="C000247B" w:usb2="00000009" w:usb3="00000000" w:csb0="000001FF" w:csb1="00000000"/>
+  </w:font>
+  <w:font w:name="Segoe UI">
+    <w:panose1 w:val="020B0502040204020203"/>
+    <w:charset w:val="00"/>
+    <w:family w:val="swiss"/>
+    <w:pitch w:val="variable"/>
+    <w:sig w:usb0="E4002EFF" w:usb1="C000E47F" w:usb2="00000009" w:usb3="00000000" w:csb0="000001FF" w:csb1="00000000"/>
+  </w:font>
+</w:fonts>
+</file>
+
+<file path=word/glossary/settings.xml><?xml version="1.0" encoding="utf-8"?>
+<w:settings xmlns:mc="http://schemas.openxmlformats.org/markup-compatibility/2006" xmlns:o="urn:schemas-microsoft-com:office:office" xmlns:r="http://schemas.openxmlformats.org/officeDocument/2006/relationships" xmlns:m="http://schemas.openxmlformats.org/officeDocument/2006/math" xmlns:v="urn:schemas-microsoft-com:vml" xmlns:w10="urn:schemas-microsoft-com:office:word" xmlns:w="http://schemas.openxmlformats.org/wordprocessingml/2006/main" xmlns:w14="http://schemas.microsoft.com/office/word/2010/wordml" xmlns:w15="http://schemas.microsoft.com/office/word/2012/wordml" xmlns:w16se="http://schemas.microsoft.com/office/word/2015/wordml/symex" xmlns:sl="http://schemas.openxmlformats.org/schemaLibrary/2006/main" mc:Ignorable="w14 w15 w16se">
+  <w:defaultTabStop w:val="720"/>
+  <w:characterSpacingControl w:val="doNotCompress"/>
+  <w:compat>
+    <w:useFELayout/>
+    <w:compatSetting w:name="compatibilityMode" w:uri="http://schemas.microsoft.com/office/word" w:val="12"/>
+  </w:compat>
+  <w:rsids>
+    <w:rsidRoot w:val="008A48B5"/>
+    <w:rsid w:val="0067678F"/>
+    <w:rsid w:val="008A48B5"/>
+  </w:rsids>
+  <m:mathPr>
+    <m:mathFont m:val="Cambria Math"/>
+    <m:brkBin m:val="before"/>
+    <m:brkBinSub m:val="--"/>
+    <m:smallFrac m:val="0"/>
+    <m:dispDef/>
+    <m:lMargin m:val="0"/>
+    <m:rMargin m:val="0"/>
+    <m:defJc m:val="centerGroup"/>
+    <m:wrapIndent m:val="1440"/>
+    <m:intLim m:val="subSup"/>
+    <m:naryLim m:val="undOvr"/>
+  </m:mathPr>
+  <w:themeFontLang w:val="en-US"/>
+  <w:clrSchemeMapping w:bg1="light1" w:t1="dark1" w:bg2="light2" w:t2="dark2" w:accent1="accent1" w:accent2="accent2" w:accent3="accent3" w:accent4="accent4" w:accent5="accent5" w:accent6="accent6" w:hyperlink="hyperlink" w:followedHyperlink="followedHyperlink"/>
+  <w:decimalSymbol w:val="."/>
+  <w:listSeparator w:val=","/>
+</w:settings>
+</file>
+
+<file path=word/glossary/styles.xml><?xml version="1.0" encoding="utf-8"?>
+<w:styles xmlns:mc="http://schemas.openxmlformats.org/markup-compatibility/2006" xmlns:r="http://schemas.openxmlformats.org/officeDocument/2006/relationships" xmlns:w="http://schemas.openxmlformats.org/wordprocessingml/2006/main" xmlns:w14="http://schemas.microsoft.com/office/word/2010/wordml" xmlns:w15="http://schemas.microsoft.com/office/word/2012/wordml" xmlns:w16se="http://schemas.microsoft.com/office/word/2015/wordml/symex" mc:Ignorable="w14 w15 w16se">
+  <w:docDefaults>
+    <w:rPrDefault>
+      <w:rPr>
+        <w:rFonts w:asciiTheme="minorHAnsi" w:eastAsiaTheme="minorEastAsia" w:hAnsiTheme="minorHAnsi" w:cstheme="minorBidi"/>
+        <w:sz w:val="22"/>
+        <w:szCs w:val="22"/>
+        <w:lang w:val="en-US" w:eastAsia="en-US" w:bidi="ar-SA"/>
+      </w:rPr>
+    </w:rPrDefault>
+    <w:pPrDefault>
+      <w:pPr>
+        <w:spacing w:after="160" w:line="259" w:lineRule="auto"/>
+      </w:pPr>
+    </w:pPrDefault>
+  </w:docDefaults>
+  <w:latentStyles w:defLockedState="0" w:defUIPriority="99" w:defSemiHidden="0" w:defUnhideWhenUsed="0" w:defQFormat="0" w:count="371">
+    <w:lsdException w:name="Normal" w:uiPriority="0" w:qFormat="1"/>
+    <w:lsdException w:name="heading 1" w:uiPriority="9" w:qFormat="1"/>
+    <w:lsdException w:name="heading 2" w:semiHidden="1" w:uiPriority="9" w:unhideWhenUsed="1" w:qFormat="1"/>
+    <w:lsdException w:name="heading 3" w:semiHidden="1" w:uiPriority="9" w:unhideWhenUsed="1" w:qFormat="1"/>
+    <w:lsdException w:name="heading 4" w:semiHidden="1" w:uiPriority="9" w:unhideWhenUsed="1" w:qFormat="1"/>
+    <w:lsdException w:name="heading 5" w:semiHidden="1" w:uiPriority="9" w:unhideWhenUsed="1" w:qFormat="1"/>
+    <w:lsdException w:name="heading 6" w:semiHidden="1" w:uiPriority="9" w:unhideWhenUsed="1" w:qFormat="1"/>
+    <w:lsdException w:name="heading 7" w:semiHidden="1" w:uiPriority="9" w:unhideWhenUsed="1" w:qFormat="1"/>
+    <w:lsdException w:name="heading 8" w:semiHidden="1" w:uiPriority="9" w:unhideWhenUsed="1" w:qFormat="1"/>
+    <w:lsdException w:name="heading 9" w:semiHidden="1" w:uiPriority="9" w:unhideWhenUsed="1" w:qFormat="1"/>
+    <w:lsdException w:name="index 1" w:semiHidden="1" w:unhideWhenUsed="1"/>
+    <w:lsdException w:name="index 2" w:semiHidden="1" w:unhideWhenUsed="1"/>
+    <w:lsdException w:name="index 3" w:semiHidden="1" w:unhideWhenUsed="1"/>
+    <w:lsdException w:name="index 4" w:semiHidden="1" w:unhideWhenUsed="1"/>
+    <w:lsdException w:name="index 5" w:semiHidden="1" w:unhideWhenUsed="1"/>
+    <w:lsdException w:name="index 6" w:semiHidden="1" w:unhideWhenUsed="1"/>
+    <w:lsdException w:name="index 7" w:semiHidden="1" w:unhideWhenUsed="1"/>
+    <w:lsdException w:name="index 8" w:semiHidden="1" w:unhideWhenUsed="1"/>
+    <w:lsdException w:name="index 9" w:semiHidden="1" w:unhideWhenUsed="1"/>
+    <w:lsdException w:name="toc 1" w:semiHidden="1" w:uiPriority="39" w:unhideWhenUsed="1"/>
+    <w:lsdException w:name="toc 2" w:semiHidden="1" w:uiPriority="39" w:unhideWhenUsed="1"/>
+    <w:lsdException w:name="toc 3" w:semiHidden="1" w:uiPriority="39" w:unhideWhenUsed="1"/>
+    <w:lsdException w:name="toc 4" w:semiHidden="1" w:uiPriority="39" w:unhideWhenUsed="1"/>
+    <w:lsdException w:name="toc 5" w:semiHidden="1" w:uiPriority="39" w:unhideWhenUsed="1"/>
+    <w:lsdException w:name="toc 6" w:semiHidden="1" w:uiPriority="39" w:unhideWhenUsed="1"/>
+    <w:lsdException w:name="toc 7" w:semiHidden="1" w:uiPriority="39" w:unhideWhenUsed="1"/>
+    <w:lsdException w:name="toc 8" w:semiHidden="1" w:uiPriority="39" w:unhideWhenUsed="1"/>
+    <w:lsdException w:name="toc 9" w:semiHidden="1" w:uiPriority="39" w:unhideWhenUsed="1"/>
+    <w:lsdException w:name="Normal Indent" w:semiHidden="1" w:unhideWhenUsed="1"/>
+    <w:lsdException w:name="footnote text" w:semiHidden="1" w:unhideWhenUsed="1"/>
+    <w:lsdException w:name="annotation text" w:semiHidden="1" w:unhideWhenUsed="1"/>
+    <w:lsdException w:name="header" w:semiHidden="1" w:unhideWhenUsed="1"/>
+    <w:lsdException w:name="footer" w:semiHidden="1" w:unhideWhenUsed="1"/>
+    <w:lsdException w:name="index heading" w:semiHidden="1" w:unhideWhenUsed="1"/>
+    <w:lsdException w:name="caption" w:semiHidden="1" w:uiPriority="35" w:unhideWhenUsed="1" w:qFormat="1"/>
+    <w:lsdException w:name="table of figures" w:semiHidden="1" w:unhideWhenUsed="1"/>
+    <w:lsdException w:name="envelope address" w:semiHidden="1" w:unhideWhenUsed="1"/>
+    <w:lsdException w:name="envelope return" w:semiHidden="1" w:unhideWhenUsed="1"/>
+    <w:lsdException w:name="footnote reference" w:semiHidden="1" w:unhideWhenUsed="1"/>
+    <w:lsdException w:name="annotation reference" w:semiHidden="1" w:unhideWhenUsed="1"/>
+    <w:lsdException w:name="line number" w:semiHidden="1" w:unhideWhenUsed="1"/>
+    <w:lsdException w:name="page number" w:semiHidden="1" w:unhideWhenUsed="1"/>
+    <w:lsdException w:name="endnote reference" w:semiHidden="1" w:unhideWhenUsed="1"/>
+    <w:lsdException w:name="endnote text" w:semiHidden="1" w:unhideWhenUsed="1"/>
+    <w:lsdException w:name="table of authorities" w:semiHidden="1" w:unhideWhenUsed="1"/>
+    <w:lsdException w:name="macro" w:semiHidden="1" w:unhideWhenUsed="1"/>
+    <w:lsdException w:name="toa heading" w:semiHidden="1" w:unhideWhenUsed="1"/>
+    <w:lsdException w:name="List" w:semiHidden="1" w:unhideWhenUsed="1"/>
+    <w:lsdException w:name="List Bullet" w:semiHidden="1" w:unhideWhenUsed="1"/>
+    <w:lsdException w:name="List Number" w:semiHidden="1" w:unhideWhenUsed="1"/>
+    <w:lsdException w:name="List 2" w:semiHidden="1" w:unhideWhenUsed="1"/>
+    <w:lsdException w:name="List 3" w:semiHidden="1" w:unhideWhenUsed="1"/>
+    <w:lsdException w:name="List 4" w:semiHidden="1" w:unhideWhenUsed="1"/>
+    <w:lsdException w:name="List 5" w:semiHidden="1" w:unhideWhenUsed="1"/>
+    <w:lsdException w:name="List Bullet 2" w:semiHidden="1" w:unhideWhenUsed="1"/>
+    <w:lsdException w:name="List Bullet 3" w:semiHidden="1" w:unhideWhenUsed="1"/>
+    <w:lsdException w:name="List Bullet 4" w:semiHidden="1" w:unhideWhenUsed="1"/>
+    <w:lsdException w:name="List Bullet 5" w:semiHidden="1" w:unhideWhenUsed="1"/>
+    <w:lsdException w:name="List Number 2" w:semiHidden="1" w:unhideWhenUsed="1"/>
+    <w:lsdException w:name="List Number 3" w:semiHidden="1" w:unhideWhenUsed="1"/>
+    <w:lsdException w:name="List Number 4" w:semiHidden="1" w:unhideWhenUsed="1"/>
+    <w:lsdException w:name="List Number 5" w:semiHidden="1" w:unhideWhenUsed="1"/>
+    <w:lsdException w:name="Title" w:uiPriority="10" w:qFormat="1"/>
+    <w:lsdException w:name="Closing" w:semiHidden="1" w:unhideWhenUsed="1"/>
+    <w:lsdException w:name="Signature" w:semiHidden="1" w:unhideWhenUsed="1"/>
+    <w:lsdException w:name="Default Paragraph Font" w:semiHidden="1" w:uiPriority="1" w:unhideWhenUsed="1"/>
+    <w:lsdException w:name="Body Text" w:semiHidden="1" w:unhideWhenUsed="1"/>
+    <w:lsdException w:name="Body Text Indent" w:semiHidden="1" w:unhideWhenUsed="1"/>
+    <w:lsdException w:name="List Continue" w:semiHidden="1" w:unhideWhenUsed="1"/>
+    <w:lsdException w:name="List Continue 2" w:semiHidden="1" w:unhideWhenUsed="1"/>
+    <w:lsdException w:name="List Continue 3" w:semiHidden="1" w:unhideWhenUsed="1"/>
+    <w:lsdException w:name="List Continue 4" w:semiHidden="1" w:unhideWhenUsed="1"/>
+    <w:lsdException w:name="List Continue 5" w:semiHidden="1" w:unhideWhenUsed="1"/>
+    <w:lsdException w:name="Message Header" w:semiHidden="1" w:unhideWhenUsed="1"/>
+    <w:lsdException w:name="Subtitle" w:uiPriority="11" w:qFormat="1"/>
+    <w:lsdException w:name="Salutation" w:semiHidden="1" w:unhideWhenUsed="1"/>
+    <w:lsdException w:name="Date" w:semiHidden="1" w:unhideWhenUsed="1"/>
+    <w:lsdException w:name="Body Text First Indent" w:semiHidden="1" w:unhideWhenUsed="1"/>
+    <w:lsdException w:name="Body Text First Indent 2" w:semiHidden="1" w:unhideWhenUsed="1"/>
+    <w:lsdException w:name="Note Heading" w:semiHidden="1" w:unhideWhenUsed="1"/>
+    <w:lsdException w:name="Body Text 2" w:semiHidden="1" w:unhideWhenUsed="1"/>
+    <w:lsdException w:name="Body Text 3" w:semiHidden="1" w:unhideWhenUsed="1"/>
+    <w:lsdException w:name="Body Text Indent 2" w:semiHidden="1" w:unhideWhenUsed="1"/>
+    <w:lsdException w:name="Body Text Indent 3" w:semiHidden="1" w:unhideWhenUsed="1"/>
+    <w:lsdException w:name="Block Text" w:semiHidden="1" w:unhideWhenUsed="1"/>
+    <w:lsdException w:name="Hyperlink" w:semiHidden="1" w:unhideWhenUsed="1"/>
+    <w:lsdException w:name="FollowedHyperlink" w:semiHidden="1" w:unhideWhenUsed="1"/>
+    <w:lsdException w:name="Strong" w:uiPriority="22" w:qFormat="1"/>
+    <w:lsdException w:name="Emphasis" w:uiPriority="20" w:qFormat="1"/>
+    <w:lsdException w:name="Document Map" w:semiHidden="1" w:unhideWhenUsed="1"/>
+    <w:lsdException w:name="Plain Text" w:semiHidden="1" w:unhideWhenUsed="1"/>
+    <w:lsdException w:name="E-mail Signature" w:semiHidden="1" w:unhideWhenUsed="1"/>
+    <w:lsdException w:name="HTML Top of Form" w:semiHidden="1" w:unhideWhenUsed="1"/>
+    <w:lsdException w:name="HTML Bottom of Form" w:semiHidden="1" w:unhideWhenUsed="1"/>
+    <w:lsdException w:name="Normal (Web)" w:semiHidden="1" w:unhideWhenUsed="1"/>
+    <w:lsdException w:name="HTML Acronym" w:semiHidden="1" w:unhideWhenUsed="1"/>
+    <w:lsdException w:name="HTML Address" w:semiHidden="1" w:unhideWhenUsed="1"/>
+    <w:lsdException w:name="HTML Cite" w:semiHidden="1" w:unhideWhenUsed="1"/>
+    <w:lsdException w:name="HTML Code" w:semiHidden="1" w:unhideWhenUsed="1"/>
+    <w:lsdException w:name="HTML Definition" w:semiHidden="1" w:unhideWhenUsed="1"/>
+    <w:lsdException w:name="HTML Keyboard" w:semiHidden="1" w:unhideWhenUsed="1"/>
+    <w:lsdException w:name="HTML Preformatted" w:semiHidden="1" w:unhideWhenUsed="1"/>
+    <w:lsdException w:name="HTML Sample" w:semiHidden="1" w:unhideWhenUsed="1"/>
+    <w:lsdException w:name="HTML Typewriter" w:semiHidden="1" w:unhideWhenUsed="1"/>
+    <w:lsdException w:name="HTML Variable" w:semiHidden="1" w:unhideWhenUsed="1"/>
+    <w:lsdException w:name="Normal Table" w:semiHidden="1" w:unhideWhenUsed="1"/>
+    <w:lsdException w:name="annotation subject" w:semiHidden="1" w:unhideWhenUsed="1"/>
+    <w:lsdException w:name="No List" w:semiHidden="1" w:unhideWhenUsed="1"/>
+    <w:lsdException w:name="Outline List 1" w:semiHidden="1" w:unhideWhenUsed="1"/>
+    <w:lsdException w:name="Outline List 2" w:semiHidden="1" w:unhideWhenUsed="1"/>
+    <w:lsdException w:name="Outline List 3" w:semiHidden="1" w:unhideWhenUsed="1"/>
+    <w:lsdException w:name="Table Simple 1" w:semiHidden="1" w:unhideWhenUsed="1"/>
+    <w:lsdException w:name="Table Simple 2" w:semiHidden="1" w:unhideWhenUsed="1"/>
+    <w:lsdException w:name="Table Simple 3" w:semiHidden="1" w:unhideWhenUsed="1"/>
+    <w:lsdException w:name="Table Classic 1" w:semiHidden="1" w:unhideWhenUsed="1"/>
+    <w:lsdException w:name="Table Classic 2" w:semiHidden="1" w:unhideWhenUsed="1"/>
+    <w:lsdException w:name="Table Classic 3" w:semiHidden="1" w:unhideWhenUsed="1"/>
+    <w:lsdException w:name="Table Classic 4" w:semiHidden="1" w:unhideWhenUsed="1"/>
+    <w:lsdException w:name="Table Colorful 1" w:semiHidden="1" w:unhideWhenUsed="1"/>
+    <w:lsdException w:name="Table Colorful 2" w:semiHidden="1" w:unhideWhenUsed="1"/>
+    <w:lsdException w:name="Table Colorful 3" w:semiHidden="1" w:unhideWhenUsed="1"/>
+    <w:lsdException w:name="Table Columns 1" w:semiHidden="1" w:unhideWhenUsed="1"/>
+    <w:lsdException w:name="Table Columns 2" w:semiHidden="1" w:unhideWhenUsed="1"/>
+    <w:lsdException w:name="Table Columns 3" w:semiHidden="1" w:unhideWhenUsed="1"/>
+    <w:lsdException w:name="Table Columns 4" w:semiHidden="1" w:unhideWhenUsed="1"/>
+    <w:lsdException w:name="Table Columns 5" w:semiHidden="1" w:unhideWhenUsed="1"/>
+    <w:lsdException w:name="Table Grid 1" w:semiHidden="1" w:unhideWhenUsed="1"/>
+    <w:lsdException w:name="Table Grid 2" w:semiHidden="1" w:unhideWhenUsed="1"/>
+    <w:lsdException w:name="Table Grid 3" w:semiHidden="1" w:unhideWhenUsed="1"/>
+    <w:lsdException w:name="Table Grid 4" w:semiHidden="1" w:unhideWhenUsed="1"/>
+    <w:lsdException w:name="Table Grid 5" w:semiHidden="1" w:unhideWhenUsed="1"/>
+    <w:lsdException w:name="Table Grid 6" w:semiHidden="1" w:unhideWhenUsed="1"/>
+    <w:lsdException w:name="Table Grid 7" w:semiHidden="1" w:unhideWhenUsed="1"/>
+    <w:lsdException w:name="Table Grid 8" w:semiHidden="1" w:unhideWhenUsed="1"/>
+    <w:lsdException w:name="Table List 1" w:semiHidden="1" w:unhideWhenUsed="1"/>
+    <w:lsdException w:name="Table List 2" w:semiHidden="1" w:unhideWhenUsed="1"/>
+    <w:lsdException w:name="Table List 3" w:semiHidden="1" w:unhideWhenUsed="1"/>
+    <w:lsdException w:name="Table List 4" w:semiHidden="1" w:unhideWhenUsed="1"/>
+    <w:lsdException w:name="Table List 5" w:semiHidden="1" w:unhideWhenUsed="1"/>
+    <w:lsdException w:name="Table List 6" w:semiHidden="1" w:unhideWhenUsed="1"/>
+    <w:lsdException w:name="Table List 7" w:semiHidden="1" w:unhideWhenUsed="1"/>
+    <w:lsdException w:name="Table List 8" w:semiHidden="1" w:unhideWhenUsed="1"/>
+    <w:lsdException w:name="Table 3D effects 1" w:semiHidden="1" w:unhideWhenUsed="1"/>
+    <w:lsdException w:name="Table 3D effects 2" w:semiHidden="1" w:unhideWhenUsed="1"/>
+    <w:lsdException w:name="Table 3D effects 3" w:semiHidden="1" w:unhideWhenUsed="1"/>
+    <w:lsdException w:name="Table Contemporary" w:semiHidden="1" w:unhideWhenUsed="1"/>
+    <w:lsdException w:name="Table Elegant" w:semiHidden="1" w:unhideWhenUsed="1"/>
+    <w:lsdException w:name="Table Professional" w:semiHidden="1" w:unhideWhenUsed="1"/>
+    <w:lsdException w:name="Table Subtle 1" w:semiHidden="1" w:unhideWhenUsed="1"/>
+    <w:lsdException w:name="Table Subtle 2" w:semiHidden="1" w:unhideWhenUsed="1"/>
+    <w:lsdException w:name="Table Web 1" w:semiHidden="1" w:unhideWhenUsed="1"/>
+    <w:lsdException w:name="Table Web 2" w:semiHidden="1" w:unhideWhenUsed="1"/>
+    <w:lsdException w:name="Table Web 3" w:semiHidden="1" w:unhideWhenUsed="1"/>
+    <w:lsdException w:name="Balloon Text" w:semiHidden="1" w:unhideWhenUsed="1"/>
+    <w:lsdException w:name="Table Grid" w:uiPriority="39"/>
+    <w:lsdException w:name="Table Theme" w:semiHidden="1" w:unhideWhenUsed="1"/>
+    <w:lsdException w:name="Placeholder Text" w:semiHidden="1"/>
+    <w:lsdException w:name="No Spacing" w:uiPriority="1" w:qFormat="1"/>
+    <w:lsdException w:name="Light Shading" w:uiPriority="60"/>
+    <w:lsdException w:name="Light List" w:uiPriority="61"/>
+    <w:lsdException w:name="Light Grid" w:uiPriority="62"/>
+    <w:lsdException w:name="Medium Shading 1" w:uiPriority="63"/>
+    <w:lsdException w:name="Medium Shading 2" w:uiPriority="64"/>
+    <w:lsdException w:name="Medium List 1" w:uiPriority="65"/>
+    <w:lsdException w:name="Medium List 2" w:uiPriority="66"/>
+    <w:lsdException w:name="Medium Grid 1" w:uiPriority="67"/>
+    <w:lsdException w:name="Medium Grid 2" w:uiPriority="68"/>
+    <w:lsdException w:name="Medium Grid 3" w:uiPriority="69"/>
+    <w:lsdException w:name="Dark List" w:uiPriority="70"/>
+    <w:lsdException w:name="Colorful Shading" w:uiPriority="71"/>
+    <w:lsdException w:name="Colorful List" w:uiPriority="72"/>
+    <w:lsdException w:name="Colorful Grid" w:uiPriority="73"/>
+    <w:lsdException w:name="Light Shading Accent 1" w:uiPriority="60"/>
+    <w:lsdException w:name="Light List Accent 1" w:uiPriority="61"/>
+    <w:lsdException w:name="Light Grid Accent 1" w:uiPriority="62"/>
+    <w:lsdException w:name="Medium Shading 1 Accent 1" w:uiPriority="63"/>
+    <w:lsdException w:name="Medium Shading 2 Accent 1" w:uiPriority="64"/>
+    <w:lsdException w:name="Medium List 1 Accent 1" w:uiPriority="65"/>
+    <w:lsdException w:name="Revision" w:semiHidden="1"/>
+    <w:lsdException w:name="List Paragraph" w:uiPriority="34" w:qFormat="1"/>
+    <w:lsdException w:name="Quote" w:uiPriority="29" w:qFormat="1"/>
+    <w:lsdException w:name="Intense Quote" w:uiPriority="30" w:qFormat="1"/>
+    <w:lsdException w:name="Medium List 2 Accent 1" w:uiPriority="66"/>
+    <w:lsdException w:name="Medium Grid 1 Accent 1" w:uiPriority="67"/>
+    <w:lsdException w:name="Medium Grid 2 Accent 1" w:uiPriority="68"/>
+    <w:lsdException w:name="Medium Grid 3 Accent 1" w:uiPriority="69"/>
+    <w:lsdException w:name="Dark List Accent 1" w:uiPriority="70"/>
+    <w:lsdException w:name="Colorful Shading Accent 1" w:uiPriority="71"/>
+    <w:lsdException w:name="Colorful List Accent 1" w:uiPriority="72"/>
+    <w:lsdException w:name="Colorful Grid Accent 1" w:uiPriority="73"/>
+    <w:lsdException w:name="Light Shading Accent 2" w:uiPriority="60"/>
+    <w:lsdException w:name="Light List Accent 2" w:uiPriority="61"/>
+    <w:lsdException w:name="Light Grid Accent 2" w:uiPriority="62"/>
+    <w:lsdException w:name="Medium Shading 1 Accent 2" w:uiPriority="63"/>
+    <w:lsdException w:name="Medium Shading 2 Accent 2" w:uiPriority="64"/>
+    <w:lsdException w:name="Medium List 1 Accent 2" w:uiPriority="65"/>
+    <w:lsdException w:name="Medium List 2 Accent 2" w:uiPriority="66"/>
+    <w:lsdException w:name="Medium Grid 1 Accent 2" w:uiPriority="67"/>
+    <w:lsdException w:name="Medium Grid 2 Accent 2" w:uiPriority="68"/>
+    <w:lsdException w:name="Medium Grid 3 Accent 2" w:uiPriority="69"/>
+    <w:lsdException w:name="Dark List Accent 2" w:uiPriority="70"/>
+    <w:lsdException w:name="Colorful Shading Accent 2" w:uiPriority="71"/>
+    <w:lsdException w:name="Colorful List Accent 2" w:uiPriority="72"/>
+    <w:lsdException w:name="Colorful Grid Accent 2" w:uiPriority="73"/>
+    <w:lsdException w:name="Light Shading Accent 3" w:uiPriority="60"/>
+    <w:lsdException w:name="Light List Accent 3" w:uiPriority="61"/>
+    <w:lsdException w:name="Light Grid Accent 3" w:uiPriority="62"/>
+    <w:lsdException w:name="Medium Shading 1 Accent 3" w:uiPriority="63"/>
+    <w:lsdException w:name="Medium Shading 2 Accent 3" w:uiPriority="64"/>
+    <w:lsdException w:name="Medium List 1 Accent 3" w:uiPriority="65"/>
+    <w:lsdException w:name="Medium List 2 Accent 3" w:uiPriority="66"/>
+    <w:lsdException w:name="Medium Grid 1 Accent 3" w:uiPriority="67"/>
+    <w:lsdException w:name="Medium Grid 2 Accent 3" w:uiPriority="68"/>
+    <w:lsdException w:name="Medium Grid 3 Accent 3" w:uiPriority="69"/>
+    <w:lsdException w:name="Dark List Accent 3" w:uiPriority="70"/>
+    <w:lsdException w:name="Colorful Shading Accent 3" w:uiPriority="71"/>
+    <w:lsdException w:name="Colorful List Accent 3" w:uiPriority="72"/>
+    <w:lsdException w:name="Colorful Grid Accent 3" w:uiPriority="73"/>
+    <w:lsdException w:name="Light Shading Accent 4" w:uiPriority="60"/>
+    <w:lsdException w:name="Light List Accent 4" w:uiPriority="61"/>
+    <w:lsdException w:name="Light Grid Accent 4" w:uiPriority="62"/>
+    <w:lsdException w:name="Medium Shading 1 Accent 4" w:uiPriority="63"/>
+    <w:lsdException w:name="Medium Shading 2 Accent 4" w:uiPriority="64"/>
+    <w:lsdException w:name="Medium List 1 Accent 4" w:uiPriority="65"/>
+    <w:lsdException w:name="Medium List 2 Accent 4" w:uiPriority="66"/>
+    <w:lsdException w:name="Medium Grid 1 Accent 4" w:uiPriority="67"/>
+    <w:lsdException w:name="Medium Grid 2 Accent 4" w:uiPriority="68"/>
+    <w:lsdException w:name="Medium Grid 3 Accent 4" w:uiPriority="69"/>
+    <w:lsdException w:name="Dark List Accent 4" w:uiPriority="70"/>
+    <w:lsdException w:name="Colorful Shading Accent 4" w:uiPriority="71"/>
+    <w:lsdException w:name="Colorful List Accent 4" w:uiPriority="72"/>
+    <w:lsdException w:name="Colorful Grid Accent 4" w:uiPriority="73"/>
+    <w:lsdException w:name="Light Shading Accent 5" w:uiPriority="60"/>
+    <w:lsdException w:name="Light List Accent 5" w:uiPriority="61"/>
+    <w:lsdException w:name="Light Grid Accent 5" w:uiPriority="62"/>
+    <w:lsdException w:name="Medium Shading 1 Accent 5" w:uiPriority="63"/>
+    <w:lsdException w:name="Medium Shading 2 Accent 5" w:uiPriority="64"/>
+    <w:lsdException w:name="Medium List 1 Accent 5" w:uiPriority="65"/>
+    <w:lsdException w:name="Medium List 2 Accent 5" w:uiPriority="66"/>
+    <w:lsdException w:name="Medium Grid 1 Accent 5" w:uiPriority="67"/>
+    <w:lsdException w:name="Medium Grid 2 Accent 5" w:uiPriority="68"/>
+    <w:lsdException w:name="Medium Grid 3 Accent 5" w:uiPriority="69"/>
+    <w:lsdException w:name="Dark List Accent 5" w:uiPriority="70"/>
+    <w:lsdException w:name="Colorful Shading Accent 5" w:uiPriority="71"/>
+    <w:lsdException w:name="Colorful List Accent 5" w:uiPriority="72"/>
+    <w:lsdException w:name="Colorful Grid Accent 5" w:uiPriority="73"/>
+    <w:lsdException w:name="Light Shading Accent 6" w:uiPriority="60"/>
+    <w:lsdException w:name="Light List Accent 6" w:uiPriority="61"/>
+    <w:lsdException w:name="Light Grid Accent 6" w:uiPriority="62"/>
+    <w:lsdException w:name="Medium Shading 1 Accent 6" w:uiPriority="63"/>
+    <w:lsdException w:name="Medium Shading 2 Accent 6" w:uiPriority="64"/>
+    <w:lsdException w:name="Medium List 1 Accent 6" w:uiPriority="65"/>
+    <w:lsdException w:name="Medium List 2 Accent 6" w:uiPriority="66"/>
+    <w:lsdException w:name="Medium Grid 1 Accent 6" w:uiPriority="67"/>
+    <w:lsdException w:name="Medium Grid 2 Accent 6" w:uiPriority="68"/>
+    <w:lsdException w:name="Medium Grid 3 Accent 6" w:uiPriority="69"/>
+    <w:lsdException w:name="Dark List Accent 6" w:uiPriority="70"/>
+    <w:lsdException w:name="Colorful Shading Accent 6" w:uiPriority="71"/>
+    <w:lsdException w:name="Colorful List Accent 6" w:uiPriority="72"/>
+    <w:lsdException w:name="Colorful Grid Accent 6" w:uiPriority="73"/>
+    <w:lsdException w:name="Subtle Emphasis" w:uiPriority="19" w:qFormat="1"/>
+    <w:lsdException w:name="Intense Emphasis" w:uiPriority="21" w:qFormat="1"/>
+    <w:lsdException w:name="Subtle Reference" w:uiPriority="31" w:qFormat="1"/>
+    <w:lsdException w:name="Intense Reference" w:uiPriority="32" w:qFormat="1"/>
+    <w:lsdException w:name="Book Title" w:uiPriority="33" w:qFormat="1"/>
+    <w:lsdException w:name="Bibliography" w:semiHidden="1" w:uiPriority="37" w:unhideWhenUsed="1"/>
+    <w:lsdException w:name="TOC Heading" w:semiHidden="1" w:uiPriority="39" w:unhideWhenUsed="1" w:qFormat="1"/>
+    <w:lsdException w:name="Plain Table 1" w:uiPriority="41"/>
+    <w:lsdException w:name="Plain Table 2" w:uiPriority="42"/>
+    <w:lsdException w:name="Plain Table 3" w:uiPriority="43"/>
+    <w:lsdException w:name="Plain Table 4" w:uiPriority="44"/>
+    <w:lsdException w:name="Plain Table 5" w:uiPriority="45"/>
+    <w:lsdException w:name="Grid Table Light" w:uiPriority="40"/>
+    <w:lsdException w:name="Grid Table 1 Light" w:uiPriority="46"/>
+    <w:lsdException w:name="Grid Table 2" w:uiPriority="47"/>
+    <w:lsdException w:name="Grid Table 3" w:uiPriority="48"/>
+    <w:lsdException w:name="Grid Table 4" w:uiPriority="49"/>
+    <w:lsdException w:name="Grid Table 5 Dark" w:uiPriority="50"/>
+    <w:lsdException w:name="Grid Table 6 Colorful" w:uiPriority="51"/>
+    <w:lsdException w:name="Grid Table 7 Colorful" w:uiPriority="52"/>
+    <w:lsdException w:name="Grid Table 1 Light Accent 1" w:uiPriority="46"/>
+    <w:lsdException w:name="Grid Table 2 Accent 1" w:uiPriority="47"/>
+    <w:lsdException w:name="Grid Table 3 Accent 1" w:uiPriority="48"/>
+    <w:lsdException w:name="Grid Table 4 Accent 1" w:uiPriority="49"/>
+    <w:lsdException w:name="Grid Table 5 Dark Accent 1" w:uiPriority="50"/>
+    <w:lsdException w:name="Grid Table 6 Colorful Accent 1" w:uiPriority="51"/>
+    <w:lsdException w:name="Grid Table 7 Colorful Accent 1" w:uiPriority="52"/>
+    <w:lsdException w:name="Grid Table 1 Light Accent 2" w:uiPriority="46"/>
+    <w:lsdException w:name="Grid Table 2 Accent 2" w:uiPriority="47"/>
+    <w:lsdException w:name="Grid Table 3 Accent 2" w:uiPriority="48"/>
+    <w:lsdException w:name="Grid Table 4 Accent 2" w:uiPriority="49"/>
+    <w:lsdException w:name="Grid Table 5 Dark Accent 2" w:uiPriority="50"/>
+    <w:lsdException w:name="Grid Table 6 Colorful Accent 2" w:uiPriority="51"/>
+    <w:lsdException w:name="Grid Table 7 Colorful Accent 2" w:uiPriority="52"/>
+    <w:lsdException w:name="Grid Table 1 Light Accent 3" w:uiPriority="46"/>
+    <w:lsdException w:name="Grid Table 2 Accent 3" w:uiPriority="47"/>
+    <w:lsdException w:name="Grid Table 3 Accent 3" w:uiPriority="48"/>
+    <w:lsdException w:name="Grid Table 4 Accent 3" w:uiPriority="49"/>
+    <w:lsdException w:name="Grid Table 5 Dark Accent 3" w:uiPriority="50"/>
+    <w:lsdException w:name="Grid Table 6 Colorful Accent 3" w:uiPriority="51"/>
+    <w:lsdException w:name="Grid Table 7 Colorful Accent 3" w:uiPriority="52"/>
+    <w:lsdException w:name="Grid Table 1 Light Accent 4" w:uiPriority="46"/>
+    <w:lsdException w:name="Grid Table 2 Accent 4" w:uiPriority="47"/>
+    <w:lsdException w:name="Grid Table 3 Accent 4" w:uiPriority="48"/>
+    <w:lsdException w:name="Grid Table 4 Accent 4" w:uiPriority="49"/>
+    <w:lsdException w:name="Grid Table 5 Dark Accent 4" w:uiPriority="50"/>
+    <w:lsdException w:name="Grid Table 6 Colorful Accent 4" w:uiPriority="51"/>
+    <w:lsdException w:name="Grid Table 7 Colorful Accent 4" w:uiPriority="52"/>
+    <w:lsdException w:name="Grid Table 1 Light Accent 5" w:uiPriority="46"/>
+    <w:lsdException w:name="Grid Table 2 Accent 5" w:uiPriority="47"/>
+    <w:lsdException w:name="Grid Table 3 Accent 5" w:uiPriority="48"/>
+    <w:lsdException w:name="Grid Table 4 Accent 5" w:uiPriority="49"/>
+    <w:lsdException w:name="Grid Table 5 Dark Accent 5" w:uiPriority="50"/>
+    <w:lsdException w:name="Grid Table 6 Colorful Accent 5" w:uiPriority="51"/>
+    <w:lsdException w:name="Grid Table 7 Colorful Accent 5" w:uiPriority="52"/>
+    <w:lsdException w:name="Grid Table 1 Light Accent 6" w:uiPriority="46"/>
+    <w:lsdException w:name="Grid Table 2 Accent 6" w:uiPriority="47"/>
+    <w:lsdException w:name="Grid Table 3 Accent 6" w:uiPriority="48"/>
+    <w:lsdException w:name="Grid Table 4 Accent 6" w:uiPriority="49"/>
+    <w:lsdException w:name="Grid Table 5 Dark Accent 6" w:uiPriority="50"/>
+    <w:lsdException w:name="Grid Table 6 Colorful Accent 6" w:uiPriority="51"/>
+    <w:lsdException w:name="Grid Table 7 Colorful Accent 6" w:uiPriority="52"/>
+    <w:lsdException w:name="List Table 1 Light" w:uiPriority="46"/>
+    <w:lsdException w:name="List Table 2" w:uiPriority="47"/>
+    <w:lsdException w:name="List Table 3" w:uiPriority="48"/>
+    <w:lsdException w:name="List Table 4" w:uiPriority="49"/>
+    <w:lsdException w:name="List Table 5 Dark" w:uiPriority="50"/>
+    <w:lsdException w:name="List Table 6 Colorful" w:uiPriority="51"/>
+    <w:lsdException w:name="List Table 7 Colorful" w:uiPriority="52"/>
+    <w:lsdException w:name="List Table 1 Light Accent 1" w:uiPriority="46"/>
+    <w:lsdException w:name="List Table 2 Accent 1" w:uiPriority="47"/>
+    <w:lsdException w:name="List Table 3 Accent 1" w:uiPriority="48"/>
+    <w:lsdException w:name="List Table 4 Accent 1" w:uiPriority="49"/>
+    <w:lsdException w:name="List Table 5 Dark Accent 1" w:uiPriority="50"/>
+    <w:lsdException w:name="List Table 6 Colorful Accent 1" w:uiPriority="51"/>
+    <w:lsdException w:name="List Table 7 Colorful Accent 1" w:uiPriority="52"/>
+    <w:lsdException w:name="List Table 1 Light Accent 2" w:uiPriority="46"/>
+    <w:lsdException w:name="List Table 2 Accent 2" w:uiPriority="47"/>
+    <w:lsdException w:name="List Table 3 Accent 2" w:uiPriority="48"/>
+    <w:lsdException w:name="List Table 4 Accent 2" w:uiPriority="49"/>
+    <w:lsdException w:name="List Table 5 Dark Accent 2" w:uiPriority="50"/>
+    <w:lsdException w:name="List Table 6 Colorful Accent 2" w:uiPriority="51"/>
+    <w:lsdException w:name="List Table 7 Colorful Accent 2" w:uiPriority="52"/>
+    <w:lsdException w:name="List Table 1 Light Accent 3" w:uiPriority="46"/>
+    <w:lsdException w:name="List Table 2 Accent 3" w:uiPriority="47"/>
+    <w:lsdException w:name="List Table 3 Accent 3" w:uiPriority="48"/>
+    <w:lsdException w:name="List Table 4 Accent 3" w:uiPriority="49"/>
+    <w:lsdException w:name="List Table 5 Dark Accent 3" w:uiPriority="50"/>
+    <w:lsdException w:name="List Table 6 Colorful Accent 3" w:uiPriority="51"/>
+    <w:lsdException w:name="List Table 7 Colorful Accent 3" w:uiPriority="52"/>
+    <w:lsdException w:name="List Table 1 Light Accent 4" w:uiPriority="46"/>
+    <w:lsdException w:name="List Table 2 Accent 4" w:uiPriority="47"/>
+    <w:lsdException w:name="List Table 3 Accent 4" w:uiPriority="48"/>
+    <w:lsdException w:name="List Table 4 Accent 4" w:uiPriority="49"/>
+    <w:lsdException w:name="List Table 5 Dark Accent 4" w:uiPriority="50"/>
+    <w:lsdException w:name="List Table 6 Colorful Accent 4" w:uiPriority="51"/>
+    <w:lsdException w:name="List Table 7 Colorful Accent 4" w:uiPriority="52"/>
+    <w:lsdException w:name="List Table 1 Light Accent 5" w:uiPriority="46"/>
+    <w:lsdException w:name="List Table 2 Accent 5" w:uiPriority="47"/>
+    <w:lsdException w:name="List Table 3 Accent 5" w:uiPriority="48"/>
+    <w:lsdException w:name="List Table 4 Accent 5" w:uiPriority="49"/>
+    <w:lsdException w:name="List Table 5 Dark Accent 5" w:uiPriority="50"/>
+    <w:lsdException w:name="List Table 6 Colorful Accent 5" w:uiPriority="51"/>
+    <w:lsdException w:name="List Table 7 Colorful Accent 5" w:uiPriority="52"/>
+    <w:lsdException w:name="List Table 1 Light Accent 6" w:uiPriority="46"/>
+    <w:lsdException w:name="List Table 2 Accent 6" w:uiPriority="47"/>
+    <w:lsdException w:name="List Table 3 Accent 6" w:uiPriority="48"/>
+    <w:lsdException w:name="List Table 4 Accent 6" w:uiPriority="49"/>
+    <w:lsdException w:name="List Table 5 Dark Accent 6" w:uiPriority="50"/>
+    <w:lsdException w:name="List Table 6 Colorful Accent 6" w:uiPriority="51"/>
+    <w:lsdException w:name="List Table 7 Colorful Accent 6" w:uiPriority="52"/>
+  </w:latentStyles>
+  <w:style w:type="paragraph" w:default="1" w:styleId="Normal">
+    <w:name w:val="Normal"/>
+    <w:qFormat/>
+  </w:style>
+  <w:style w:type="character" w:default="1" w:styleId="DefaultParagraphFont">
+    <w:name w:val="Default Paragraph Font"/>
+    <w:uiPriority w:val="1"/>
+    <w:semiHidden/>
+    <w:unhideWhenUsed/>
+  </w:style>
+  <w:style w:type="table" w:default="1" w:styleId="TableNormal">
+    <w:name w:val="Normal Table"/>
+    <w:uiPriority w:val="99"/>
+    <w:semiHidden/>
+    <w:unhideWhenUsed/>
+    <w:tblPr>
+      <w:tblInd w:w="0" w:type="dxa"/>
+      <w:tblCellMar>
+        <w:top w:w="0" w:type="dxa"/>
+        <w:left w:w="108" w:type="dxa"/>
+        <w:bottom w:w="0" w:type="dxa"/>
+        <w:right w:w="108" w:type="dxa"/>
+      </w:tblCellMar>
+    </w:tblPr>
+  </w:style>
+  <w:style w:type="numbering" w:default="1" w:styleId="NoList">
+    <w:name w:val="No List"/>
+    <w:uiPriority w:val="99"/>
+    <w:semiHidden/>
+    <w:unhideWhenUsed/>
+  </w:style>
+</w:styles>
+</file>
+
+<file path=word/glossary/webSettings.xml><?xml version="1.0" encoding="utf-8"?>
+<w:webSettings xmlns:mc="http://schemas.openxmlformats.org/markup-compatibility/2006" xmlns:r="http://schemas.openxmlformats.org/officeDocument/2006/relationships" xmlns:w="http://schemas.openxmlformats.org/wordprocessingml/2006/main" xmlns:w14="http://schemas.microsoft.com/office/word/2010/wordml" xmlns:w15="http://schemas.microsoft.com/office/word/2012/wordml" xmlns:w16se="http://schemas.microsoft.com/office/word/2015/wordml/symex" mc:Ignorable="w14 w15 w16se"/>
 </file>
 
 <file path=word/theme/theme1.xml><?xml version="1.0" encoding="utf-8"?>
@@ -9385,7 +9507,7 @@
 </file>
 
 <file path=customXml/itemProps1.xml><?xml version="1.0" encoding="utf-8"?>
-<ds:datastoreItem xmlns:ds="http://schemas.openxmlformats.org/officeDocument/2006/customXml" ds:itemID="{675D2B60-DC0A-42E8-B78A-7004FE26E5A2}">
+<ds:datastoreItem xmlns:ds="http://schemas.openxmlformats.org/officeDocument/2006/customXml" ds:itemID="{B694C9E6-CF1B-4EC7-BCC4-C6EA0AC9AC61}">
   <ds:schemaRefs>
     <ds:schemaRef ds:uri="http://schemas.openxmlformats.org/officeDocument/2006/bibliography"/>
   </ds:schemaRefs>

</xml_diff>

<commit_message>
Add a README file. GitHub link on Help file
</commit_message>
<xml_diff>
--- a/DoomLauncher/Help.docx
+++ b/DoomLauncher/Help.docx
@@ -2573,7 +2573,7 @@
       </w:r>
     </w:p>
     <w:p w14:noSpellErr="1">
-      <w:hyperlink r:id="Re4f613fa0b054cde">
+      <w:hyperlink r:id="Ra7324133d629468f">
         <w:r>
           <w:rPr>
             <w:rStyle w:val="Hyperlink"/>
@@ -2585,12 +2585,24 @@
         <w:rPr/>
         <w:t xml:space="preserve"> - </w:t>
       </w:r>
-      <w:hyperlink r:id="Rc174cdd9b5f6468f">
+      <w:hyperlink r:id="Rd2e7d9c65fc14ee5">
         <w:r>
           <w:rPr>
             <w:rStyle w:val="Hyperlink"/>
           </w:rPr>
-          <w:t>http://freedoom.github.io/download.html</w:t>
+          <w:t>http</w:t>
+        </w:r>
+        <w:r>
+          <w:rPr>
+            <w:rStyle w:val="Hyperlink"/>
+          </w:rPr>
+          <w:t>s</w:t>
+        </w:r>
+        <w:r>
+          <w:rPr>
+            <w:rStyle w:val="Hyperlink"/>
+          </w:rPr>
+          <w:t>://freedoom.github.io/download.html</w:t>
         </w:r>
       </w:hyperlink>
     </w:p>
@@ -7073,46 +7085,101 @@
       <w:bookmarkEnd w:id="39"/>
     </w:p>
     <w:p/>
+    <w:p w14:noSpellErr="1">
+      <w:pPr>
+        <w:pStyle w:val="Normal"/>
+      </w:pPr>
+      <w:r>
+        <w:rPr/>
+        <w:t>GitHub:</w:t>
+      </w:r>
+    </w:p>
     <w:p>
-      <w:proofErr w:type="spellStart"/>
-      <w:r>
-        <w:rPr/>
-        <w:t>Doomworld</w:t>
-      </w:r>
-      <w:proofErr w:type="spellEnd"/>
-      <w:r>
-        <w:rPr/>
-        <w:t>:</w:t>
-      </w:r>
-    </w:p>
-    <w:p>
-      <w:hyperlink w:history="1" r:id="rId30">
+      <w:pPr>
+        <w:pStyle w:val="Normal"/>
+      </w:pPr>
+      <w:hyperlink r:id="R13426bd5d3ca446b">
         <w:r>
           <w:rPr>
             <w:rStyle w:val="Hyperlink"/>
           </w:rPr>
-          <w:t>http://www.doomworld.com/vb/doom-general/69346-doom-launcher-doom-frontend-database/</w:t>
+          <w:t>https://github.com/hobomaster22/DoomLauncher</w:t>
         </w:r>
       </w:hyperlink>
     </w:p>
-    <w:p/>
-    <w:p w14:noSpellErr="1">
-      <w:r>
-        <w:rPr/>
-        <w:t>Realm667:</w:t>
-      </w:r>
-    </w:p>
     <w:p>
-      <w:hyperlink w:history="1" r:id="rId31">
+      <w:pPr>
+        <w:pStyle w:val="Normal"/>
+      </w:pPr>
+    </w:p>
+    <w:p>
+      <w:proofErr w:type="spellStart"/>
+      <w:r>
+        <w:rPr/>
+        <w:t>Doomworld</w:t>
+      </w:r>
+      <w:proofErr w:type="spellEnd"/>
+      <w:r>
+        <w:rPr/>
+        <w:t>:</w:t>
+      </w:r>
+    </w:p>
+    <w:p w14:noSpellErr="1">
+      <w:hyperlink r:id="Rf51a65a6f7864df4">
         <w:r>
           <w:rPr>
             <w:rStyle w:val="Hyperlink"/>
           </w:rPr>
-          <w:t>http://realm667.com/index.php/en/kunena/doom-launcher</w:t>
+          <w:t>http</w:t>
+        </w:r>
+        <w:r>
+          <w:rPr>
+            <w:rStyle w:val="Hyperlink"/>
+          </w:rPr>
+          <w:t>s</w:t>
+        </w:r>
+        <w:r>
+          <w:rPr>
+            <w:rStyle w:val="Hyperlink"/>
+          </w:rPr>
+          <w:t>://www.doomworld.com/vb/doom-general/69346-doom-launcher-doom-frontend-database/</w:t>
         </w:r>
       </w:hyperlink>
     </w:p>
     <w:p/>
+    <w:p w14:noSpellErr="1">
+      <w:r>
+        <w:rPr/>
+        <w:t>Realm667:</w:t>
+      </w:r>
+    </w:p>
+    <w:p w14:noSpellErr="1">
+      <w:hyperlink r:id="R078aa65f003f486c">
+        <w:r>
+          <w:rPr>
+            <w:rStyle w:val="Hyperlink"/>
+          </w:rPr>
+          <w:t>http</w:t>
+        </w:r>
+        <w:r>
+          <w:rPr>
+            <w:rStyle w:val="Hyperlink"/>
+          </w:rPr>
+          <w:t>s</w:t>
+        </w:r>
+        <w:r>
+          <w:rPr>
+            <w:rStyle w:val="Hyperlink"/>
+          </w:rPr>
+          <w:t>://realm667.com/index.php/en/kunena/doom-launcher</w:t>
+        </w:r>
+      </w:hyperlink>
+    </w:p>
+    <w:p>
+      <w:pPr>
+        <w:pStyle w:val="Normal"/>
+      </w:pPr>
+    </w:p>
     <w:sectPr>
       <w:pgSz w:w="12240" w:h="15840" w:orient="portrait"/>
       <w:pgMar w:top="720" w:right="720" w:bottom="720" w:left="720" w:header="720" w:footer="720" w:gutter="0"/>

</xml_diff>